<commit_message>
Hank adds to RR
</commit_message>
<xml_diff>
--- a/RevisionReport.docx
+++ b/RevisionReport.docx
@@ -1,6 +1,6 @@
 
 <file path=word/document.xml><?xml version="1.0" encoding="utf-8"?>
-<w:document xmlns:wpc="http://schemas.microsoft.com/office/word/2010/wordprocessingCanvas" xmlns:cx="http://schemas.microsoft.com/office/drawing/2014/chartex" xmlns:cx1="http://schemas.microsoft.com/office/drawing/2015/9/8/chartex" xmlns:cx2="http://schemas.microsoft.com/office/drawing/2015/10/21/chartex" xmlns:cx3="http://schemas.microsoft.com/office/drawing/2016/5/9/chartex" xmlns:cx4="http://schemas.microsoft.com/office/drawing/2016/5/10/chartex" xmlns:cx5="http://schemas.microsoft.com/office/drawing/2016/5/11/chartex" xmlns:cx6="http://schemas.microsoft.com/office/drawing/2016/5/12/chartex" xmlns:cx7="http://schemas.microsoft.com/office/drawing/2016/5/13/chartex" xmlns:cx8="http://schemas.microsoft.com/office/drawing/2016/5/14/chartex" xmlns:mc="http://schemas.openxmlformats.org/markup-compatibility/2006" xmlns:aink="http://schemas.microsoft.com/office/drawing/2016/ink" xmlns:am3d="http://schemas.microsoft.com/office/drawing/2017/model3d" xmlns:o="urn:schemas-microsoft-com:office:office" xmlns:r="http://schemas.openxmlformats.org/officeDocument/2006/relationships" xmlns:m="http://schemas.openxmlformats.org/officeDocument/2006/math" xmlns:v="urn:schemas-microsoft-com:vml" xmlns:wp14="http://schemas.microsoft.com/office/word/2010/wordprocessingDrawing" xmlns:wp="http://schemas.openxmlformats.org/drawingml/2006/wordprocessingDrawing" xmlns:w10="urn:schemas-microsoft-com:office:word" xmlns:w="http://schemas.openxmlformats.org/wordprocessingml/2006/main" xmlns:w14="http://schemas.microsoft.com/office/word/2010/wordml" xmlns:w15="http://schemas.microsoft.com/office/word/2012/wordml" xmlns:w16cex="http://schemas.microsoft.com/office/word/2018/wordml/cex" xmlns:w16cid="http://schemas.microsoft.com/office/word/2016/wordml/cid" xmlns:w16="http://schemas.microsoft.com/office/word/2018/wordml" xmlns:w16se="http://schemas.microsoft.com/office/word/2015/wordml/symex" xmlns:wpg="http://schemas.microsoft.com/office/word/2010/wordprocessingGroup" xmlns:wpi="http://schemas.microsoft.com/office/word/2010/wordprocessingInk" xmlns:wne="http://schemas.microsoft.com/office/word/2006/wordml" xmlns:wps="http://schemas.microsoft.com/office/word/2010/wordprocessingShape" mc:Ignorable="w14 w15 w16se w16cid w16 w16cex wp14">
+<w:document xmlns:wpc="http://schemas.microsoft.com/office/word/2010/wordprocessingCanvas" xmlns:mo="http://schemas.microsoft.com/office/mac/office/2008/main" xmlns:mc="http://schemas.openxmlformats.org/markup-compatibility/2006" xmlns:mv="urn:schemas-microsoft-com:mac:vml" xmlns:o="urn:schemas-microsoft-com:office:office" xmlns:r="http://schemas.openxmlformats.org/officeDocument/2006/relationships" xmlns:m="http://schemas.openxmlformats.org/officeDocument/2006/math" xmlns:v="urn:schemas-microsoft-com:vml" xmlns:wp14="http://schemas.microsoft.com/office/word/2010/wordprocessingDrawing" xmlns:wp="http://schemas.openxmlformats.org/drawingml/2006/wordprocessingDrawing" xmlns:w10="urn:schemas-microsoft-com:office:word" xmlns:w="http://schemas.openxmlformats.org/wordprocessingml/2006/main" xmlns:w14="http://schemas.microsoft.com/office/word/2010/wordml" xmlns:w15="http://schemas.microsoft.com/office/word/2012/wordml" xmlns:wpg="http://schemas.microsoft.com/office/word/2010/wordprocessingGroup" xmlns:wpi="http://schemas.microsoft.com/office/word/2010/wordprocessingInk" xmlns:wne="http://schemas.microsoft.com/office/word/2006/wordml" xmlns:wps="http://schemas.microsoft.com/office/word/2010/wordprocessingShape" mc:Ignorable="w14 w15 wp14">
   <w:body>
     <w:p>
       <w:pPr>
@@ -1138,25 +1138,7 @@
           <w:color w:val="002CF4"/>
           <w:shd w:val="clear" w:color="auto" w:fill="FFFFFF"/>
         </w:rPr>
-        <w:t xml:space="preserve">customarily not used for time / storage intervals. F presumably means snapshot </w:t>
-      </w:r>
-      <w:proofErr w:type="gramStart"/>
-      <w:r>
-        <w:rPr>
-          <w:rFonts w:ascii="Times New Roman" w:eastAsia="Times New Roman" w:hAnsi="Times New Roman" w:cs="Times New Roman"/>
-          <w:color w:val="002CF4"/>
-          <w:shd w:val="clear" w:color="auto" w:fill="FFFFFF"/>
-        </w:rPr>
-        <w:t>file?</w:t>
-      </w:r>
-      <w:proofErr w:type="gramEnd"/>
-      <w:r>
-        <w:rPr>
-          <w:rFonts w:ascii="Times New Roman" w:eastAsia="Times New Roman" w:hAnsi="Times New Roman" w:cs="Times New Roman"/>
-          <w:color w:val="002CF4"/>
-          <w:shd w:val="clear" w:color="auto" w:fill="FFFFFF"/>
-        </w:rPr>
-        <w:t xml:space="preserve"> The figure seems to be based off of Figure 2 in</w:t>
+        <w:t>customarily not used for time / storage intervals. F presumably means snapshot file? The figure seems to be based off of Figure 2 in</w:t>
       </w:r>
       <w:r>
         <w:rPr>
@@ -1460,7 +1442,25 @@
           <w:color w:val="002CF4"/>
           <w:shd w:val="clear" w:color="auto" w:fill="FFFFFF"/>
         </w:rPr>
-        <w:t>    - Section 5.3: Typo: Lagrangian_{D}</w:t>
+        <w:t xml:space="preserve">    - Section 5.3: Typo: </w:t>
+      </w:r>
+      <w:proofErr w:type="spellStart"/>
+      <w:r>
+        <w:rPr>
+          <w:rFonts w:ascii="Times New Roman" w:eastAsia="Times New Roman" w:hAnsi="Times New Roman" w:cs="Times New Roman"/>
+          <w:color w:val="002CF4"/>
+          <w:shd w:val="clear" w:color="auto" w:fill="FFFFFF"/>
+        </w:rPr>
+        <w:t>Lagrangian</w:t>
+      </w:r>
+      <w:proofErr w:type="spellEnd"/>
+      <w:r>
+        <w:rPr>
+          <w:rFonts w:ascii="Times New Roman" w:eastAsia="Times New Roman" w:hAnsi="Times New Roman" w:cs="Times New Roman"/>
+          <w:color w:val="002CF4"/>
+          <w:shd w:val="clear" w:color="auto" w:fill="FFFFFF"/>
+        </w:rPr>
+        <w:t>_{D}</w:t>
       </w:r>
       <w:proofErr w:type="spellStart"/>
       <w:r>
@@ -2281,7 +2281,98 @@
           <w:color w:val="002CF4"/>
           <w:shd w:val="clear" w:color="auto" w:fill="FFFFFF"/>
         </w:rPr>
-        <w:t xml:space="preserve">In this paper, we do not analyze the parallel I/O </w:t>
+        <w:t>In this paper, we do not analyze the parallel I/O times, and consider I/O optimization methods to</w:t>
+      </w:r>
+      <w:r>
+        <w:rPr>
+          <w:rFonts w:ascii="Times New Roman" w:eastAsia="Times New Roman" w:hAnsi="Times New Roman" w:cs="Times New Roman"/>
+          <w:color w:val="002CF4"/>
+        </w:rPr>
+        <w:t xml:space="preserve"> </w:t>
+      </w:r>
+      <w:r>
+        <w:rPr>
+          <w:rFonts w:ascii="Times New Roman" w:eastAsia="Times New Roman" w:hAnsi="Times New Roman" w:cs="Times New Roman"/>
+          <w:color w:val="002CF4"/>
+          <w:shd w:val="clear" w:color="auto" w:fill="FFFFFF"/>
+        </w:rPr>
+        <w:t>be beyond the scope of this work." I thin</w:t>
+      </w:r>
+      <w:r>
+        <w:rPr>
+          <w:rFonts w:ascii="Times New Roman" w:eastAsia="Times New Roman" w:hAnsi="Times New Roman" w:cs="Times New Roman"/>
+          <w:color w:val="002CF4"/>
+          <w:shd w:val="clear" w:color="auto" w:fill="FFFFFF"/>
+        </w:rPr>
+        <w:t>k</w:t>
+      </w:r>
+      <w:r>
+        <w:rPr>
+          <w:rFonts w:ascii="Times New Roman" w:eastAsia="Times New Roman" w:hAnsi="Times New Roman" w:cs="Times New Roman"/>
+          <w:color w:val="002CF4"/>
+          <w:shd w:val="clear" w:color="auto" w:fill="FFFFFF"/>
+        </w:rPr>
+        <w:t xml:space="preserve"> this is a mistake as one of the main</w:t>
+      </w:r>
+      <w:r>
+        <w:rPr>
+          <w:rFonts w:ascii="Times New Roman" w:eastAsia="Times New Roman" w:hAnsi="Times New Roman" w:cs="Times New Roman"/>
+          <w:color w:val="002CF4"/>
+        </w:rPr>
+        <w:t xml:space="preserve"> </w:t>
+      </w:r>
+      <w:r>
+        <w:rPr>
+          <w:rFonts w:ascii="Times New Roman" w:eastAsia="Times New Roman" w:hAnsi="Times New Roman" w:cs="Times New Roman"/>
+          <w:color w:val="002CF4"/>
+          <w:shd w:val="clear" w:color="auto" w:fill="FFFFFF"/>
+        </w:rPr>
+        <w:t>motivation of in</w:t>
+      </w:r>
+      <w:r>
+        <w:rPr>
+          <w:rFonts w:ascii="Times New Roman" w:eastAsia="Times New Roman" w:hAnsi="Times New Roman" w:cs="Times New Roman"/>
+          <w:color w:val="002CF4"/>
+        </w:rPr>
+        <w:t xml:space="preserve"> </w:t>
+      </w:r>
+      <w:r>
+        <w:rPr>
+          <w:rFonts w:ascii="Times New Roman" w:eastAsia="Times New Roman" w:hAnsi="Times New Roman" w:cs="Times New Roman"/>
+          <w:color w:val="002CF4"/>
+          <w:shd w:val="clear" w:color="auto" w:fill="FFFFFF"/>
+        </w:rPr>
+        <w:t>situ processing is I/O savings. The saving intervals has clearly an impact on the</w:t>
+      </w:r>
+      <w:r>
+        <w:rPr>
+          <w:rFonts w:ascii="Times New Roman" w:eastAsia="Times New Roman" w:hAnsi="Times New Roman" w:cs="Times New Roman"/>
+          <w:color w:val="002CF4"/>
+        </w:rPr>
+        <w:t xml:space="preserve"> </w:t>
+      </w:r>
+      <w:r>
+        <w:rPr>
+          <w:rFonts w:ascii="Times New Roman" w:eastAsia="Times New Roman" w:hAnsi="Times New Roman" w:cs="Times New Roman"/>
+          <w:color w:val="002CF4"/>
+          <w:shd w:val="clear" w:color="auto" w:fill="FFFFFF"/>
+        </w:rPr>
+        <w:t>performance.</w:t>
+      </w:r>
+      <w:r>
+        <w:rPr>
+          <w:rFonts w:ascii="Times New Roman" w:eastAsia="Times New Roman" w:hAnsi="Times New Roman" w:cs="Times New Roman"/>
+          <w:color w:val="002CF4"/>
+        </w:rPr>
+        <w:t xml:space="preserve"> </w:t>
+      </w:r>
+      <w:r>
+        <w:rPr>
+          <w:rFonts w:ascii="Times New Roman" w:eastAsia="Times New Roman" w:hAnsi="Times New Roman" w:cs="Times New Roman"/>
+          <w:color w:val="002CF4"/>
+          <w:shd w:val="clear" w:color="auto" w:fill="FFFFFF"/>
+        </w:rPr>
+        <w:t xml:space="preserve">And one way to limit the </w:t>
       </w:r>
       <w:proofErr w:type="gramStart"/>
       <w:r>
@@ -2290,7 +2381,7 @@
           <w:color w:val="002CF4"/>
           <w:shd w:val="clear" w:color="auto" w:fill="FFFFFF"/>
         </w:rPr>
-        <w:t>times, and</w:t>
+        <w:t>amount</w:t>
       </w:r>
       <w:proofErr w:type="gramEnd"/>
       <w:r>
@@ -2299,98 +2390,37 @@
           <w:color w:val="002CF4"/>
           <w:shd w:val="clear" w:color="auto" w:fill="FFFFFF"/>
         </w:rPr>
-        <w:t xml:space="preserve"> consider I/O optimization methods to</w:t>
-      </w:r>
-      <w:r>
-        <w:rPr>
-          <w:rFonts w:ascii="Times New Roman" w:eastAsia="Times New Roman" w:hAnsi="Times New Roman" w:cs="Times New Roman"/>
-          <w:color w:val="002CF4"/>
-        </w:rPr>
-        <w:t xml:space="preserve"> </w:t>
-      </w:r>
-      <w:r>
-        <w:rPr>
-          <w:rFonts w:ascii="Times New Roman" w:eastAsia="Times New Roman" w:hAnsi="Times New Roman" w:cs="Times New Roman"/>
-          <w:color w:val="002CF4"/>
-          <w:shd w:val="clear" w:color="auto" w:fill="FFFFFF"/>
-        </w:rPr>
-        <w:t>be beyond the scope of this work." I thin</w:t>
-      </w:r>
-      <w:r>
-        <w:rPr>
-          <w:rFonts w:ascii="Times New Roman" w:eastAsia="Times New Roman" w:hAnsi="Times New Roman" w:cs="Times New Roman"/>
-          <w:color w:val="002CF4"/>
-          <w:shd w:val="clear" w:color="auto" w:fill="FFFFFF"/>
-        </w:rPr>
-        <w:t>k</w:t>
-      </w:r>
-      <w:r>
-        <w:rPr>
-          <w:rFonts w:ascii="Times New Roman" w:eastAsia="Times New Roman" w:hAnsi="Times New Roman" w:cs="Times New Roman"/>
-          <w:color w:val="002CF4"/>
-          <w:shd w:val="clear" w:color="auto" w:fill="FFFFFF"/>
-        </w:rPr>
-        <w:t xml:space="preserve"> this is a mistake as one of the main</w:t>
-      </w:r>
-      <w:r>
-        <w:rPr>
-          <w:rFonts w:ascii="Times New Roman" w:eastAsia="Times New Roman" w:hAnsi="Times New Roman" w:cs="Times New Roman"/>
-          <w:color w:val="002CF4"/>
-        </w:rPr>
-        <w:t xml:space="preserve"> </w:t>
-      </w:r>
-      <w:r>
-        <w:rPr>
-          <w:rFonts w:ascii="Times New Roman" w:eastAsia="Times New Roman" w:hAnsi="Times New Roman" w:cs="Times New Roman"/>
-          <w:color w:val="002CF4"/>
-          <w:shd w:val="clear" w:color="auto" w:fill="FFFFFF"/>
-        </w:rPr>
-        <w:t>motivation of in</w:t>
-      </w:r>
-      <w:r>
-        <w:rPr>
-          <w:rFonts w:ascii="Times New Roman" w:eastAsia="Times New Roman" w:hAnsi="Times New Roman" w:cs="Times New Roman"/>
-          <w:color w:val="002CF4"/>
-        </w:rPr>
-        <w:t xml:space="preserve"> </w:t>
-      </w:r>
-      <w:r>
-        <w:rPr>
-          <w:rFonts w:ascii="Times New Roman" w:eastAsia="Times New Roman" w:hAnsi="Times New Roman" w:cs="Times New Roman"/>
-          <w:color w:val="002CF4"/>
-          <w:shd w:val="clear" w:color="auto" w:fill="FFFFFF"/>
-        </w:rPr>
-        <w:t>situ processing is I/O savings. The saving intervals has clearly an impact on the</w:t>
-      </w:r>
-      <w:r>
-        <w:rPr>
-          <w:rFonts w:ascii="Times New Roman" w:eastAsia="Times New Roman" w:hAnsi="Times New Roman" w:cs="Times New Roman"/>
-          <w:color w:val="002CF4"/>
-        </w:rPr>
-        <w:t xml:space="preserve"> </w:t>
-      </w:r>
-      <w:r>
-        <w:rPr>
-          <w:rFonts w:ascii="Times New Roman" w:eastAsia="Times New Roman" w:hAnsi="Times New Roman" w:cs="Times New Roman"/>
-          <w:color w:val="002CF4"/>
-          <w:shd w:val="clear" w:color="auto" w:fill="FFFFFF"/>
-        </w:rPr>
-        <w:t>performance.</w:t>
-      </w:r>
-      <w:r>
-        <w:rPr>
-          <w:rFonts w:ascii="Times New Roman" w:eastAsia="Times New Roman" w:hAnsi="Times New Roman" w:cs="Times New Roman"/>
-          <w:color w:val="002CF4"/>
-        </w:rPr>
-        <w:t xml:space="preserve"> </w:t>
-      </w:r>
-      <w:r>
-        <w:rPr>
-          <w:rFonts w:ascii="Times New Roman" w:eastAsia="Times New Roman" w:hAnsi="Times New Roman" w:cs="Times New Roman"/>
-          <w:color w:val="002CF4"/>
-          <w:shd w:val="clear" w:color="auto" w:fill="FFFFFF"/>
-        </w:rPr>
-        <w:t xml:space="preserve">And one way to limit the </w:t>
+        <w:t xml:space="preserve"> of discarded particles is to keep this interval</w:t>
+      </w:r>
+      <w:r>
+        <w:rPr>
+          <w:rFonts w:ascii="Times New Roman" w:eastAsia="Times New Roman" w:hAnsi="Times New Roman" w:cs="Times New Roman"/>
+          <w:color w:val="002CF4"/>
+        </w:rPr>
+        <w:t xml:space="preserve"> </w:t>
+      </w:r>
+      <w:r>
+        <w:rPr>
+          <w:rFonts w:ascii="Times New Roman" w:eastAsia="Times New Roman" w:hAnsi="Times New Roman" w:cs="Times New Roman"/>
+          <w:color w:val="002CF4"/>
+          <w:shd w:val="clear" w:color="auto" w:fill="FFFFFF"/>
+        </w:rPr>
+        <w:t>small. It would not</w:t>
+      </w:r>
+      <w:r>
+        <w:rPr>
+          <w:rFonts w:ascii="Times New Roman" w:eastAsia="Times New Roman" w:hAnsi="Times New Roman" w:cs="Times New Roman"/>
+          <w:color w:val="002CF4"/>
+        </w:rPr>
+        <w:t xml:space="preserve"> </w:t>
+      </w:r>
+      <w:r>
+        <w:rPr>
+          <w:rFonts w:ascii="Times New Roman" w:eastAsia="Times New Roman" w:hAnsi="Times New Roman" w:cs="Times New Roman"/>
+          <w:color w:val="002CF4"/>
+          <w:shd w:val="clear" w:color="auto" w:fill="FFFFFF"/>
+        </w:rPr>
+        <w:t xml:space="preserve">be complicated to report on the </w:t>
       </w:r>
       <w:proofErr w:type="gramStart"/>
       <w:r>
@@ -2399,7 +2429,7 @@
           <w:color w:val="002CF4"/>
           <w:shd w:val="clear" w:color="auto" w:fill="FFFFFF"/>
         </w:rPr>
-        <w:t>amount</w:t>
+        <w:t>in situ</w:t>
       </w:r>
       <w:proofErr w:type="gramEnd"/>
       <w:r>
@@ -2408,935 +2438,1358 @@
           <w:color w:val="002CF4"/>
           <w:shd w:val="clear" w:color="auto" w:fill="FFFFFF"/>
         </w:rPr>
-        <w:t xml:space="preserve"> of discarded particles is to keep this interval</w:t>
-      </w:r>
-      <w:r>
-        <w:rPr>
-          <w:rFonts w:ascii="Times New Roman" w:eastAsia="Times New Roman" w:hAnsi="Times New Roman" w:cs="Times New Roman"/>
-          <w:color w:val="002CF4"/>
-        </w:rPr>
-        <w:t xml:space="preserve"> </w:t>
-      </w:r>
-      <w:r>
-        <w:rPr>
-          <w:rFonts w:ascii="Times New Roman" w:eastAsia="Times New Roman" w:hAnsi="Times New Roman" w:cs="Times New Roman"/>
-          <w:color w:val="002CF4"/>
-          <w:shd w:val="clear" w:color="auto" w:fill="FFFFFF"/>
-        </w:rPr>
-        <w:t>small. It would not</w:t>
-      </w:r>
-      <w:r>
-        <w:rPr>
-          <w:rFonts w:ascii="Times New Roman" w:eastAsia="Times New Roman" w:hAnsi="Times New Roman" w:cs="Times New Roman"/>
-          <w:color w:val="002CF4"/>
-        </w:rPr>
-        <w:t xml:space="preserve"> </w:t>
-      </w:r>
-      <w:r>
-        <w:rPr>
-          <w:rFonts w:ascii="Times New Roman" w:eastAsia="Times New Roman" w:hAnsi="Times New Roman" w:cs="Times New Roman"/>
-          <w:color w:val="002CF4"/>
-          <w:shd w:val="clear" w:color="auto" w:fill="FFFFFF"/>
-        </w:rPr>
-        <w:t xml:space="preserve">be complicated to report on the </w:t>
+        <w:t xml:space="preserve"> phase exec time, including the I/O time</w:t>
+      </w:r>
+      <w:r>
+        <w:rPr>
+          <w:rFonts w:ascii="Times New Roman" w:eastAsia="Times New Roman" w:hAnsi="Times New Roman" w:cs="Times New Roman"/>
+          <w:color w:val="002CF4"/>
+        </w:rPr>
+        <w:t xml:space="preserve"> </w:t>
+      </w:r>
+      <w:r>
+        <w:rPr>
+          <w:rFonts w:ascii="Times New Roman" w:eastAsia="Times New Roman" w:hAnsi="Times New Roman" w:cs="Times New Roman"/>
+          <w:color w:val="002CF4"/>
+          <w:shd w:val="clear" w:color="auto" w:fill="FFFFFF"/>
+        </w:rPr>
+        <w:t>(or this is really</w:t>
+      </w:r>
+      <w:r>
+        <w:rPr>
+          <w:rFonts w:ascii="Times New Roman" w:eastAsia="Times New Roman" w:hAnsi="Times New Roman" w:cs="Times New Roman"/>
+          <w:color w:val="002CF4"/>
+        </w:rPr>
+        <w:t xml:space="preserve"> </w:t>
+      </w:r>
+      <w:r>
+        <w:rPr>
+          <w:rFonts w:ascii="Times New Roman" w:eastAsia="Times New Roman" w:hAnsi="Times New Roman" w:cs="Times New Roman"/>
+          <w:color w:val="002CF4"/>
+          <w:shd w:val="clear" w:color="auto" w:fill="FFFFFF"/>
+        </w:rPr>
+        <w:t>not well done and you prefer to "hide" it :-) Does fig 4 includes I/O time or not?</w:t>
+      </w:r>
+      <w:r>
+        <w:rPr>
+          <w:rFonts w:ascii="Times New Roman" w:eastAsia="Times New Roman" w:hAnsi="Times New Roman" w:cs="Times New Roman"/>
+          <w:color w:val="002CF4"/>
+          <w:shd w:val="clear" w:color="auto" w:fill="FFFFFF"/>
+        </w:rPr>
+        <w:t xml:space="preserve">  </w:t>
+      </w:r>
+    </w:p>
+    <w:p>
+      <w:pPr>
+        <w:rPr>
+          <w:rFonts w:ascii="Times New Roman" w:eastAsia="Times New Roman" w:hAnsi="Times New Roman" w:cs="Times New Roman"/>
+          <w:color w:val="222222"/>
+        </w:rPr>
+      </w:pPr>
+    </w:p>
+    <w:p>
+      <w:pPr>
+        <w:rPr>
+          <w:rFonts w:ascii="Times New Roman" w:eastAsia="Times New Roman" w:hAnsi="Times New Roman" w:cs="Times New Roman"/>
+          <w:color w:val="FF0000"/>
+        </w:rPr>
+      </w:pPr>
+      <w:r>
+        <w:rPr>
+          <w:rFonts w:ascii="Times New Roman" w:eastAsia="Times New Roman" w:hAnsi="Times New Roman" w:cs="Times New Roman"/>
+          <w:color w:val="FF0000"/>
+        </w:rPr>
+        <w:t>Figure 4 does not include I/O write times.  We had three primary reasons.  First, parallel I/O is highly variable, which can make interpretation difficult.  Second, we found that write times on Summit were very fast for the size of files written by individual ranks in our experiments. Overall, for the file sizes we considered, write times are faster than a single cycle of corresponding in situ Lagrangian computation.  We do not expect that this rate of I/O would continue on a full machine run, or on read.  Third, our approach always results in less data, and so it will take less I/O.  In terms of the manuscript, we expanded the discussion in section 5.3 to better explain why we did not consider parallel I/O times in our studies.</w:t>
+      </w:r>
+    </w:p>
+    <w:p>
+      <w:pPr>
+        <w:rPr>
+          <w:rFonts w:ascii="Times New Roman" w:eastAsia="Times New Roman" w:hAnsi="Times New Roman" w:cs="Times New Roman"/>
+          <w:color w:val="002CF4"/>
+          <w:shd w:val="clear" w:color="auto" w:fill="FFFFFF"/>
+        </w:rPr>
+      </w:pPr>
+      <w:r>
+        <w:rPr>
+          <w:rFonts w:ascii="Times New Roman" w:eastAsia="Times New Roman" w:hAnsi="Times New Roman" w:cs="Times New Roman"/>
+          <w:color w:val="222222"/>
+        </w:rPr>
+        <w:br/>
+      </w:r>
+      <w:r>
+        <w:rPr>
+          <w:rFonts w:ascii="Times New Roman" w:eastAsia="Times New Roman" w:hAnsi="Times New Roman" w:cs="Times New Roman"/>
+          <w:color w:val="002CF4"/>
+          <w:shd w:val="clear" w:color="auto" w:fill="FFFFFF"/>
+        </w:rPr>
+        <w:t>    I miss in this paper one, even short, clear presentation of the algorithm. Fig 1.</w:t>
+      </w:r>
+      <w:r>
+        <w:rPr>
+          <w:rFonts w:ascii="Times New Roman" w:eastAsia="Times New Roman" w:hAnsi="Times New Roman" w:cs="Times New Roman"/>
+          <w:color w:val="002CF4"/>
+        </w:rPr>
+        <w:t xml:space="preserve"> </w:t>
+      </w:r>
+      <w:r>
+        <w:rPr>
+          <w:rFonts w:ascii="Times New Roman" w:eastAsia="Times New Roman" w:hAnsi="Times New Roman" w:cs="Times New Roman"/>
+          <w:color w:val="002CF4"/>
+          <w:shd w:val="clear" w:color="auto" w:fill="FFFFFF"/>
+        </w:rPr>
+        <w:t>gives some elements</w:t>
+      </w:r>
+      <w:r>
+        <w:rPr>
+          <w:rFonts w:ascii="Times New Roman" w:eastAsia="Times New Roman" w:hAnsi="Times New Roman" w:cs="Times New Roman"/>
+          <w:color w:val="002CF4"/>
+        </w:rPr>
+        <w:t xml:space="preserve"> </w:t>
+      </w:r>
+      <w:r>
+        <w:rPr>
+          <w:rFonts w:ascii="Times New Roman" w:eastAsia="Times New Roman" w:hAnsi="Times New Roman" w:cs="Times New Roman"/>
+          <w:color w:val="002CF4"/>
+          <w:shd w:val="clear" w:color="auto" w:fill="FFFFFF"/>
+        </w:rPr>
+        <w:t>in the introduction and the next elements are kind of spread in the paper.  I</w:t>
+      </w:r>
+      <w:r>
+        <w:rPr>
+          <w:rFonts w:ascii="Times New Roman" w:eastAsia="Times New Roman" w:hAnsi="Times New Roman" w:cs="Times New Roman"/>
+          <w:color w:val="002CF4"/>
+        </w:rPr>
+        <w:t xml:space="preserve"> </w:t>
+      </w:r>
+      <w:r>
+        <w:rPr>
+          <w:rFonts w:ascii="Times New Roman" w:eastAsia="Times New Roman" w:hAnsi="Times New Roman" w:cs="Times New Roman"/>
+          <w:color w:val="002CF4"/>
+          <w:shd w:val="clear" w:color="auto" w:fill="FFFFFF"/>
+        </w:rPr>
+        <w:t>understand that the authors</w:t>
+      </w:r>
+      <w:r>
+        <w:rPr>
+          <w:rFonts w:ascii="Times New Roman" w:eastAsia="Times New Roman" w:hAnsi="Times New Roman" w:cs="Times New Roman"/>
+          <w:color w:val="002CF4"/>
+        </w:rPr>
+        <w:t xml:space="preserve"> </w:t>
+      </w:r>
+      <w:r>
+        <w:rPr>
+          <w:rFonts w:ascii="Times New Roman" w:eastAsia="Times New Roman" w:hAnsi="Times New Roman" w:cs="Times New Roman"/>
+          <w:color w:val="002CF4"/>
+          <w:shd w:val="clear" w:color="auto" w:fill="FFFFFF"/>
+        </w:rPr>
+        <w:t>a</w:t>
+      </w:r>
+      <w:r>
+        <w:rPr>
+          <w:rFonts w:ascii="Times New Roman" w:eastAsia="Times New Roman" w:hAnsi="Times New Roman" w:cs="Times New Roman"/>
+          <w:color w:val="002CF4"/>
+          <w:shd w:val="clear" w:color="auto" w:fill="FFFFFF"/>
+        </w:rPr>
+        <w:t>ssume that it was already published in</w:t>
+      </w:r>
+      <w:r>
+        <w:rPr>
+          <w:rFonts w:ascii="Times New Roman" w:eastAsia="Times New Roman" w:hAnsi="Times New Roman" w:cs="Times New Roman"/>
+          <w:color w:val="002CF4"/>
+          <w:shd w:val="clear" w:color="auto" w:fill="FFFFFF"/>
+        </w:rPr>
+        <w:t xml:space="preserve"> </w:t>
+      </w:r>
+      <w:r>
+        <w:rPr>
+          <w:rFonts w:ascii="Times New Roman" w:eastAsia="Times New Roman" w:hAnsi="Times New Roman" w:cs="Times New Roman"/>
+          <w:color w:val="002CF4"/>
+          <w:shd w:val="clear" w:color="auto" w:fill="FFFFFF"/>
+        </w:rPr>
+        <w:t xml:space="preserve">AGRANOVSKY et al., but for </w:t>
+      </w:r>
+      <w:r>
+        <w:rPr>
+          <w:rFonts w:ascii="Times New Roman" w:eastAsia="Times New Roman" w:hAnsi="Times New Roman" w:cs="Times New Roman"/>
+          <w:color w:val="002CF4"/>
+          <w:shd w:val="clear" w:color="auto" w:fill="FFFFFF"/>
+        </w:rPr>
+        <w:t>completeness</w:t>
+      </w:r>
+      <w:r>
+        <w:rPr>
+          <w:rFonts w:ascii="Times New Roman" w:eastAsia="Times New Roman" w:hAnsi="Times New Roman" w:cs="Times New Roman"/>
+          <w:color w:val="002CF4"/>
+        </w:rPr>
+        <w:t xml:space="preserve"> </w:t>
+      </w:r>
+      <w:r>
+        <w:rPr>
+          <w:rFonts w:ascii="Times New Roman" w:eastAsia="Times New Roman" w:hAnsi="Times New Roman" w:cs="Times New Roman"/>
+          <w:color w:val="002CF4"/>
+          <w:shd w:val="clear" w:color="auto" w:fill="FFFFFF"/>
+        </w:rPr>
+        <w:t>and as the current</w:t>
+      </w:r>
+      <w:r>
+        <w:rPr>
+          <w:rFonts w:ascii="Times New Roman" w:eastAsia="Times New Roman" w:hAnsi="Times New Roman" w:cs="Times New Roman"/>
+          <w:color w:val="002CF4"/>
+        </w:rPr>
+        <w:t xml:space="preserve"> </w:t>
+      </w:r>
+      <w:r>
+        <w:rPr>
+          <w:rFonts w:ascii="Times New Roman" w:eastAsia="Times New Roman" w:hAnsi="Times New Roman" w:cs="Times New Roman"/>
+          <w:color w:val="002CF4"/>
+          <w:shd w:val="clear" w:color="auto" w:fill="FFFFFF"/>
+        </w:rPr>
+        <w:t>algorithm differs from the original one, a clean presentation would help the</w:t>
+      </w:r>
+      <w:r>
+        <w:rPr>
+          <w:rFonts w:ascii="Times New Roman" w:eastAsia="Times New Roman" w:hAnsi="Times New Roman" w:cs="Times New Roman"/>
+          <w:color w:val="002CF4"/>
+        </w:rPr>
+        <w:t xml:space="preserve"> </w:t>
+      </w:r>
+      <w:r>
+        <w:rPr>
+          <w:rFonts w:ascii="Times New Roman" w:eastAsia="Times New Roman" w:hAnsi="Times New Roman" w:cs="Times New Roman"/>
+          <w:color w:val="002CF4"/>
+          <w:shd w:val="clear" w:color="auto" w:fill="FFFFFF"/>
+        </w:rPr>
+        <w:t>reader.</w:t>
+      </w:r>
+    </w:p>
+    <w:p>
+      <w:pPr>
+        <w:rPr>
+          <w:rFonts w:ascii="Times New Roman" w:eastAsia="Times New Roman" w:hAnsi="Times New Roman" w:cs="Times New Roman"/>
+          <w:color w:val="FF0000"/>
+          <w:shd w:val="clear" w:color="auto" w:fill="FFFFFF"/>
+        </w:rPr>
+      </w:pPr>
+    </w:p>
+    <w:p>
+      <w:pPr>
+        <w:rPr>
+          <w:rFonts w:ascii="Times New Roman" w:eastAsia="Times New Roman" w:hAnsi="Times New Roman" w:cs="Times New Roman"/>
+          <w:color w:val="FF0000"/>
+        </w:rPr>
+      </w:pPr>
+      <w:r>
+        <w:rPr>
+          <w:rFonts w:ascii="Times New Roman" w:eastAsia="Times New Roman" w:hAnsi="Times New Roman" w:cs="Times New Roman"/>
+          <w:color w:val="FF0000"/>
+          <w:shd w:val="clear" w:color="auto" w:fill="FFFFFF"/>
+        </w:rPr>
+        <w:t xml:space="preserve">We revise Figure 1 to show the intervals, uniform seeding used in the Agranovsky algorithm more clearly. We hope this presentation and descriptive caption is more tuned to what the reviewers believe would be useful for readers. </w:t>
+      </w:r>
+      <w:r>
+        <w:rPr>
+          <w:rFonts w:ascii="Times New Roman" w:eastAsia="Times New Roman" w:hAnsi="Times New Roman" w:cs="Times New Roman"/>
+          <w:color w:val="FF0000"/>
+          <w:shd w:val="clear" w:color="auto" w:fill="FFFFFF"/>
+        </w:rPr>
+        <w:t xml:space="preserve"> </w:t>
+      </w:r>
+      <w:r>
+        <w:rPr>
+          <w:rFonts w:ascii="Times New Roman" w:eastAsia="Times New Roman" w:hAnsi="Times New Roman" w:cs="Times New Roman"/>
+          <w:color w:val="222222"/>
+        </w:rPr>
+        <w:br/>
+      </w:r>
+      <w:r>
+        <w:rPr>
+          <w:rFonts w:ascii="Times New Roman" w:eastAsia="Times New Roman" w:hAnsi="Times New Roman" w:cs="Times New Roman"/>
+          <w:color w:val="222222"/>
+        </w:rPr>
+        <w:br/>
+      </w:r>
+      <w:r>
+        <w:rPr>
+          <w:rFonts w:ascii="Times New Roman" w:eastAsia="Times New Roman" w:hAnsi="Times New Roman" w:cs="Times New Roman"/>
+          <w:color w:val="002CF4"/>
+          <w:shd w:val="clear" w:color="auto" w:fill="FFFFFF"/>
+        </w:rPr>
+        <w:t xml:space="preserve">    I am not convinced by the Theoretical analysis that is </w:t>
+      </w:r>
+      <w:r>
+        <w:rPr>
+          <w:rFonts w:ascii="Times New Roman" w:eastAsia="Times New Roman" w:hAnsi="Times New Roman" w:cs="Times New Roman"/>
+          <w:color w:val="002CF4"/>
+          <w:shd w:val="clear" w:color="auto" w:fill="FFFFFF"/>
+        </w:rPr>
+        <w:t>detailed</w:t>
+      </w:r>
+      <w:r>
+        <w:rPr>
+          <w:rFonts w:ascii="Times New Roman" w:eastAsia="Times New Roman" w:hAnsi="Times New Roman" w:cs="Times New Roman"/>
+          <w:color w:val="002CF4"/>
+          <w:shd w:val="clear" w:color="auto" w:fill="FFFFFF"/>
+        </w:rPr>
+        <w:t xml:space="preserve"> for the easy part</w:t>
+      </w:r>
+      <w:r>
+        <w:rPr>
+          <w:rFonts w:ascii="Times New Roman" w:eastAsia="Times New Roman" w:hAnsi="Times New Roman" w:cs="Times New Roman"/>
+          <w:color w:val="002CF4"/>
+        </w:rPr>
+        <w:t xml:space="preserve"> </w:t>
+      </w:r>
+      <w:r>
+        <w:rPr>
+          <w:rFonts w:ascii="Times New Roman" w:eastAsia="Times New Roman" w:hAnsi="Times New Roman" w:cs="Times New Roman"/>
+          <w:color w:val="002CF4"/>
+          <w:shd w:val="clear" w:color="auto" w:fill="FFFFFF"/>
+        </w:rPr>
+        <w:t>(eq. 2) while</w:t>
+      </w:r>
+      <w:r>
+        <w:rPr>
+          <w:rFonts w:ascii="Times New Roman" w:eastAsia="Times New Roman" w:hAnsi="Times New Roman" w:cs="Times New Roman"/>
+          <w:color w:val="002CF4"/>
+        </w:rPr>
+        <w:t xml:space="preserve"> </w:t>
+      </w:r>
+      <w:r>
+        <w:rPr>
+          <w:rFonts w:ascii="Times New Roman" w:eastAsia="Times New Roman" w:hAnsi="Times New Roman" w:cs="Times New Roman"/>
+          <w:color w:val="002CF4"/>
+          <w:shd w:val="clear" w:color="auto" w:fill="FFFFFF"/>
+        </w:rPr>
+        <w:t>it goes quite fast for the difficult part (3, 4). This can be improved. As it is I</w:t>
+      </w:r>
+      <w:r>
+        <w:rPr>
+          <w:rFonts w:ascii="Times New Roman" w:eastAsia="Times New Roman" w:hAnsi="Times New Roman" w:cs="Times New Roman"/>
+          <w:color w:val="002CF4"/>
+        </w:rPr>
+        <w:t xml:space="preserve"> </w:t>
+      </w:r>
+      <w:r>
+        <w:rPr>
+          <w:rFonts w:ascii="Times New Roman" w:eastAsia="Times New Roman" w:hAnsi="Times New Roman" w:cs="Times New Roman"/>
+          <w:color w:val="002CF4"/>
+          <w:shd w:val="clear" w:color="auto" w:fill="FFFFFF"/>
+        </w:rPr>
+        <w:t>would not</w:t>
+      </w:r>
+      <w:r>
+        <w:rPr>
+          <w:rFonts w:ascii="Times New Roman" w:eastAsia="Times New Roman" w:hAnsi="Times New Roman" w:cs="Times New Roman"/>
+          <w:color w:val="002CF4"/>
+        </w:rPr>
+        <w:t xml:space="preserve"> </w:t>
+      </w:r>
+      <w:r>
+        <w:rPr>
+          <w:rFonts w:ascii="Times New Roman" w:eastAsia="Times New Roman" w:hAnsi="Times New Roman" w:cs="Times New Roman"/>
+          <w:color w:val="002CF4"/>
+          <w:shd w:val="clear" w:color="auto" w:fill="FFFFFF"/>
+        </w:rPr>
+        <w:t>guarantee this analysis is fully relevant.</w:t>
+      </w:r>
+      <w:r>
+        <w:rPr>
+          <w:rFonts w:ascii="Times New Roman" w:eastAsia="Times New Roman" w:hAnsi="Times New Roman" w:cs="Times New Roman"/>
+          <w:color w:val="222222"/>
+        </w:rPr>
+        <w:br/>
+      </w:r>
+    </w:p>
+    <w:p>
+      <w:pPr>
+        <w:rPr>
+          <w:rFonts w:ascii="Times New Roman" w:eastAsia="Times New Roman" w:hAnsi="Times New Roman" w:cs="Times New Roman"/>
+          <w:color w:val="FF0000"/>
+        </w:rPr>
+      </w:pPr>
+      <w:r>
+        <w:rPr>
+          <w:rFonts w:ascii="Times New Roman" w:eastAsia="Times New Roman" w:hAnsi="Times New Roman" w:cs="Times New Roman"/>
+          <w:color w:val="FF0000"/>
+        </w:rPr>
+        <w:t xml:space="preserve">Thank you for your comment. Detailed derivations of these equations can be found in prior works. We add a statement for (3) indicating the same. For (4), we add that </w:t>
+      </w:r>
+      <w:r>
+        <w:rPr>
+          <w:rFonts w:ascii="Times New Roman" w:eastAsia="Times New Roman" w:hAnsi="Times New Roman" w:cs="Times New Roman"/>
+          <w:color w:val="FF0000"/>
+        </w:rPr>
+        <w:t xml:space="preserve">it follows from the mean value theorem. Additionally, in the manuscript we add a new statement regarding global truncation error. We hope these changes can help readers. </w:t>
+      </w:r>
+    </w:p>
+    <w:p>
+      <w:pPr>
+        <w:rPr>
+          <w:rFonts w:ascii="Times New Roman" w:eastAsia="Times New Roman" w:hAnsi="Times New Roman" w:cs="Times New Roman"/>
+          <w:color w:val="222222"/>
+          <w:shd w:val="clear" w:color="auto" w:fill="FFFFFF"/>
+        </w:rPr>
+      </w:pPr>
+      <w:r>
+        <w:rPr>
+          <w:rFonts w:ascii="Times New Roman" w:eastAsia="Times New Roman" w:hAnsi="Times New Roman" w:cs="Times New Roman"/>
+          <w:color w:val="222222"/>
+        </w:rPr>
+        <w:br/>
+      </w:r>
+      <w:r>
+        <w:rPr>
+          <w:rFonts w:ascii="Times New Roman" w:eastAsia="Times New Roman" w:hAnsi="Times New Roman" w:cs="Times New Roman"/>
+          <w:color w:val="002CF4"/>
+          <w:shd w:val="clear" w:color="auto" w:fill="FFFFFF"/>
+        </w:rPr>
+        <w:t xml:space="preserve">    Fig 5: Put in the caption that left is for the </w:t>
+      </w:r>
+      <w:proofErr w:type="spellStart"/>
+      <w:r>
+        <w:rPr>
+          <w:rFonts w:ascii="Times New Roman" w:eastAsia="Times New Roman" w:hAnsi="Times New Roman" w:cs="Times New Roman"/>
+          <w:color w:val="002CF4"/>
+          <w:shd w:val="clear" w:color="auto" w:fill="FFFFFF"/>
+        </w:rPr>
+        <w:t>dist</w:t>
+      </w:r>
+      <w:proofErr w:type="spellEnd"/>
+      <w:r>
+        <w:rPr>
+          <w:rFonts w:ascii="Times New Roman" w:eastAsia="Times New Roman" w:hAnsi="Times New Roman" w:cs="Times New Roman"/>
+          <w:color w:val="002CF4"/>
+          <w:shd w:val="clear" w:color="auto" w:fill="FFFFFF"/>
+        </w:rPr>
+        <w:t xml:space="preserve"> </w:t>
+      </w:r>
+      <w:proofErr w:type="spellStart"/>
+      <w:r>
+        <w:rPr>
+          <w:rFonts w:ascii="Times New Roman" w:eastAsia="Times New Roman" w:hAnsi="Times New Roman" w:cs="Times New Roman"/>
+          <w:color w:val="002CF4"/>
+          <w:shd w:val="clear" w:color="auto" w:fill="FFFFFF"/>
+        </w:rPr>
+        <w:t>algo</w:t>
+      </w:r>
+      <w:proofErr w:type="spellEnd"/>
+      <w:r>
+        <w:rPr>
+          <w:rFonts w:ascii="Times New Roman" w:eastAsia="Times New Roman" w:hAnsi="Times New Roman" w:cs="Times New Roman"/>
+          <w:color w:val="002CF4"/>
+          <w:shd w:val="clear" w:color="auto" w:fill="FFFFFF"/>
+        </w:rPr>
+        <w:t xml:space="preserve"> and the right for the</w:t>
+      </w:r>
+      <w:r>
+        <w:rPr>
+          <w:rFonts w:ascii="Times New Roman" w:eastAsia="Times New Roman" w:hAnsi="Times New Roman" w:cs="Times New Roman"/>
+          <w:color w:val="002CF4"/>
+        </w:rPr>
+        <w:t xml:space="preserve"> </w:t>
+      </w:r>
+      <w:r>
+        <w:rPr>
+          <w:rFonts w:ascii="Times New Roman" w:eastAsia="Times New Roman" w:hAnsi="Times New Roman" w:cs="Times New Roman"/>
+          <w:color w:val="002CF4"/>
+          <w:shd w:val="clear" w:color="auto" w:fill="FFFFFF"/>
+        </w:rPr>
+        <w:t>local algo. Would be</w:t>
+      </w:r>
+      <w:r>
+        <w:rPr>
+          <w:rFonts w:ascii="Times New Roman" w:eastAsia="Times New Roman" w:hAnsi="Times New Roman" w:cs="Times New Roman"/>
+          <w:color w:val="002CF4"/>
+        </w:rPr>
+        <w:t xml:space="preserve"> </w:t>
+      </w:r>
+      <w:r>
+        <w:rPr>
+          <w:rFonts w:ascii="Times New Roman" w:eastAsia="Times New Roman" w:hAnsi="Times New Roman" w:cs="Times New Roman"/>
+          <w:color w:val="002CF4"/>
+          <w:shd w:val="clear" w:color="auto" w:fill="FFFFFF"/>
+        </w:rPr>
+        <w:t>better to actually have the exec time for both algos and split this exec time in</w:t>
+      </w:r>
+      <w:r>
+        <w:rPr>
+          <w:rFonts w:ascii="Times New Roman" w:eastAsia="Times New Roman" w:hAnsi="Times New Roman" w:cs="Times New Roman"/>
+          <w:color w:val="002CF4"/>
+        </w:rPr>
+        <w:t xml:space="preserve"> </w:t>
+      </w:r>
+      <w:r>
+        <w:rPr>
+          <w:rFonts w:ascii="Times New Roman" w:eastAsia="Times New Roman" w:hAnsi="Times New Roman" w:cs="Times New Roman"/>
+          <w:color w:val="002CF4"/>
+          <w:shd w:val="clear" w:color="auto" w:fill="FFFFFF"/>
+        </w:rPr>
+        <w:t>com/advection/I-O</w:t>
+      </w:r>
+    </w:p>
+    <w:p>
+      <w:pPr>
+        <w:rPr>
+          <w:rFonts w:ascii="Times New Roman" w:eastAsia="Times New Roman" w:hAnsi="Times New Roman" w:cs="Times New Roman"/>
+          <w:color w:val="222222"/>
+          <w:shd w:val="clear" w:color="auto" w:fill="FFFFFF"/>
+        </w:rPr>
+      </w:pPr>
+    </w:p>
+    <w:p>
+      <w:pPr>
+        <w:rPr>
+          <w:rFonts w:ascii="Times New Roman" w:eastAsia="Times New Roman" w:hAnsi="Times New Roman" w:cs="Times New Roman"/>
+          <w:color w:val="222222"/>
+        </w:rPr>
+      </w:pPr>
+      <w:r>
+        <w:rPr>
+          <w:rFonts w:ascii="Times New Roman" w:eastAsia="Times New Roman" w:hAnsi="Times New Roman" w:cs="Times New Roman"/>
+          <w:color w:val="FF0000"/>
+          <w:shd w:val="clear" w:color="auto" w:fill="FFFFFF"/>
+        </w:rPr>
+        <w:t>Thank you for your feedback. We improve the description in the caption</w:t>
+      </w:r>
+      <w:r>
+        <w:rPr>
+          <w:rFonts w:ascii="Times New Roman" w:eastAsia="Times New Roman" w:hAnsi="Times New Roman" w:cs="Times New Roman"/>
+          <w:color w:val="FF0000"/>
+          <w:shd w:val="clear" w:color="auto" w:fill="FFFFFF"/>
+        </w:rPr>
+        <w:t xml:space="preserve"> to distinguish the two more clearly</w:t>
+      </w:r>
+      <w:r>
+        <w:rPr>
+          <w:rFonts w:ascii="Times New Roman" w:eastAsia="Times New Roman" w:hAnsi="Times New Roman" w:cs="Times New Roman"/>
+          <w:color w:val="FF0000"/>
+          <w:shd w:val="clear" w:color="auto" w:fill="FFFFFF"/>
+        </w:rPr>
+        <w:t xml:space="preserve">. Our objective with presenting these separately is to highlight the </w:t>
+      </w:r>
+      <w:r>
+        <w:rPr>
+          <w:rFonts w:ascii="Times New Roman" w:eastAsia="Times New Roman" w:hAnsi="Times New Roman" w:cs="Times New Roman"/>
+          <w:color w:val="FF0000"/>
+          <w:shd w:val="clear" w:color="auto" w:fill="FFFFFF"/>
+        </w:rPr>
+        <w:t xml:space="preserve">increased cost of weak scaling for particle advection on a single node – where the number of GPUs </w:t>
+      </w:r>
+      <w:r>
+        <w:rPr>
+          <w:rFonts w:ascii="Times New Roman" w:eastAsia="Times New Roman" w:hAnsi="Times New Roman" w:cs="Times New Roman"/>
+          <w:color w:val="FF0000"/>
+          <w:shd w:val="clear" w:color="auto" w:fill="FFFFFF"/>
+        </w:rPr>
+        <w:t>used,</w:t>
+      </w:r>
+      <w:r>
+        <w:rPr>
+          <w:rFonts w:ascii="Times New Roman" w:eastAsia="Times New Roman" w:hAnsi="Times New Roman" w:cs="Times New Roman"/>
+          <w:color w:val="FF0000"/>
+          <w:shd w:val="clear" w:color="auto" w:fill="FFFFFF"/>
+        </w:rPr>
+        <w:t xml:space="preserve"> </w:t>
+      </w:r>
+      <w:r>
+        <w:rPr>
+          <w:rFonts w:ascii="Times New Roman" w:eastAsia="Times New Roman" w:hAnsi="Times New Roman" w:cs="Times New Roman"/>
+          <w:color w:val="FF0000"/>
+          <w:shd w:val="clear" w:color="auto" w:fill="FFFFFF"/>
+        </w:rPr>
+        <w:t xml:space="preserve">or co-located ranks </w:t>
+      </w:r>
+      <w:r>
+        <w:rPr>
+          <w:rFonts w:ascii="Times New Roman" w:eastAsia="Times New Roman" w:hAnsi="Times New Roman" w:cs="Times New Roman"/>
+          <w:color w:val="FF0000"/>
+          <w:shd w:val="clear" w:color="auto" w:fill="FFFFFF"/>
+        </w:rPr>
+        <w:t xml:space="preserve">increases. </w:t>
+      </w:r>
+      <w:r>
+        <w:rPr>
+          <w:rFonts w:ascii="Times New Roman" w:eastAsia="Times New Roman" w:hAnsi="Times New Roman" w:cs="Times New Roman"/>
+          <w:color w:val="FF0000"/>
+          <w:shd w:val="clear" w:color="auto" w:fill="FFFFFF"/>
+        </w:rPr>
+        <w:t>Resulting in</w:t>
+      </w:r>
+      <w:r>
+        <w:rPr>
+          <w:rFonts w:ascii="Times New Roman" w:eastAsia="Times New Roman" w:hAnsi="Times New Roman" w:cs="Times New Roman"/>
+          <w:color w:val="FF0000"/>
+          <w:shd w:val="clear" w:color="auto" w:fill="FFFFFF"/>
+        </w:rPr>
+        <w:t xml:space="preserve"> contrast</w:t>
+      </w:r>
+      <w:r>
+        <w:rPr>
+          <w:rFonts w:ascii="Times New Roman" w:eastAsia="Times New Roman" w:hAnsi="Times New Roman" w:cs="Times New Roman"/>
+          <w:color w:val="FF0000"/>
+          <w:shd w:val="clear" w:color="auto" w:fill="FFFFFF"/>
+        </w:rPr>
+        <w:t>ing impacts</w:t>
+      </w:r>
+      <w:r>
+        <w:rPr>
+          <w:rFonts w:ascii="Times New Roman" w:eastAsia="Times New Roman" w:hAnsi="Times New Roman" w:cs="Times New Roman"/>
+          <w:color w:val="FF0000"/>
+          <w:shd w:val="clear" w:color="auto" w:fill="FFFFFF"/>
+        </w:rPr>
+        <w:t xml:space="preserve">, communication benefits from weak scaling on a single node </w:t>
+      </w:r>
+      <w:r>
+        <w:rPr>
+          <w:rFonts w:ascii="Times New Roman" w:eastAsia="Times New Roman" w:hAnsi="Times New Roman" w:cs="Times New Roman"/>
+          <w:color w:val="FF0000"/>
+          <w:shd w:val="clear" w:color="auto" w:fill="FFFFFF"/>
+        </w:rPr>
+        <w:t>whereas the use of shared memory by an increased number of GPUs results in a slowdown of particle advection.</w:t>
+      </w:r>
+    </w:p>
+    <w:p>
+      <w:pPr>
+        <w:rPr>
+          <w:rFonts w:ascii="Times New Roman" w:eastAsia="Times New Roman" w:hAnsi="Times New Roman" w:cs="Times New Roman"/>
+          <w:color w:val="222222"/>
+          <w:shd w:val="clear" w:color="auto" w:fill="FFFFFF"/>
+        </w:rPr>
+      </w:pPr>
+      <w:r>
+        <w:rPr>
+          <w:rFonts w:ascii="Times New Roman" w:eastAsia="Times New Roman" w:hAnsi="Times New Roman" w:cs="Times New Roman"/>
+          <w:color w:val="222222"/>
+        </w:rPr>
+        <w:lastRenderedPageBreak/>
+        <w:br/>
+      </w:r>
+      <w:r>
+        <w:rPr>
+          <w:rFonts w:ascii="Times New Roman" w:eastAsia="Times New Roman" w:hAnsi="Times New Roman" w:cs="Times New Roman"/>
+          <w:color w:val="222222"/>
+        </w:rPr>
+        <w:br/>
+      </w:r>
+      <w:r>
+        <w:rPr>
+          <w:rFonts w:ascii="Times New Roman" w:eastAsia="Times New Roman" w:hAnsi="Times New Roman" w:cs="Times New Roman"/>
+          <w:color w:val="222222"/>
+          <w:shd w:val="clear" w:color="auto" w:fill="FFFFFF"/>
+        </w:rPr>
+        <w:t>   </w:t>
+      </w:r>
+      <w:r>
+        <w:rPr>
+          <w:rFonts w:ascii="Times New Roman" w:eastAsia="Times New Roman" w:hAnsi="Times New Roman" w:cs="Times New Roman"/>
+          <w:color w:val="002CF4"/>
+          <w:shd w:val="clear" w:color="auto" w:fill="FFFFFF"/>
+        </w:rPr>
+        <w:t xml:space="preserve"> Even if the authors made the efforts to detail the error distribution, they do not</w:t>
+      </w:r>
+      <w:r>
+        <w:rPr>
+          <w:rFonts w:ascii="Times New Roman" w:eastAsia="Times New Roman" w:hAnsi="Times New Roman" w:cs="Times New Roman"/>
+          <w:color w:val="002CF4"/>
+        </w:rPr>
+        <w:t xml:space="preserve"> </w:t>
+      </w:r>
+      <w:r>
+        <w:rPr>
+          <w:rFonts w:ascii="Times New Roman" w:eastAsia="Times New Roman" w:hAnsi="Times New Roman" w:cs="Times New Roman"/>
+          <w:color w:val="002CF4"/>
+          <w:shd w:val="clear" w:color="auto" w:fill="FFFFFF"/>
+        </w:rPr>
+        <w:t>analyze</w:t>
+      </w:r>
+      <w:r>
+        <w:rPr>
+          <w:rFonts w:ascii="Times New Roman" w:eastAsia="Times New Roman" w:hAnsi="Times New Roman" w:cs="Times New Roman"/>
+          <w:color w:val="002CF4"/>
+          <w:shd w:val="clear" w:color="auto" w:fill="FFFFFF"/>
+        </w:rPr>
+        <w:t xml:space="preserve"> if there</w:t>
+      </w:r>
+      <w:r>
+        <w:rPr>
+          <w:rFonts w:ascii="Times New Roman" w:eastAsia="Times New Roman" w:hAnsi="Times New Roman" w:cs="Times New Roman"/>
+          <w:color w:val="002CF4"/>
+        </w:rPr>
+        <w:t xml:space="preserve"> </w:t>
+      </w:r>
+      <w:r>
+        <w:rPr>
+          <w:rFonts w:ascii="Times New Roman" w:eastAsia="Times New Roman" w:hAnsi="Times New Roman" w:cs="Times New Roman"/>
+          <w:color w:val="002CF4"/>
+          <w:shd w:val="clear" w:color="auto" w:fill="FFFFFF"/>
+        </w:rPr>
+        <w:t>is a spatial impact. I would expect that for the cells where the flow is faster,</w:t>
+      </w:r>
+      <w:r>
+        <w:rPr>
+          <w:rFonts w:ascii="Times New Roman" w:eastAsia="Times New Roman" w:hAnsi="Times New Roman" w:cs="Times New Roman"/>
+          <w:color w:val="002CF4"/>
+        </w:rPr>
+        <w:t xml:space="preserve"> </w:t>
+      </w:r>
+      <w:r>
+        <w:rPr>
+          <w:rFonts w:ascii="Times New Roman" w:eastAsia="Times New Roman" w:hAnsi="Times New Roman" w:cs="Times New Roman"/>
+          <w:color w:val="002CF4"/>
+          <w:shd w:val="clear" w:color="auto" w:fill="FFFFFF"/>
+        </w:rPr>
+        <w:t>the percentage of discarded</w:t>
+      </w:r>
+      <w:r>
+        <w:rPr>
+          <w:rFonts w:ascii="Times New Roman" w:eastAsia="Times New Roman" w:hAnsi="Times New Roman" w:cs="Times New Roman"/>
+          <w:color w:val="002CF4"/>
+        </w:rPr>
+        <w:t xml:space="preserve"> </w:t>
+      </w:r>
+      <w:r>
+        <w:rPr>
+          <w:rFonts w:ascii="Times New Roman" w:eastAsia="Times New Roman" w:hAnsi="Times New Roman" w:cs="Times New Roman"/>
+          <w:color w:val="002CF4"/>
+          <w:shd w:val="clear" w:color="auto" w:fill="FFFFFF"/>
+        </w:rPr>
+        <w:t>particle be significantly higher than for others, and so the error. But it is unclear if this happens in some critical areas. For instance</w:t>
+      </w:r>
+      <w:r>
+        <w:rPr>
+          <w:rFonts w:ascii="Times New Roman" w:eastAsia="Times New Roman" w:hAnsi="Times New Roman" w:cs="Times New Roman"/>
+          <w:color w:val="002CF4"/>
+          <w:shd w:val="clear" w:color="auto" w:fill="FFFFFF"/>
+        </w:rPr>
+        <w:t>,</w:t>
+      </w:r>
+      <w:r>
+        <w:rPr>
+          <w:rFonts w:ascii="Times New Roman" w:eastAsia="Times New Roman" w:hAnsi="Times New Roman" w:cs="Times New Roman"/>
+          <w:color w:val="002CF4"/>
+          <w:shd w:val="clear" w:color="auto" w:fill="FFFFFF"/>
+        </w:rPr>
+        <w:t xml:space="preserve"> plotting a histogram with the amount</w:t>
+      </w:r>
+      <w:r>
+        <w:rPr>
+          <w:rFonts w:ascii="Times New Roman" w:eastAsia="Times New Roman" w:hAnsi="Times New Roman" w:cs="Times New Roman"/>
+          <w:color w:val="002CF4"/>
+        </w:rPr>
+        <w:t xml:space="preserve"> </w:t>
+      </w:r>
+      <w:r>
+        <w:rPr>
+          <w:rFonts w:ascii="Times New Roman" w:eastAsia="Times New Roman" w:hAnsi="Times New Roman" w:cs="Times New Roman"/>
+          <w:color w:val="002CF4"/>
+          <w:shd w:val="clear" w:color="auto" w:fill="FFFFFF"/>
+        </w:rPr>
+        <w:t>of dropped</w:t>
+      </w:r>
+      <w:r>
+        <w:rPr>
+          <w:rFonts w:ascii="Times New Roman" w:eastAsia="Times New Roman" w:hAnsi="Times New Roman" w:cs="Times New Roman"/>
+          <w:color w:val="002CF4"/>
+        </w:rPr>
+        <w:t xml:space="preserve"> </w:t>
+      </w:r>
+      <w:r>
+        <w:rPr>
+          <w:rFonts w:ascii="Times New Roman" w:eastAsia="Times New Roman" w:hAnsi="Times New Roman" w:cs="Times New Roman"/>
+          <w:color w:val="002CF4"/>
+          <w:shd w:val="clear" w:color="auto" w:fill="FFFFFF"/>
+        </w:rPr>
+        <w:t>trajectories per cell could be one way in that direction.  Something that could</w:t>
+      </w:r>
+      <w:r>
+        <w:rPr>
+          <w:rFonts w:ascii="Times New Roman" w:eastAsia="Times New Roman" w:hAnsi="Times New Roman" w:cs="Times New Roman"/>
+          <w:color w:val="002CF4"/>
+        </w:rPr>
+        <w:t xml:space="preserve"> </w:t>
+      </w:r>
+      <w:r>
+        <w:rPr>
+          <w:rFonts w:ascii="Times New Roman" w:eastAsia="Times New Roman" w:hAnsi="Times New Roman" w:cs="Times New Roman"/>
+          <w:color w:val="002CF4"/>
+          <w:shd w:val="clear" w:color="auto" w:fill="FFFFFF"/>
+        </w:rPr>
+        <w:t>probably be easy to do is to attach to</w:t>
+      </w:r>
+      <w:r>
+        <w:rPr>
+          <w:rFonts w:ascii="Times New Roman" w:eastAsia="Times New Roman" w:hAnsi="Times New Roman" w:cs="Times New Roman"/>
+          <w:color w:val="002CF4"/>
+        </w:rPr>
+        <w:t xml:space="preserve"> </w:t>
+      </w:r>
+      <w:r>
+        <w:rPr>
+          <w:rFonts w:ascii="Times New Roman" w:eastAsia="Times New Roman" w:hAnsi="Times New Roman" w:cs="Times New Roman"/>
+          <w:color w:val="002CF4"/>
+          <w:shd w:val="clear" w:color="auto" w:fill="FFFFFF"/>
+        </w:rPr>
+        <w:t>post h</w:t>
+      </w:r>
+      <w:r>
+        <w:rPr>
+          <w:rFonts w:ascii="Times New Roman" w:eastAsia="Times New Roman" w:hAnsi="Times New Roman" w:cs="Times New Roman"/>
+          <w:color w:val="002CF4"/>
+          <w:shd w:val="clear" w:color="auto" w:fill="FFFFFF"/>
+        </w:rPr>
+        <w:t>o</w:t>
+      </w:r>
+      <w:r>
+        <w:rPr>
+          <w:rFonts w:ascii="Times New Roman" w:eastAsia="Times New Roman" w:hAnsi="Times New Roman" w:cs="Times New Roman"/>
+          <w:color w:val="002CF4"/>
+          <w:shd w:val="clear" w:color="auto" w:fill="FFFFFF"/>
+        </w:rPr>
+        <w:t>c reconstructed trajectories the portions that have been reconstructed</w:t>
+      </w:r>
+      <w:r>
+        <w:rPr>
+          <w:rFonts w:ascii="Times New Roman" w:eastAsia="Times New Roman" w:hAnsi="Times New Roman" w:cs="Times New Roman"/>
+          <w:color w:val="002CF4"/>
+        </w:rPr>
+        <w:t xml:space="preserve"> </w:t>
+      </w:r>
+      <w:r>
+        <w:rPr>
+          <w:rFonts w:ascii="Times New Roman" w:eastAsia="Times New Roman" w:hAnsi="Times New Roman" w:cs="Times New Roman"/>
+          <w:color w:val="002CF4"/>
+          <w:shd w:val="clear" w:color="auto" w:fill="FFFFFF"/>
+        </w:rPr>
+        <w:t>from a degraded density</w:t>
+      </w:r>
+      <w:r>
+        <w:rPr>
+          <w:rFonts w:ascii="Times New Roman" w:eastAsia="Times New Roman" w:hAnsi="Times New Roman" w:cs="Times New Roman"/>
+          <w:color w:val="002CF4"/>
+        </w:rPr>
+        <w:t xml:space="preserve"> </w:t>
+      </w:r>
+      <w:r>
+        <w:rPr>
+          <w:rFonts w:ascii="Times New Roman" w:eastAsia="Times New Roman" w:hAnsi="Times New Roman" w:cs="Times New Roman"/>
+          <w:color w:val="002CF4"/>
+          <w:shd w:val="clear" w:color="auto" w:fill="FFFFFF"/>
+        </w:rPr>
+        <w:t>of short trajectories. This may be sufficient to warn users that in some areas the</w:t>
+      </w:r>
+      <w:r>
+        <w:rPr>
+          <w:rFonts w:ascii="Times New Roman" w:eastAsia="Times New Roman" w:hAnsi="Times New Roman" w:cs="Times New Roman"/>
+          <w:color w:val="002CF4"/>
+        </w:rPr>
+        <w:t xml:space="preserve"> </w:t>
+      </w:r>
+      <w:r>
+        <w:rPr>
+          <w:rFonts w:ascii="Times New Roman" w:eastAsia="Times New Roman" w:hAnsi="Times New Roman" w:cs="Times New Roman"/>
+          <w:color w:val="002CF4"/>
+          <w:shd w:val="clear" w:color="auto" w:fill="FFFFFF"/>
+        </w:rPr>
+        <w:t>data must be</w:t>
+      </w:r>
+      <w:r>
+        <w:rPr>
+          <w:rFonts w:ascii="Times New Roman" w:eastAsia="Times New Roman" w:hAnsi="Times New Roman" w:cs="Times New Roman"/>
+          <w:color w:val="002CF4"/>
+        </w:rPr>
+        <w:t xml:space="preserve"> </w:t>
+      </w:r>
+      <w:r>
+        <w:rPr>
+          <w:rFonts w:ascii="Times New Roman" w:eastAsia="Times New Roman" w:hAnsi="Times New Roman" w:cs="Times New Roman"/>
+          <w:color w:val="002CF4"/>
+          <w:shd w:val="clear" w:color="auto" w:fill="FFFFFF"/>
+        </w:rPr>
+        <w:t>taken more carefully.</w:t>
+      </w:r>
+    </w:p>
+    <w:p>
+      <w:pPr>
+        <w:rPr>
+          <w:rFonts w:ascii="Times New Roman" w:eastAsia="Times New Roman" w:hAnsi="Times New Roman" w:cs="Times New Roman"/>
+          <w:color w:val="222222"/>
+        </w:rPr>
+      </w:pPr>
+    </w:p>
+    <w:p>
+      <w:pPr>
+        <w:rPr>
+          <w:rFonts w:ascii="Times New Roman" w:eastAsia="Times New Roman" w:hAnsi="Times New Roman" w:cs="Times New Roman"/>
+          <w:color w:val="FF0000"/>
+        </w:rPr>
+      </w:pPr>
+      <w:r>
+        <w:rPr>
+          <w:rFonts w:ascii="Times New Roman" w:eastAsia="Times New Roman" w:hAnsi="Times New Roman" w:cs="Times New Roman"/>
+          <w:color w:val="FF0000"/>
+        </w:rPr>
+        <w:t xml:space="preserve">Thank you for this feedback. We did consider that spatial patterns exist as well. </w:t>
+      </w:r>
+      <w:r>
+        <w:rPr>
+          <w:rFonts w:ascii="Times New Roman" w:eastAsia="Times New Roman" w:hAnsi="Times New Roman" w:cs="Times New Roman"/>
+          <w:color w:val="FF0000"/>
+        </w:rPr>
+        <w:t>Exploring this more extensively would certainly be interesting from an uncertainty visualization perspective</w:t>
+      </w:r>
+      <w:r>
+        <w:rPr>
+          <w:rFonts w:ascii="Times New Roman" w:eastAsia="Times New Roman" w:hAnsi="Times New Roman" w:cs="Times New Roman"/>
+          <w:color w:val="FF0000"/>
+        </w:rPr>
+        <w:t>.</w:t>
+      </w:r>
+      <w:r>
+        <w:rPr>
+          <w:rFonts w:ascii="Times New Roman" w:eastAsia="Times New Roman" w:hAnsi="Times New Roman" w:cs="Times New Roman"/>
+          <w:color w:val="FF0000"/>
+        </w:rPr>
+        <w:t xml:space="preserve"> Unfortunately, due to space limitations we did not pursue this idea for this manuscript. We hope that the FTLE visualizations show how reconstruction accuracy can be impacted near boundaries. </w:t>
+      </w:r>
+      <w:r>
+        <w:rPr>
+          <w:rFonts w:ascii="Times New Roman" w:eastAsia="Times New Roman" w:hAnsi="Times New Roman" w:cs="Times New Roman"/>
+          <w:color w:val="FF0000"/>
+        </w:rPr>
+        <w:t xml:space="preserve"> </w:t>
+      </w:r>
+    </w:p>
+    <w:p>
+      <w:pPr>
+        <w:rPr>
+          <w:rFonts w:ascii="Times New Roman" w:eastAsia="Times New Roman" w:hAnsi="Times New Roman" w:cs="Times New Roman"/>
+          <w:color w:val="222222"/>
+        </w:rPr>
+      </w:pPr>
+      <w:r>
+        <w:rPr>
+          <w:rFonts w:ascii="Times New Roman" w:eastAsia="Times New Roman" w:hAnsi="Times New Roman" w:cs="Times New Roman"/>
+          <w:color w:val="222222"/>
+        </w:rPr>
+        <w:br/>
+      </w:r>
+      <w:r>
+        <w:rPr>
+          <w:rFonts w:ascii="Times New Roman" w:eastAsia="Times New Roman" w:hAnsi="Times New Roman" w:cs="Times New Roman"/>
+          <w:color w:val="222222"/>
+          <w:shd w:val="clear" w:color="auto" w:fill="FFFFFF"/>
+        </w:rPr>
+        <w:t xml:space="preserve">    </w:t>
+      </w:r>
+      <w:r>
+        <w:rPr>
+          <w:rFonts w:ascii="Times New Roman" w:eastAsia="Times New Roman" w:hAnsi="Times New Roman" w:cs="Times New Roman"/>
+          <w:color w:val="002CF4"/>
+          <w:shd w:val="clear" w:color="auto" w:fill="FFFFFF"/>
+        </w:rPr>
+        <w:t>Reproducibility. I did not find mention of code availability in the paper. That a point that could significantly boost the impact of this paper. As the author did a significant work in setting-up these implementations and experiments, that would be very valuable to make them available to the community as it could become a benchmark.</w:t>
+      </w:r>
+      <w:r>
+        <w:rPr>
+          <w:rFonts w:ascii="Times New Roman" w:eastAsia="Times New Roman" w:hAnsi="Times New Roman" w:cs="Times New Roman"/>
+          <w:color w:val="222222"/>
+        </w:rPr>
+        <w:br/>
+      </w:r>
+    </w:p>
+    <w:p>
+      <w:pPr>
+        <w:rPr>
+          <w:rFonts w:ascii="Times New Roman" w:eastAsia="Times New Roman" w:hAnsi="Times New Roman" w:cs="Times New Roman"/>
+          <w:color w:val="222222"/>
+          <w:shd w:val="clear" w:color="auto" w:fill="FFFFFF"/>
+        </w:rPr>
+      </w:pPr>
+      <w:r>
+        <w:rPr>
+          <w:rFonts w:ascii="Times New Roman" w:eastAsia="Times New Roman" w:hAnsi="Times New Roman" w:cs="Times New Roman"/>
+          <w:color w:val="FF0000"/>
+        </w:rPr>
+        <w:t xml:space="preserve">Thank you for this suggestion. </w:t>
+      </w:r>
+      <w:r>
+        <w:rPr>
+          <w:rFonts w:ascii="Times New Roman" w:eastAsia="Times New Roman" w:hAnsi="Times New Roman" w:cs="Times New Roman"/>
+          <w:color w:val="FF0000"/>
+        </w:rPr>
+        <w:t xml:space="preserve">We provide source code that can be used as a benchmark in future works. </w:t>
+      </w:r>
+      <w:r>
+        <w:rPr>
+          <w:rFonts w:ascii="Times New Roman" w:eastAsia="Times New Roman" w:hAnsi="Times New Roman" w:cs="Times New Roman"/>
+          <w:color w:val="222222"/>
+        </w:rPr>
+        <w:br/>
+      </w:r>
+      <w:r>
+        <w:rPr>
+          <w:rFonts w:ascii="Times New Roman" w:eastAsia="Times New Roman" w:hAnsi="Times New Roman" w:cs="Times New Roman"/>
+          <w:color w:val="002CF4"/>
+        </w:rPr>
+        <w:br/>
+      </w:r>
+      <w:r>
+        <w:rPr>
+          <w:rFonts w:ascii="Times New Roman" w:eastAsia="Times New Roman" w:hAnsi="Times New Roman" w:cs="Times New Roman"/>
+          <w:color w:val="002CF4"/>
+          <w:shd w:val="clear" w:color="auto" w:fill="FFFFFF"/>
+        </w:rPr>
+        <w:t>    2 typos page 7:</w:t>
+      </w:r>
+      <w:r>
+        <w:rPr>
+          <w:rFonts w:ascii="Times New Roman" w:eastAsia="Times New Roman" w:hAnsi="Times New Roman" w:cs="Times New Roman"/>
+          <w:color w:val="002CF4"/>
+        </w:rPr>
+        <w:br/>
+      </w:r>
+      <w:r>
+        <w:rPr>
+          <w:rFonts w:ascii="Times New Roman" w:eastAsia="Times New Roman" w:hAnsi="Times New Roman" w:cs="Times New Roman"/>
+          <w:color w:val="002CF4"/>
+          <w:shd w:val="clear" w:color="auto" w:fill="FFFFFF"/>
+        </w:rPr>
+        <w:t xml:space="preserve">    - number of CNs </w:t>
+      </w:r>
+      <w:proofErr w:type="spellStart"/>
+      <w:r>
+        <w:rPr>
+          <w:rFonts w:ascii="Times New Roman" w:eastAsia="Times New Roman" w:hAnsi="Times New Roman" w:cs="Times New Roman"/>
+          <w:color w:val="002CF4"/>
+          <w:shd w:val="clear" w:color="auto" w:fill="FFFFFF"/>
+        </w:rPr>
+        <w:t>increaseS</w:t>
+      </w:r>
+      <w:proofErr w:type="spellEnd"/>
+      <w:r>
+        <w:rPr>
+          <w:rFonts w:ascii="Times New Roman" w:eastAsia="Times New Roman" w:hAnsi="Times New Roman" w:cs="Times New Roman"/>
+          <w:color w:val="002CF4"/>
+        </w:rPr>
+        <w:br/>
+      </w:r>
+      <w:r>
+        <w:rPr>
+          <w:rFonts w:ascii="Times New Roman" w:eastAsia="Times New Roman" w:hAnsi="Times New Roman" w:cs="Times New Roman"/>
+          <w:color w:val="002CF4"/>
+          <w:shd w:val="clear" w:color="auto" w:fill="FFFFFF"/>
+        </w:rPr>
+        <w:t>    - accurately (under 100 ....)</w:t>
+      </w:r>
+    </w:p>
+    <w:p>
+      <w:pPr>
+        <w:rPr>
+          <w:rFonts w:ascii="Times New Roman" w:eastAsia="Times New Roman" w:hAnsi="Times New Roman" w:cs="Times New Roman"/>
+          <w:color w:val="FF0000"/>
+          <w:shd w:val="clear" w:color="auto" w:fill="FFFFFF"/>
+        </w:rPr>
+      </w:pPr>
+    </w:p>
+    <w:p>
+      <w:pPr>
+        <w:rPr>
+          <w:rFonts w:ascii="Times New Roman" w:eastAsia="Times New Roman" w:hAnsi="Times New Roman" w:cs="Times New Roman"/>
+          <w:color w:val="222222"/>
+          <w:shd w:val="clear" w:color="auto" w:fill="FFFFFF"/>
+        </w:rPr>
+      </w:pPr>
+      <w:r>
+        <w:rPr>
+          <w:rFonts w:ascii="Times New Roman" w:eastAsia="Times New Roman" w:hAnsi="Times New Roman" w:cs="Times New Roman"/>
+          <w:color w:val="FF0000"/>
+          <w:shd w:val="clear" w:color="auto" w:fill="FFFFFF"/>
+        </w:rPr>
+        <w:t>We address these typos.</w:t>
+      </w:r>
+      <w:r>
+        <w:rPr>
+          <w:rFonts w:ascii="Times New Roman" w:eastAsia="Times New Roman" w:hAnsi="Times New Roman" w:cs="Times New Roman"/>
+          <w:color w:val="222222"/>
+        </w:rPr>
+        <w:br/>
+      </w:r>
+      <w:r>
+        <w:rPr>
+          <w:rFonts w:ascii="Times New Roman" w:eastAsia="Times New Roman" w:hAnsi="Times New Roman" w:cs="Times New Roman"/>
+          <w:color w:val="222222"/>
+        </w:rPr>
+        <w:br/>
+      </w:r>
+      <w:r>
+        <w:rPr>
+          <w:rFonts w:ascii="Times New Roman" w:eastAsia="Times New Roman" w:hAnsi="Times New Roman" w:cs="Times New Roman"/>
+          <w:color w:val="222222"/>
+        </w:rPr>
+        <w:br/>
+      </w:r>
+      <w:r>
+        <w:rPr>
+          <w:rFonts w:ascii="Times New Roman" w:eastAsia="Times New Roman" w:hAnsi="Times New Roman" w:cs="Times New Roman"/>
+          <w:b/>
+          <w:bCs/>
+          <w:color w:val="222222"/>
+          <w:shd w:val="clear" w:color="auto" w:fill="FFFFFF"/>
+        </w:rPr>
+        <w:t>******************************************************************************</w:t>
+      </w:r>
+    </w:p>
+    <w:p>
+      <w:pPr>
+        <w:rPr>
+          <w:rFonts w:ascii="Times New Roman" w:eastAsia="Times New Roman" w:hAnsi="Times New Roman" w:cs="Times New Roman"/>
+          <w:color w:val="222222"/>
+        </w:rPr>
+      </w:pPr>
+      <w:r>
+        <w:rPr>
+          <w:rFonts w:ascii="Times New Roman" w:eastAsia="Times New Roman" w:hAnsi="Times New Roman" w:cs="Times New Roman"/>
+          <w:color w:val="222222"/>
+        </w:rPr>
+        <w:br/>
+      </w:r>
+      <w:r>
+        <w:rPr>
+          <w:rFonts w:ascii="Times New Roman" w:eastAsia="Times New Roman" w:hAnsi="Times New Roman" w:cs="Times New Roman"/>
+          <w:b/>
+          <w:bCs/>
+          <w:color w:val="222222"/>
+        </w:rPr>
+        <w:br/>
+      </w:r>
+      <w:r>
+        <w:rPr>
+          <w:rFonts w:ascii="Times New Roman" w:eastAsia="Times New Roman" w:hAnsi="Times New Roman" w:cs="Times New Roman"/>
+          <w:b/>
+          <w:bCs/>
+          <w:color w:val="222222"/>
+          <w:shd w:val="clear" w:color="auto" w:fill="FFFFFF"/>
+        </w:rPr>
+        <w:t>Reviewer 4</w:t>
+      </w:r>
+      <w:r>
+        <w:rPr>
+          <w:rFonts w:ascii="Times New Roman" w:eastAsia="Times New Roman" w:hAnsi="Times New Roman" w:cs="Times New Roman"/>
+          <w:color w:val="222222"/>
+        </w:rPr>
+        <w:br/>
+      </w:r>
+    </w:p>
+    <w:p>
+      <w:pPr>
+        <w:rPr>
+          <w:rFonts w:ascii="Times New Roman" w:eastAsia="Times New Roman" w:hAnsi="Times New Roman" w:cs="Times New Roman"/>
+          <w:color w:val="FF0000"/>
+        </w:rPr>
+      </w:pPr>
+      <w:r>
+        <w:rPr>
+          <w:rFonts w:ascii="Times New Roman" w:eastAsia="Times New Roman" w:hAnsi="Times New Roman" w:cs="Times New Roman"/>
+          <w:color w:val="FF0000"/>
+        </w:rPr>
+        <w:t xml:space="preserve">Before getting into your individual points, we wanted to make a general statement.  </w:t>
+      </w:r>
+      <w:r>
+        <w:rPr>
+          <w:rFonts w:ascii="Times New Roman" w:eastAsia="Times New Roman" w:hAnsi="Times New Roman" w:cs="Times New Roman"/>
+          <w:color w:val="FF0000"/>
+        </w:rPr>
+        <w:t>First, t</w:t>
+      </w:r>
+      <w:r>
+        <w:rPr>
+          <w:rFonts w:ascii="Times New Roman" w:eastAsia="Times New Roman" w:hAnsi="Times New Roman" w:cs="Times New Roman"/>
+          <w:color w:val="FF0000"/>
+        </w:rPr>
+        <w:t>hank you for sharing your concerns</w:t>
+      </w:r>
+      <w:r>
+        <w:rPr>
+          <w:rFonts w:ascii="Times New Roman" w:eastAsia="Times New Roman" w:hAnsi="Times New Roman" w:cs="Times New Roman"/>
+          <w:color w:val="FF0000"/>
+        </w:rPr>
+        <w:t xml:space="preserve"> in the review</w:t>
+      </w:r>
+      <w:r>
+        <w:rPr>
+          <w:rFonts w:ascii="Times New Roman" w:eastAsia="Times New Roman" w:hAnsi="Times New Roman" w:cs="Times New Roman"/>
+          <w:color w:val="FF0000"/>
+        </w:rPr>
+        <w:t xml:space="preserve">, and we also acknowledge that </w:t>
+      </w:r>
+      <w:r>
+        <w:rPr>
+          <w:rFonts w:ascii="Times New Roman" w:eastAsia="Times New Roman" w:hAnsi="Times New Roman" w:cs="Times New Roman"/>
+          <w:color w:val="FF0000"/>
+        </w:rPr>
+        <w:t>artifacts from data reduction</w:t>
+      </w:r>
+      <w:r>
+        <w:rPr>
+          <w:rFonts w:ascii="Times New Roman" w:eastAsia="Times New Roman" w:hAnsi="Times New Roman" w:cs="Times New Roman"/>
+          <w:color w:val="FF0000"/>
+        </w:rPr>
+        <w:t xml:space="preserve"> </w:t>
+      </w:r>
+      <w:r>
+        <w:rPr>
+          <w:rFonts w:ascii="Times New Roman" w:eastAsia="Times New Roman" w:hAnsi="Times New Roman" w:cs="Times New Roman"/>
+          <w:color w:val="FF0000"/>
+        </w:rPr>
+        <w:t xml:space="preserve">are </w:t>
+      </w:r>
+      <w:r>
+        <w:rPr>
+          <w:rFonts w:ascii="Times New Roman" w:eastAsia="Times New Roman" w:hAnsi="Times New Roman" w:cs="Times New Roman"/>
+          <w:color w:val="FF0000"/>
+        </w:rPr>
+        <w:t>a significant concern.  That said, we strongly believe in our method. In particular, it is our view that time-varying flow is choosing between many</w:t>
+      </w:r>
+      <w:r>
+        <w:rPr>
+          <w:rFonts w:ascii="Times New Roman" w:eastAsia="Times New Roman" w:hAnsi="Times New Roman" w:cs="Times New Roman"/>
+          <w:color w:val="FF0000"/>
+        </w:rPr>
+        <w:t xml:space="preserve"> bad</w:t>
+      </w:r>
+      <w:r>
+        <w:rPr>
+          <w:rFonts w:ascii="Times New Roman" w:eastAsia="Times New Roman" w:hAnsi="Times New Roman" w:cs="Times New Roman"/>
+          <w:color w:val="FF0000"/>
+        </w:rPr>
+        <w:t xml:space="preserve"> options. </w:t>
       </w:r>
       <w:proofErr w:type="gramStart"/>
       <w:r>
         <w:rPr>
           <w:rFonts w:ascii="Times New Roman" w:eastAsia="Times New Roman" w:hAnsi="Times New Roman" w:cs="Times New Roman"/>
-          <w:color w:val="002CF4"/>
-          <w:shd w:val="clear" w:color="auto" w:fill="FFFFFF"/>
-        </w:rPr>
-        <w:t>in situ</w:t>
+          <w:color w:val="FF0000"/>
+        </w:rPr>
+        <w:t>An</w:t>
       </w:r>
       <w:proofErr w:type="gramEnd"/>
       <w:r>
         <w:rPr>
           <w:rFonts w:ascii="Times New Roman" w:eastAsia="Times New Roman" w:hAnsi="Times New Roman" w:cs="Times New Roman"/>
-          <w:color w:val="002CF4"/>
-          <w:shd w:val="clear" w:color="auto" w:fill="FFFFFF"/>
-        </w:rPr>
-        <w:t xml:space="preserve"> phase exec time, including the I/O time</w:t>
-      </w:r>
-      <w:r>
-        <w:rPr>
-          <w:rFonts w:ascii="Times New Roman" w:eastAsia="Times New Roman" w:hAnsi="Times New Roman" w:cs="Times New Roman"/>
-          <w:color w:val="002CF4"/>
-        </w:rPr>
-        <w:t xml:space="preserve"> </w:t>
-      </w:r>
-      <w:r>
-        <w:rPr>
-          <w:rFonts w:ascii="Times New Roman" w:eastAsia="Times New Roman" w:hAnsi="Times New Roman" w:cs="Times New Roman"/>
-          <w:color w:val="002CF4"/>
-          <w:shd w:val="clear" w:color="auto" w:fill="FFFFFF"/>
-        </w:rPr>
-        <w:t>(or this is really</w:t>
-      </w:r>
-      <w:r>
-        <w:rPr>
-          <w:rFonts w:ascii="Times New Roman" w:eastAsia="Times New Roman" w:hAnsi="Times New Roman" w:cs="Times New Roman"/>
-          <w:color w:val="002CF4"/>
-        </w:rPr>
-        <w:t xml:space="preserve"> </w:t>
-      </w:r>
-      <w:r>
-        <w:rPr>
-          <w:rFonts w:ascii="Times New Roman" w:eastAsia="Times New Roman" w:hAnsi="Times New Roman" w:cs="Times New Roman"/>
-          <w:color w:val="002CF4"/>
-          <w:shd w:val="clear" w:color="auto" w:fill="FFFFFF"/>
-        </w:rPr>
-        <w:t>not well done and you prefer to "hide" it :-) Does fig 4 includes I/O time or not?</w:t>
-      </w:r>
-      <w:r>
-        <w:rPr>
-          <w:rFonts w:ascii="Times New Roman" w:eastAsia="Times New Roman" w:hAnsi="Times New Roman" w:cs="Times New Roman"/>
-          <w:color w:val="002CF4"/>
-          <w:shd w:val="clear" w:color="auto" w:fill="FFFFFF"/>
-        </w:rPr>
-        <w:t xml:space="preserve">  </w:t>
-      </w:r>
-    </w:p>
-    <w:p>
-      <w:pPr>
-        <w:rPr>
-          <w:rFonts w:ascii="Times New Roman" w:eastAsia="Times New Roman" w:hAnsi="Times New Roman" w:cs="Times New Roman"/>
-          <w:color w:val="222222"/>
-        </w:rPr>
-      </w:pPr>
-    </w:p>
-    <w:p>
-      <w:pPr>
-        <w:rPr>
-          <w:rFonts w:ascii="Times New Roman" w:eastAsia="Times New Roman" w:hAnsi="Times New Roman" w:cs="Times New Roman"/>
-          <w:color w:val="FF0000"/>
-        </w:rPr>
-      </w:pPr>
-      <w:r>
-        <w:rPr>
-          <w:rFonts w:ascii="Times New Roman" w:eastAsia="Times New Roman" w:hAnsi="Times New Roman" w:cs="Times New Roman"/>
-          <w:color w:val="FF0000"/>
-        </w:rPr>
-        <w:t>Figure 4 does not include I/O write times.  We had three primary reasons.  First, parallel I/O is highly variable, which can make interpretation difficult.  Second, we found that write times on Summit were very fast for the size of files written by individual ranks in our experiments. Overall, for the file sizes we considered, write times are faster than a single cycle of corresponding in situ Lagrangian computation.  We do not expect that this rate of I/O would continue on a full machine run, or on read.  Third, our approach always results in less data, and so it will take less I/O.  In terms of the manuscript, we expanded the discussion in section 5.3 to better explain why we did not consider parallel I/O times in our studies.</w:t>
-      </w:r>
-    </w:p>
-    <w:p>
-      <w:pPr>
-        <w:rPr>
-          <w:rFonts w:ascii="Times New Roman" w:eastAsia="Times New Roman" w:hAnsi="Times New Roman" w:cs="Times New Roman"/>
-          <w:color w:val="002CF4"/>
-          <w:shd w:val="clear" w:color="auto" w:fill="FFFFFF"/>
-        </w:rPr>
-      </w:pPr>
-      <w:r>
-        <w:rPr>
-          <w:rFonts w:ascii="Times New Roman" w:eastAsia="Times New Roman" w:hAnsi="Times New Roman" w:cs="Times New Roman"/>
-          <w:color w:val="222222"/>
-        </w:rPr>
-        <w:br/>
-      </w:r>
-      <w:r>
-        <w:rPr>
-          <w:rFonts w:ascii="Times New Roman" w:eastAsia="Times New Roman" w:hAnsi="Times New Roman" w:cs="Times New Roman"/>
-          <w:color w:val="002CF4"/>
-          <w:shd w:val="clear" w:color="auto" w:fill="FFFFFF"/>
-        </w:rPr>
-        <w:t>    I miss in this paper one, even short, clear presentation of the algorithm. Fig 1.</w:t>
-      </w:r>
-      <w:r>
-        <w:rPr>
-          <w:rFonts w:ascii="Times New Roman" w:eastAsia="Times New Roman" w:hAnsi="Times New Roman" w:cs="Times New Roman"/>
-          <w:color w:val="002CF4"/>
-        </w:rPr>
-        <w:t xml:space="preserve"> </w:t>
-      </w:r>
-      <w:r>
-        <w:rPr>
-          <w:rFonts w:ascii="Times New Roman" w:eastAsia="Times New Roman" w:hAnsi="Times New Roman" w:cs="Times New Roman"/>
-          <w:color w:val="002CF4"/>
-          <w:shd w:val="clear" w:color="auto" w:fill="FFFFFF"/>
-        </w:rPr>
-        <w:t>gives some elements</w:t>
-      </w:r>
-      <w:r>
-        <w:rPr>
-          <w:rFonts w:ascii="Times New Roman" w:eastAsia="Times New Roman" w:hAnsi="Times New Roman" w:cs="Times New Roman"/>
-          <w:color w:val="002CF4"/>
-        </w:rPr>
-        <w:t xml:space="preserve"> </w:t>
-      </w:r>
-      <w:r>
-        <w:rPr>
-          <w:rFonts w:ascii="Times New Roman" w:eastAsia="Times New Roman" w:hAnsi="Times New Roman" w:cs="Times New Roman"/>
-          <w:color w:val="002CF4"/>
-          <w:shd w:val="clear" w:color="auto" w:fill="FFFFFF"/>
-        </w:rPr>
-        <w:t>in the introduction and the next elements are kind of spread in the paper.  I</w:t>
-      </w:r>
-      <w:r>
-        <w:rPr>
-          <w:rFonts w:ascii="Times New Roman" w:eastAsia="Times New Roman" w:hAnsi="Times New Roman" w:cs="Times New Roman"/>
-          <w:color w:val="002CF4"/>
-        </w:rPr>
-        <w:t xml:space="preserve"> </w:t>
-      </w:r>
-      <w:r>
-        <w:rPr>
-          <w:rFonts w:ascii="Times New Roman" w:eastAsia="Times New Roman" w:hAnsi="Times New Roman" w:cs="Times New Roman"/>
-          <w:color w:val="002CF4"/>
-          <w:shd w:val="clear" w:color="auto" w:fill="FFFFFF"/>
-        </w:rPr>
-        <w:t>understand that the authors</w:t>
-      </w:r>
-      <w:r>
-        <w:rPr>
-          <w:rFonts w:ascii="Times New Roman" w:eastAsia="Times New Roman" w:hAnsi="Times New Roman" w:cs="Times New Roman"/>
-          <w:color w:val="002CF4"/>
-        </w:rPr>
-        <w:t xml:space="preserve"> </w:t>
-      </w:r>
-      <w:r>
-        <w:rPr>
-          <w:rFonts w:ascii="Times New Roman" w:eastAsia="Times New Roman" w:hAnsi="Times New Roman" w:cs="Times New Roman"/>
-          <w:color w:val="002CF4"/>
-          <w:shd w:val="clear" w:color="auto" w:fill="FFFFFF"/>
-        </w:rPr>
-        <w:t>a</w:t>
-      </w:r>
-      <w:r>
-        <w:rPr>
-          <w:rFonts w:ascii="Times New Roman" w:eastAsia="Times New Roman" w:hAnsi="Times New Roman" w:cs="Times New Roman"/>
-          <w:color w:val="002CF4"/>
-          <w:shd w:val="clear" w:color="auto" w:fill="FFFFFF"/>
-        </w:rPr>
-        <w:t>ssume that it was already published in</w:t>
-      </w:r>
-      <w:r>
-        <w:rPr>
-          <w:rFonts w:ascii="Times New Roman" w:eastAsia="Times New Roman" w:hAnsi="Times New Roman" w:cs="Times New Roman"/>
-          <w:color w:val="002CF4"/>
-          <w:shd w:val="clear" w:color="auto" w:fill="FFFFFF"/>
-        </w:rPr>
-        <w:t xml:space="preserve"> </w:t>
-      </w:r>
-      <w:r>
-        <w:rPr>
-          <w:rFonts w:ascii="Times New Roman" w:eastAsia="Times New Roman" w:hAnsi="Times New Roman" w:cs="Times New Roman"/>
-          <w:color w:val="002CF4"/>
-          <w:shd w:val="clear" w:color="auto" w:fill="FFFFFF"/>
-        </w:rPr>
-        <w:t xml:space="preserve">AGRANOVSKY et al., but for </w:t>
-      </w:r>
-      <w:r>
-        <w:rPr>
-          <w:rFonts w:ascii="Times New Roman" w:eastAsia="Times New Roman" w:hAnsi="Times New Roman" w:cs="Times New Roman"/>
-          <w:color w:val="002CF4"/>
-          <w:shd w:val="clear" w:color="auto" w:fill="FFFFFF"/>
-        </w:rPr>
-        <w:t>completeness</w:t>
-      </w:r>
-      <w:r>
-        <w:rPr>
-          <w:rFonts w:ascii="Times New Roman" w:eastAsia="Times New Roman" w:hAnsi="Times New Roman" w:cs="Times New Roman"/>
-          <w:color w:val="002CF4"/>
-        </w:rPr>
-        <w:t xml:space="preserve"> </w:t>
-      </w:r>
-      <w:r>
-        <w:rPr>
-          <w:rFonts w:ascii="Times New Roman" w:eastAsia="Times New Roman" w:hAnsi="Times New Roman" w:cs="Times New Roman"/>
-          <w:color w:val="002CF4"/>
-          <w:shd w:val="clear" w:color="auto" w:fill="FFFFFF"/>
-        </w:rPr>
-        <w:t>and as the current</w:t>
-      </w:r>
-      <w:r>
-        <w:rPr>
-          <w:rFonts w:ascii="Times New Roman" w:eastAsia="Times New Roman" w:hAnsi="Times New Roman" w:cs="Times New Roman"/>
-          <w:color w:val="002CF4"/>
-        </w:rPr>
-        <w:t xml:space="preserve"> </w:t>
-      </w:r>
-      <w:r>
-        <w:rPr>
-          <w:rFonts w:ascii="Times New Roman" w:eastAsia="Times New Roman" w:hAnsi="Times New Roman" w:cs="Times New Roman"/>
-          <w:color w:val="002CF4"/>
-          <w:shd w:val="clear" w:color="auto" w:fill="FFFFFF"/>
-        </w:rPr>
-        <w:t>algorithm differs from the original one, a clean presentation would help the</w:t>
-      </w:r>
-      <w:r>
-        <w:rPr>
-          <w:rFonts w:ascii="Times New Roman" w:eastAsia="Times New Roman" w:hAnsi="Times New Roman" w:cs="Times New Roman"/>
-          <w:color w:val="002CF4"/>
-        </w:rPr>
-        <w:t xml:space="preserve"> </w:t>
-      </w:r>
-      <w:r>
-        <w:rPr>
-          <w:rFonts w:ascii="Times New Roman" w:eastAsia="Times New Roman" w:hAnsi="Times New Roman" w:cs="Times New Roman"/>
-          <w:color w:val="002CF4"/>
-          <w:shd w:val="clear" w:color="auto" w:fill="FFFFFF"/>
-        </w:rPr>
-        <w:t>reader.</w:t>
-      </w:r>
-    </w:p>
-    <w:p>
-      <w:pPr>
-        <w:rPr>
-          <w:rFonts w:ascii="Times New Roman" w:eastAsia="Times New Roman" w:hAnsi="Times New Roman" w:cs="Times New Roman"/>
-          <w:color w:val="FF0000"/>
-          <w:shd w:val="clear" w:color="auto" w:fill="FFFFFF"/>
-        </w:rPr>
-      </w:pPr>
-    </w:p>
-    <w:p>
-      <w:pPr>
-        <w:rPr>
-          <w:rFonts w:ascii="Times New Roman" w:eastAsia="Times New Roman" w:hAnsi="Times New Roman" w:cs="Times New Roman"/>
-          <w:color w:val="FF0000"/>
-        </w:rPr>
-      </w:pPr>
-      <w:r>
-        <w:rPr>
-          <w:rFonts w:ascii="Times New Roman" w:eastAsia="Times New Roman" w:hAnsi="Times New Roman" w:cs="Times New Roman"/>
-          <w:color w:val="FF0000"/>
-          <w:shd w:val="clear" w:color="auto" w:fill="FFFFFF"/>
-        </w:rPr>
-        <w:t xml:space="preserve">We revise Figure 1 to show the intervals, uniform seeding used in the Agranovsky algorithm more clearly. We hope this presentation and descriptive caption is more tuned to what the reviewers believe would be useful for readers. </w:t>
-      </w:r>
-      <w:r>
-        <w:rPr>
-          <w:rFonts w:ascii="Times New Roman" w:eastAsia="Times New Roman" w:hAnsi="Times New Roman" w:cs="Times New Roman"/>
-          <w:color w:val="FF0000"/>
-          <w:shd w:val="clear" w:color="auto" w:fill="FFFFFF"/>
-        </w:rPr>
-        <w:t xml:space="preserve"> </w:t>
-      </w:r>
-      <w:r>
-        <w:rPr>
-          <w:rFonts w:ascii="Times New Roman" w:eastAsia="Times New Roman" w:hAnsi="Times New Roman" w:cs="Times New Roman"/>
-          <w:color w:val="222222"/>
-        </w:rPr>
-        <w:br/>
-      </w:r>
-      <w:r>
-        <w:rPr>
-          <w:rFonts w:ascii="Times New Roman" w:eastAsia="Times New Roman" w:hAnsi="Times New Roman" w:cs="Times New Roman"/>
-          <w:color w:val="222222"/>
-        </w:rPr>
-        <w:br/>
-      </w:r>
-      <w:r>
-        <w:rPr>
-          <w:rFonts w:ascii="Times New Roman" w:eastAsia="Times New Roman" w:hAnsi="Times New Roman" w:cs="Times New Roman"/>
-          <w:color w:val="002CF4"/>
-          <w:shd w:val="clear" w:color="auto" w:fill="FFFFFF"/>
-        </w:rPr>
-        <w:t xml:space="preserve">    I am not convinced by the Theoretical analysis that is </w:t>
-      </w:r>
-      <w:r>
-        <w:rPr>
-          <w:rFonts w:ascii="Times New Roman" w:eastAsia="Times New Roman" w:hAnsi="Times New Roman" w:cs="Times New Roman"/>
-          <w:color w:val="002CF4"/>
-          <w:shd w:val="clear" w:color="auto" w:fill="FFFFFF"/>
-        </w:rPr>
-        <w:t>detailed</w:t>
-      </w:r>
-      <w:r>
-        <w:rPr>
-          <w:rFonts w:ascii="Times New Roman" w:eastAsia="Times New Roman" w:hAnsi="Times New Roman" w:cs="Times New Roman"/>
-          <w:color w:val="002CF4"/>
-          <w:shd w:val="clear" w:color="auto" w:fill="FFFFFF"/>
-        </w:rPr>
-        <w:t xml:space="preserve"> for the easy part</w:t>
-      </w:r>
-      <w:r>
-        <w:rPr>
-          <w:rFonts w:ascii="Times New Roman" w:eastAsia="Times New Roman" w:hAnsi="Times New Roman" w:cs="Times New Roman"/>
-          <w:color w:val="002CF4"/>
-        </w:rPr>
-        <w:t xml:space="preserve"> </w:t>
-      </w:r>
-      <w:r>
-        <w:rPr>
-          <w:rFonts w:ascii="Times New Roman" w:eastAsia="Times New Roman" w:hAnsi="Times New Roman" w:cs="Times New Roman"/>
-          <w:color w:val="002CF4"/>
-          <w:shd w:val="clear" w:color="auto" w:fill="FFFFFF"/>
-        </w:rPr>
-        <w:t>(eq. 2) while</w:t>
-      </w:r>
-      <w:r>
-        <w:rPr>
-          <w:rFonts w:ascii="Times New Roman" w:eastAsia="Times New Roman" w:hAnsi="Times New Roman" w:cs="Times New Roman"/>
-          <w:color w:val="002CF4"/>
-        </w:rPr>
-        <w:t xml:space="preserve"> </w:t>
-      </w:r>
-      <w:r>
-        <w:rPr>
-          <w:rFonts w:ascii="Times New Roman" w:eastAsia="Times New Roman" w:hAnsi="Times New Roman" w:cs="Times New Roman"/>
-          <w:color w:val="002CF4"/>
-          <w:shd w:val="clear" w:color="auto" w:fill="FFFFFF"/>
-        </w:rPr>
-        <w:t>it goes quite fast for the difficult part (3, 4). This can be improved. As it is I</w:t>
-      </w:r>
-      <w:r>
-        <w:rPr>
-          <w:rFonts w:ascii="Times New Roman" w:eastAsia="Times New Roman" w:hAnsi="Times New Roman" w:cs="Times New Roman"/>
-          <w:color w:val="002CF4"/>
-        </w:rPr>
-        <w:t xml:space="preserve"> </w:t>
-      </w:r>
-      <w:r>
-        <w:rPr>
-          <w:rFonts w:ascii="Times New Roman" w:eastAsia="Times New Roman" w:hAnsi="Times New Roman" w:cs="Times New Roman"/>
-          <w:color w:val="002CF4"/>
-          <w:shd w:val="clear" w:color="auto" w:fill="FFFFFF"/>
-        </w:rPr>
-        <w:t>would not</w:t>
-      </w:r>
-      <w:r>
-        <w:rPr>
-          <w:rFonts w:ascii="Times New Roman" w:eastAsia="Times New Roman" w:hAnsi="Times New Roman" w:cs="Times New Roman"/>
-          <w:color w:val="002CF4"/>
-        </w:rPr>
-        <w:t xml:space="preserve"> </w:t>
-      </w:r>
-      <w:r>
-        <w:rPr>
-          <w:rFonts w:ascii="Times New Roman" w:eastAsia="Times New Roman" w:hAnsi="Times New Roman" w:cs="Times New Roman"/>
-          <w:color w:val="002CF4"/>
-          <w:shd w:val="clear" w:color="auto" w:fill="FFFFFF"/>
-        </w:rPr>
-        <w:t>guarantee this analysis is fully relevant.</w:t>
-      </w:r>
-      <w:r>
-        <w:rPr>
-          <w:rFonts w:ascii="Times New Roman" w:eastAsia="Times New Roman" w:hAnsi="Times New Roman" w:cs="Times New Roman"/>
-          <w:color w:val="222222"/>
-        </w:rPr>
-        <w:br/>
-      </w:r>
-    </w:p>
-    <w:p>
-      <w:pPr>
-        <w:rPr>
-          <w:rFonts w:ascii="Times New Roman" w:eastAsia="Times New Roman" w:hAnsi="Times New Roman" w:cs="Times New Roman"/>
-          <w:color w:val="FF0000"/>
-        </w:rPr>
-      </w:pPr>
-      <w:r>
-        <w:rPr>
-          <w:rFonts w:ascii="Times New Roman" w:eastAsia="Times New Roman" w:hAnsi="Times New Roman" w:cs="Times New Roman"/>
-          <w:color w:val="FF0000"/>
-        </w:rPr>
-        <w:t xml:space="preserve">Thank you for your comment. Detailed derivations of these equations can be found in prior works. We add a statement for (3) indicating the same. For (4), we add that </w:t>
-      </w:r>
-      <w:r>
-        <w:rPr>
-          <w:rFonts w:ascii="Times New Roman" w:eastAsia="Times New Roman" w:hAnsi="Times New Roman" w:cs="Times New Roman"/>
-          <w:color w:val="FF0000"/>
-        </w:rPr>
-        <w:t xml:space="preserve">it follows from the mean value theorem. Additionally, in the manuscript we add a new statement regarding global truncation error. We hope these changes can help readers. </w:t>
-      </w:r>
-    </w:p>
-    <w:p>
-      <w:pPr>
-        <w:rPr>
-          <w:rFonts w:ascii="Times New Roman" w:eastAsia="Times New Roman" w:hAnsi="Times New Roman" w:cs="Times New Roman"/>
-          <w:color w:val="222222"/>
-          <w:shd w:val="clear" w:color="auto" w:fill="FFFFFF"/>
-        </w:rPr>
-      </w:pPr>
-      <w:r>
-        <w:rPr>
-          <w:rFonts w:ascii="Times New Roman" w:eastAsia="Times New Roman" w:hAnsi="Times New Roman" w:cs="Times New Roman"/>
-          <w:color w:val="222222"/>
-        </w:rPr>
-        <w:br/>
-      </w:r>
-      <w:r>
-        <w:rPr>
-          <w:rFonts w:ascii="Times New Roman" w:eastAsia="Times New Roman" w:hAnsi="Times New Roman" w:cs="Times New Roman"/>
-          <w:color w:val="002CF4"/>
-          <w:shd w:val="clear" w:color="auto" w:fill="FFFFFF"/>
-        </w:rPr>
-        <w:t xml:space="preserve">    Fig 5: Put in the caption that left is for the </w:t>
+          <w:color w:val="FF0000"/>
+        </w:rPr>
+        <w:t xml:space="preserve"> Eulerian approach with heavy temporal sub-sampling is prone to significantly more error.  A </w:t>
       </w:r>
       <w:proofErr w:type="spellStart"/>
       <w:r>
         <w:rPr>
           <w:rFonts w:ascii="Times New Roman" w:eastAsia="Times New Roman" w:hAnsi="Times New Roman" w:cs="Times New Roman"/>
-          <w:color w:val="002CF4"/>
-          <w:shd w:val="clear" w:color="auto" w:fill="FFFFFF"/>
-        </w:rPr>
-        <w:t>dist</w:t>
+          <w:color w:val="FF0000"/>
+        </w:rPr>
+        <w:t>Lagrangian</w:t>
       </w:r>
       <w:proofErr w:type="spellEnd"/>
       <w:r>
         <w:rPr>
           <w:rFonts w:ascii="Times New Roman" w:eastAsia="Times New Roman" w:hAnsi="Times New Roman" w:cs="Times New Roman"/>
-          <w:color w:val="002CF4"/>
-          <w:shd w:val="clear" w:color="auto" w:fill="FFFFFF"/>
-        </w:rPr>
-        <w:t xml:space="preserve"> algo and the right for the</w:t>
-      </w:r>
-      <w:r>
-        <w:rPr>
-          <w:rFonts w:ascii="Times New Roman" w:eastAsia="Times New Roman" w:hAnsi="Times New Roman" w:cs="Times New Roman"/>
-          <w:color w:val="002CF4"/>
-        </w:rPr>
-        <w:t xml:space="preserve"> </w:t>
-      </w:r>
-      <w:r>
-        <w:rPr>
-          <w:rFonts w:ascii="Times New Roman" w:eastAsia="Times New Roman" w:hAnsi="Times New Roman" w:cs="Times New Roman"/>
-          <w:color w:val="002CF4"/>
-          <w:shd w:val="clear" w:color="auto" w:fill="FFFFFF"/>
-        </w:rPr>
-        <w:t>local algo. Would be</w:t>
-      </w:r>
-      <w:r>
-        <w:rPr>
-          <w:rFonts w:ascii="Times New Roman" w:eastAsia="Times New Roman" w:hAnsi="Times New Roman" w:cs="Times New Roman"/>
-          <w:color w:val="002CF4"/>
-        </w:rPr>
-        <w:t xml:space="preserve"> </w:t>
-      </w:r>
-      <w:r>
-        <w:rPr>
-          <w:rFonts w:ascii="Times New Roman" w:eastAsia="Times New Roman" w:hAnsi="Times New Roman" w:cs="Times New Roman"/>
-          <w:color w:val="002CF4"/>
-          <w:shd w:val="clear" w:color="auto" w:fill="FFFFFF"/>
-        </w:rPr>
-        <w:t>better to actually have the exec time for both algos and split this exec time in</w:t>
-      </w:r>
-      <w:r>
-        <w:rPr>
-          <w:rFonts w:ascii="Times New Roman" w:eastAsia="Times New Roman" w:hAnsi="Times New Roman" w:cs="Times New Roman"/>
-          <w:color w:val="002CF4"/>
-        </w:rPr>
-        <w:t xml:space="preserve"> </w:t>
-      </w:r>
-      <w:r>
-        <w:rPr>
-          <w:rFonts w:ascii="Times New Roman" w:eastAsia="Times New Roman" w:hAnsi="Times New Roman" w:cs="Times New Roman"/>
-          <w:color w:val="002CF4"/>
-          <w:shd w:val="clear" w:color="auto" w:fill="FFFFFF"/>
-        </w:rPr>
-        <w:t>com/advection/I-O</w:t>
-      </w:r>
-    </w:p>
-    <w:p>
-      <w:pPr>
-        <w:rPr>
-          <w:rFonts w:ascii="Times New Roman" w:eastAsia="Times New Roman" w:hAnsi="Times New Roman" w:cs="Times New Roman"/>
-          <w:color w:val="222222"/>
-          <w:shd w:val="clear" w:color="auto" w:fill="FFFFFF"/>
-        </w:rPr>
-      </w:pPr>
-    </w:p>
-    <w:p>
-      <w:pPr>
-        <w:rPr>
-          <w:rFonts w:ascii="Times New Roman" w:eastAsia="Times New Roman" w:hAnsi="Times New Roman" w:cs="Times New Roman"/>
-          <w:color w:val="222222"/>
-        </w:rPr>
-      </w:pPr>
-      <w:r>
-        <w:rPr>
-          <w:rFonts w:ascii="Times New Roman" w:eastAsia="Times New Roman" w:hAnsi="Times New Roman" w:cs="Times New Roman"/>
-          <w:color w:val="FF0000"/>
-          <w:shd w:val="clear" w:color="auto" w:fill="FFFFFF"/>
-        </w:rPr>
-        <w:t>Thank you for your feedback. We improve the description in the caption</w:t>
-      </w:r>
-      <w:r>
-        <w:rPr>
-          <w:rFonts w:ascii="Times New Roman" w:eastAsia="Times New Roman" w:hAnsi="Times New Roman" w:cs="Times New Roman"/>
-          <w:color w:val="FF0000"/>
-          <w:shd w:val="clear" w:color="auto" w:fill="FFFFFF"/>
-        </w:rPr>
-        <w:t xml:space="preserve"> to distinguish the two more clearly</w:t>
-      </w:r>
-      <w:r>
-        <w:rPr>
-          <w:rFonts w:ascii="Times New Roman" w:eastAsia="Times New Roman" w:hAnsi="Times New Roman" w:cs="Times New Roman"/>
-          <w:color w:val="FF0000"/>
-          <w:shd w:val="clear" w:color="auto" w:fill="FFFFFF"/>
-        </w:rPr>
-        <w:t xml:space="preserve">. Our objective with presenting these separately is to highlight the </w:t>
-      </w:r>
-      <w:r>
-        <w:rPr>
-          <w:rFonts w:ascii="Times New Roman" w:eastAsia="Times New Roman" w:hAnsi="Times New Roman" w:cs="Times New Roman"/>
-          <w:color w:val="FF0000"/>
-          <w:shd w:val="clear" w:color="auto" w:fill="FFFFFF"/>
-        </w:rPr>
-        <w:t xml:space="preserve">increased cost of weak scaling for particle advection on a single node – where the number of GPUs </w:t>
-      </w:r>
-      <w:r>
-        <w:rPr>
-          <w:rFonts w:ascii="Times New Roman" w:eastAsia="Times New Roman" w:hAnsi="Times New Roman" w:cs="Times New Roman"/>
-          <w:color w:val="FF0000"/>
-          <w:shd w:val="clear" w:color="auto" w:fill="FFFFFF"/>
-        </w:rPr>
-        <w:t>used,</w:t>
-      </w:r>
-      <w:r>
-        <w:rPr>
-          <w:rFonts w:ascii="Times New Roman" w:eastAsia="Times New Roman" w:hAnsi="Times New Roman" w:cs="Times New Roman"/>
-          <w:color w:val="FF0000"/>
-          <w:shd w:val="clear" w:color="auto" w:fill="FFFFFF"/>
-        </w:rPr>
-        <w:t xml:space="preserve"> </w:t>
-      </w:r>
-      <w:r>
-        <w:rPr>
-          <w:rFonts w:ascii="Times New Roman" w:eastAsia="Times New Roman" w:hAnsi="Times New Roman" w:cs="Times New Roman"/>
-          <w:color w:val="FF0000"/>
-          <w:shd w:val="clear" w:color="auto" w:fill="FFFFFF"/>
-        </w:rPr>
-        <w:t xml:space="preserve">or co-located ranks </w:t>
-      </w:r>
-      <w:r>
-        <w:rPr>
-          <w:rFonts w:ascii="Times New Roman" w:eastAsia="Times New Roman" w:hAnsi="Times New Roman" w:cs="Times New Roman"/>
-          <w:color w:val="FF0000"/>
-          <w:shd w:val="clear" w:color="auto" w:fill="FFFFFF"/>
-        </w:rPr>
-        <w:t xml:space="preserve">increases. </w:t>
-      </w:r>
-      <w:r>
-        <w:rPr>
-          <w:rFonts w:ascii="Times New Roman" w:eastAsia="Times New Roman" w:hAnsi="Times New Roman" w:cs="Times New Roman"/>
-          <w:color w:val="FF0000"/>
-          <w:shd w:val="clear" w:color="auto" w:fill="FFFFFF"/>
-        </w:rPr>
-        <w:t>Resulting in</w:t>
-      </w:r>
-      <w:r>
-        <w:rPr>
-          <w:rFonts w:ascii="Times New Roman" w:eastAsia="Times New Roman" w:hAnsi="Times New Roman" w:cs="Times New Roman"/>
-          <w:color w:val="FF0000"/>
-          <w:shd w:val="clear" w:color="auto" w:fill="FFFFFF"/>
-        </w:rPr>
-        <w:t xml:space="preserve"> contrast</w:t>
-      </w:r>
-      <w:r>
-        <w:rPr>
-          <w:rFonts w:ascii="Times New Roman" w:eastAsia="Times New Roman" w:hAnsi="Times New Roman" w:cs="Times New Roman"/>
-          <w:color w:val="FF0000"/>
-          <w:shd w:val="clear" w:color="auto" w:fill="FFFFFF"/>
-        </w:rPr>
-        <w:t>ing impacts</w:t>
-      </w:r>
-      <w:r>
-        <w:rPr>
-          <w:rFonts w:ascii="Times New Roman" w:eastAsia="Times New Roman" w:hAnsi="Times New Roman" w:cs="Times New Roman"/>
-          <w:color w:val="FF0000"/>
-          <w:shd w:val="clear" w:color="auto" w:fill="FFFFFF"/>
-        </w:rPr>
-        <w:t xml:space="preserve">, communication benefits from weak scaling on a single node </w:t>
-      </w:r>
-      <w:r>
-        <w:rPr>
-          <w:rFonts w:ascii="Times New Roman" w:eastAsia="Times New Roman" w:hAnsi="Times New Roman" w:cs="Times New Roman"/>
-          <w:color w:val="FF0000"/>
-          <w:shd w:val="clear" w:color="auto" w:fill="FFFFFF"/>
-        </w:rPr>
-        <w:t>whereas the use of shared memory by an increased number of GPUs results in a slowdown of particle advection.</w:t>
-      </w:r>
-    </w:p>
-    <w:p>
-      <w:pPr>
-        <w:rPr>
-          <w:rFonts w:ascii="Times New Roman" w:eastAsia="Times New Roman" w:hAnsi="Times New Roman" w:cs="Times New Roman"/>
-          <w:color w:val="222222"/>
-          <w:shd w:val="clear" w:color="auto" w:fill="FFFFFF"/>
-        </w:rPr>
-      </w:pPr>
-      <w:r>
-        <w:rPr>
-          <w:rFonts w:ascii="Times New Roman" w:eastAsia="Times New Roman" w:hAnsi="Times New Roman" w:cs="Times New Roman"/>
-          <w:color w:val="222222"/>
+          <w:color w:val="FF0000"/>
+        </w:rPr>
+        <w:t xml:space="preserve"> approach using the </w:t>
+      </w:r>
+      <w:proofErr w:type="spellStart"/>
+      <w:r>
+        <w:rPr>
+          <w:rFonts w:ascii="Times New Roman" w:eastAsia="Times New Roman" w:hAnsi="Times New Roman" w:cs="Times New Roman"/>
+          <w:color w:val="FF0000"/>
+        </w:rPr>
+        <w:t>Agranovsky</w:t>
+      </w:r>
+      <w:proofErr w:type="spellEnd"/>
+      <w:r>
+        <w:rPr>
+          <w:rFonts w:ascii="Times New Roman" w:eastAsia="Times New Roman" w:hAnsi="Times New Roman" w:cs="Times New Roman"/>
+          <w:color w:val="FF0000"/>
+        </w:rPr>
+        <w:t xml:space="preserve"> approach (crossing boundaries) introduces a large in situ encumbrance. This approach introduces another option.  Further, we feel that the results show that this concern (while legitimate) occurs at a lower-than-expected rate.  One piece of evidence is the newly added FTLE plots, which </w:t>
+      </w:r>
+      <w:r>
+        <w:rPr>
+          <w:rFonts w:ascii="Times New Roman" w:eastAsia="Times New Roman" w:hAnsi="Times New Roman" w:cs="Times New Roman"/>
+          <w:color w:val="FF0000"/>
+        </w:rPr>
+        <w:t>show the overall structure of the field can be retained and visualized</w:t>
+      </w:r>
+      <w:r>
+        <w:rPr>
+          <w:rFonts w:ascii="Times New Roman" w:eastAsia="Times New Roman" w:hAnsi="Times New Roman" w:cs="Times New Roman"/>
+          <w:color w:val="FF0000"/>
+        </w:rPr>
+        <w:t xml:space="preserve">. </w:t>
+      </w:r>
+      <w:r>
+        <w:rPr>
+          <w:rFonts w:ascii="Times New Roman" w:eastAsia="Times New Roman" w:hAnsi="Times New Roman" w:cs="Times New Roman"/>
+          <w:color w:val="FF0000"/>
         </w:rPr>
         <w:lastRenderedPageBreak/>
-        <w:br/>
-      </w:r>
-      <w:r>
-        <w:rPr>
-          <w:rFonts w:ascii="Times New Roman" w:eastAsia="Times New Roman" w:hAnsi="Times New Roman" w:cs="Times New Roman"/>
-          <w:color w:val="222222"/>
-        </w:rPr>
-        <w:br/>
-      </w:r>
-      <w:r>
-        <w:rPr>
-          <w:rFonts w:ascii="Times New Roman" w:eastAsia="Times New Roman" w:hAnsi="Times New Roman" w:cs="Times New Roman"/>
-          <w:color w:val="222222"/>
-          <w:shd w:val="clear" w:color="auto" w:fill="FFFFFF"/>
-        </w:rPr>
-        <w:t>   </w:t>
-      </w:r>
-      <w:r>
-        <w:rPr>
-          <w:rFonts w:ascii="Times New Roman" w:eastAsia="Times New Roman" w:hAnsi="Times New Roman" w:cs="Times New Roman"/>
-          <w:color w:val="002CF4"/>
-          <w:shd w:val="clear" w:color="auto" w:fill="FFFFFF"/>
-        </w:rPr>
-        <w:t xml:space="preserve"> Even if the authors made the efforts to detail the error distribution, they do not</w:t>
-      </w:r>
-      <w:r>
-        <w:rPr>
-          <w:rFonts w:ascii="Times New Roman" w:eastAsia="Times New Roman" w:hAnsi="Times New Roman" w:cs="Times New Roman"/>
-          <w:color w:val="002CF4"/>
-        </w:rPr>
-        <w:t xml:space="preserve"> </w:t>
-      </w:r>
-      <w:r>
-        <w:rPr>
-          <w:rFonts w:ascii="Times New Roman" w:eastAsia="Times New Roman" w:hAnsi="Times New Roman" w:cs="Times New Roman"/>
-          <w:color w:val="002CF4"/>
-          <w:shd w:val="clear" w:color="auto" w:fill="FFFFFF"/>
-        </w:rPr>
-        <w:t>analyze</w:t>
-      </w:r>
-      <w:r>
-        <w:rPr>
-          <w:rFonts w:ascii="Times New Roman" w:eastAsia="Times New Roman" w:hAnsi="Times New Roman" w:cs="Times New Roman"/>
-          <w:color w:val="002CF4"/>
-          <w:shd w:val="clear" w:color="auto" w:fill="FFFFFF"/>
-        </w:rPr>
-        <w:t xml:space="preserve"> if there</w:t>
-      </w:r>
-      <w:r>
-        <w:rPr>
-          <w:rFonts w:ascii="Times New Roman" w:eastAsia="Times New Roman" w:hAnsi="Times New Roman" w:cs="Times New Roman"/>
-          <w:color w:val="002CF4"/>
-        </w:rPr>
-        <w:t xml:space="preserve"> </w:t>
-      </w:r>
-      <w:r>
-        <w:rPr>
-          <w:rFonts w:ascii="Times New Roman" w:eastAsia="Times New Roman" w:hAnsi="Times New Roman" w:cs="Times New Roman"/>
-          <w:color w:val="002CF4"/>
-          <w:shd w:val="clear" w:color="auto" w:fill="FFFFFF"/>
-        </w:rPr>
-        <w:t>is a spatial impact. I would expect that for the cells where the flow is faster,</w:t>
-      </w:r>
-      <w:r>
-        <w:rPr>
-          <w:rFonts w:ascii="Times New Roman" w:eastAsia="Times New Roman" w:hAnsi="Times New Roman" w:cs="Times New Roman"/>
-          <w:color w:val="002CF4"/>
-        </w:rPr>
-        <w:t xml:space="preserve"> </w:t>
-      </w:r>
-      <w:r>
-        <w:rPr>
-          <w:rFonts w:ascii="Times New Roman" w:eastAsia="Times New Roman" w:hAnsi="Times New Roman" w:cs="Times New Roman"/>
-          <w:color w:val="002CF4"/>
-          <w:shd w:val="clear" w:color="auto" w:fill="FFFFFF"/>
-        </w:rPr>
-        <w:t>the percentage of discarded</w:t>
-      </w:r>
-      <w:r>
-        <w:rPr>
-          <w:rFonts w:ascii="Times New Roman" w:eastAsia="Times New Roman" w:hAnsi="Times New Roman" w:cs="Times New Roman"/>
-          <w:color w:val="002CF4"/>
-        </w:rPr>
-        <w:t xml:space="preserve"> </w:t>
-      </w:r>
-      <w:r>
-        <w:rPr>
-          <w:rFonts w:ascii="Times New Roman" w:eastAsia="Times New Roman" w:hAnsi="Times New Roman" w:cs="Times New Roman"/>
-          <w:color w:val="002CF4"/>
-          <w:shd w:val="clear" w:color="auto" w:fill="FFFFFF"/>
-        </w:rPr>
-        <w:t>particle be significantly higher than for others, and so the error. But it is unclear if this happens in some critical areas. For instance</w:t>
-      </w:r>
-      <w:r>
-        <w:rPr>
-          <w:rFonts w:ascii="Times New Roman" w:eastAsia="Times New Roman" w:hAnsi="Times New Roman" w:cs="Times New Roman"/>
-          <w:color w:val="002CF4"/>
-          <w:shd w:val="clear" w:color="auto" w:fill="FFFFFF"/>
-        </w:rPr>
-        <w:t>,</w:t>
-      </w:r>
-      <w:r>
-        <w:rPr>
-          <w:rFonts w:ascii="Times New Roman" w:eastAsia="Times New Roman" w:hAnsi="Times New Roman" w:cs="Times New Roman"/>
-          <w:color w:val="002CF4"/>
-          <w:shd w:val="clear" w:color="auto" w:fill="FFFFFF"/>
-        </w:rPr>
-        <w:t xml:space="preserve"> plotting a histogram with the amount</w:t>
-      </w:r>
-      <w:r>
-        <w:rPr>
-          <w:rFonts w:ascii="Times New Roman" w:eastAsia="Times New Roman" w:hAnsi="Times New Roman" w:cs="Times New Roman"/>
-          <w:color w:val="002CF4"/>
-        </w:rPr>
-        <w:t xml:space="preserve"> </w:t>
-      </w:r>
-      <w:r>
-        <w:rPr>
-          <w:rFonts w:ascii="Times New Roman" w:eastAsia="Times New Roman" w:hAnsi="Times New Roman" w:cs="Times New Roman"/>
-          <w:color w:val="002CF4"/>
-          <w:shd w:val="clear" w:color="auto" w:fill="FFFFFF"/>
-        </w:rPr>
-        <w:t>of dropped</w:t>
-      </w:r>
-      <w:r>
-        <w:rPr>
-          <w:rFonts w:ascii="Times New Roman" w:eastAsia="Times New Roman" w:hAnsi="Times New Roman" w:cs="Times New Roman"/>
-          <w:color w:val="002CF4"/>
-        </w:rPr>
-        <w:t xml:space="preserve"> </w:t>
-      </w:r>
-      <w:r>
-        <w:rPr>
-          <w:rFonts w:ascii="Times New Roman" w:eastAsia="Times New Roman" w:hAnsi="Times New Roman" w:cs="Times New Roman"/>
-          <w:color w:val="002CF4"/>
-          <w:shd w:val="clear" w:color="auto" w:fill="FFFFFF"/>
-        </w:rPr>
-        <w:t>trajectories per cell could be one way in that direction.  Something that could</w:t>
-      </w:r>
-      <w:r>
-        <w:rPr>
-          <w:rFonts w:ascii="Times New Roman" w:eastAsia="Times New Roman" w:hAnsi="Times New Roman" w:cs="Times New Roman"/>
-          <w:color w:val="002CF4"/>
-        </w:rPr>
-        <w:t xml:space="preserve"> </w:t>
-      </w:r>
-      <w:r>
-        <w:rPr>
-          <w:rFonts w:ascii="Times New Roman" w:eastAsia="Times New Roman" w:hAnsi="Times New Roman" w:cs="Times New Roman"/>
-          <w:color w:val="002CF4"/>
-          <w:shd w:val="clear" w:color="auto" w:fill="FFFFFF"/>
-        </w:rPr>
-        <w:t>probably be easy to do is to attach to</w:t>
-      </w:r>
-      <w:r>
-        <w:rPr>
-          <w:rFonts w:ascii="Times New Roman" w:eastAsia="Times New Roman" w:hAnsi="Times New Roman" w:cs="Times New Roman"/>
-          <w:color w:val="002CF4"/>
-        </w:rPr>
-        <w:t xml:space="preserve"> </w:t>
-      </w:r>
-      <w:r>
-        <w:rPr>
-          <w:rFonts w:ascii="Times New Roman" w:eastAsia="Times New Roman" w:hAnsi="Times New Roman" w:cs="Times New Roman"/>
-          <w:color w:val="002CF4"/>
-          <w:shd w:val="clear" w:color="auto" w:fill="FFFFFF"/>
-        </w:rPr>
-        <w:t>post h</w:t>
-      </w:r>
-      <w:r>
-        <w:rPr>
-          <w:rFonts w:ascii="Times New Roman" w:eastAsia="Times New Roman" w:hAnsi="Times New Roman" w:cs="Times New Roman"/>
-          <w:color w:val="002CF4"/>
-          <w:shd w:val="clear" w:color="auto" w:fill="FFFFFF"/>
-        </w:rPr>
-        <w:t>o</w:t>
-      </w:r>
-      <w:r>
-        <w:rPr>
-          <w:rFonts w:ascii="Times New Roman" w:eastAsia="Times New Roman" w:hAnsi="Times New Roman" w:cs="Times New Roman"/>
-          <w:color w:val="002CF4"/>
-          <w:shd w:val="clear" w:color="auto" w:fill="FFFFFF"/>
-        </w:rPr>
-        <w:t>c reconstructed trajectories the portions that have been reconstructed</w:t>
-      </w:r>
-      <w:r>
-        <w:rPr>
-          <w:rFonts w:ascii="Times New Roman" w:eastAsia="Times New Roman" w:hAnsi="Times New Roman" w:cs="Times New Roman"/>
-          <w:color w:val="002CF4"/>
-        </w:rPr>
-        <w:t xml:space="preserve"> </w:t>
-      </w:r>
-      <w:r>
-        <w:rPr>
-          <w:rFonts w:ascii="Times New Roman" w:eastAsia="Times New Roman" w:hAnsi="Times New Roman" w:cs="Times New Roman"/>
-          <w:color w:val="002CF4"/>
-          <w:shd w:val="clear" w:color="auto" w:fill="FFFFFF"/>
-        </w:rPr>
-        <w:t>from a degraded density</w:t>
-      </w:r>
-      <w:r>
-        <w:rPr>
-          <w:rFonts w:ascii="Times New Roman" w:eastAsia="Times New Roman" w:hAnsi="Times New Roman" w:cs="Times New Roman"/>
-          <w:color w:val="002CF4"/>
-        </w:rPr>
-        <w:t xml:space="preserve"> </w:t>
-      </w:r>
-      <w:r>
-        <w:rPr>
-          <w:rFonts w:ascii="Times New Roman" w:eastAsia="Times New Roman" w:hAnsi="Times New Roman" w:cs="Times New Roman"/>
-          <w:color w:val="002CF4"/>
-          <w:shd w:val="clear" w:color="auto" w:fill="FFFFFF"/>
-        </w:rPr>
-        <w:t>of short trajectories. This may be sufficient to warn users that in some areas the</w:t>
-      </w:r>
-      <w:r>
-        <w:rPr>
-          <w:rFonts w:ascii="Times New Roman" w:eastAsia="Times New Roman" w:hAnsi="Times New Roman" w:cs="Times New Roman"/>
-          <w:color w:val="002CF4"/>
-        </w:rPr>
-        <w:t xml:space="preserve"> </w:t>
-      </w:r>
-      <w:r>
-        <w:rPr>
-          <w:rFonts w:ascii="Times New Roman" w:eastAsia="Times New Roman" w:hAnsi="Times New Roman" w:cs="Times New Roman"/>
-          <w:color w:val="002CF4"/>
-          <w:shd w:val="clear" w:color="auto" w:fill="FFFFFF"/>
-        </w:rPr>
-        <w:t>data must be</w:t>
-      </w:r>
-      <w:r>
-        <w:rPr>
-          <w:rFonts w:ascii="Times New Roman" w:eastAsia="Times New Roman" w:hAnsi="Times New Roman" w:cs="Times New Roman"/>
-          <w:color w:val="002CF4"/>
-        </w:rPr>
-        <w:t xml:space="preserve"> </w:t>
-      </w:r>
-      <w:r>
-        <w:rPr>
-          <w:rFonts w:ascii="Times New Roman" w:eastAsia="Times New Roman" w:hAnsi="Times New Roman" w:cs="Times New Roman"/>
-          <w:color w:val="002CF4"/>
-          <w:shd w:val="clear" w:color="auto" w:fill="FFFFFF"/>
-        </w:rPr>
-        <w:t>taken more carefully.</w:t>
-      </w:r>
-    </w:p>
-    <w:p>
-      <w:pPr>
-        <w:rPr>
-          <w:rFonts w:ascii="Times New Roman" w:eastAsia="Times New Roman" w:hAnsi="Times New Roman" w:cs="Times New Roman"/>
-          <w:color w:val="222222"/>
-        </w:rPr>
-      </w:pPr>
-    </w:p>
-    <w:p>
-      <w:pPr>
-        <w:rPr>
-          <w:rFonts w:ascii="Times New Roman" w:eastAsia="Times New Roman" w:hAnsi="Times New Roman" w:cs="Times New Roman"/>
-          <w:color w:val="FF0000"/>
-        </w:rPr>
-      </w:pPr>
-      <w:r>
-        <w:rPr>
-          <w:rFonts w:ascii="Times New Roman" w:eastAsia="Times New Roman" w:hAnsi="Times New Roman" w:cs="Times New Roman"/>
-          <w:color w:val="FF0000"/>
-        </w:rPr>
-        <w:t xml:space="preserve">Thank you for this feedback. We did consider that spatial patterns exist as well. </w:t>
-      </w:r>
-      <w:r>
-        <w:rPr>
-          <w:rFonts w:ascii="Times New Roman" w:eastAsia="Times New Roman" w:hAnsi="Times New Roman" w:cs="Times New Roman"/>
-          <w:color w:val="FF0000"/>
-        </w:rPr>
-        <w:t>Exploring this more extensively would certainly be interesting from an uncertainty visualization perspective</w:t>
+        <w:t>We</w:t>
+      </w:r>
+      <w:r>
+        <w:rPr>
+          <w:rFonts w:ascii="Times New Roman" w:eastAsia="Times New Roman" w:hAnsi="Times New Roman" w:cs="Times New Roman"/>
+          <w:color w:val="FF0000"/>
+        </w:rPr>
+        <w:t xml:space="preserve"> feel an even stronger piece of </w:t>
+      </w:r>
+      <w:r>
+        <w:rPr>
+          <w:rFonts w:ascii="Times New Roman" w:eastAsia="Times New Roman" w:hAnsi="Times New Roman" w:cs="Times New Roman"/>
+          <w:color w:val="FF0000"/>
+        </w:rPr>
+        <w:t>evidence</w:t>
+      </w:r>
+      <w:r>
+        <w:rPr>
+          <w:rFonts w:ascii="Times New Roman" w:eastAsia="Times New Roman" w:hAnsi="Times New Roman" w:cs="Times New Roman"/>
+          <w:color w:val="FF0000"/>
+        </w:rPr>
+        <w:t xml:space="preserve"> are the violin plots (figures 6, 10, 12, and 14).  </w:t>
+      </w:r>
+      <w:r>
+        <w:rPr>
+          <w:rFonts w:ascii="Times New Roman" w:eastAsia="Times New Roman" w:hAnsi="Times New Roman" w:cs="Times New Roman"/>
+          <w:color w:val="FF0000"/>
+        </w:rPr>
+        <w:t xml:space="preserve">These plots consider only particles that cross the block boundaries. </w:t>
+      </w:r>
+      <w:r>
+        <w:rPr>
+          <w:rFonts w:ascii="Times New Roman" w:eastAsia="Times New Roman" w:hAnsi="Times New Roman" w:cs="Times New Roman"/>
+          <w:color w:val="FF0000"/>
+        </w:rPr>
+        <w:t xml:space="preserve"> For Figure 6, most particles end up quite “close” to the correct outcome (i.e., &lt;25% of a cell width away).  For the other figures, the distance is larger, but still quite close when considering the total number of cells. </w:t>
+      </w:r>
+      <w:r>
+        <w:rPr>
+          <w:rFonts w:ascii="Times New Roman" w:eastAsia="Times New Roman" w:hAnsi="Times New Roman" w:cs="Times New Roman"/>
+          <w:color w:val="FF0000"/>
+        </w:rPr>
+        <w:t>That said, propagation of error by stitching several flow maps could result in undesirable outcomes.</w:t>
+      </w:r>
+      <w:r>
+        <w:rPr>
+          <w:rFonts w:ascii="Times New Roman" w:eastAsia="Times New Roman" w:hAnsi="Times New Roman" w:cs="Times New Roman"/>
+          <w:color w:val="FF0000"/>
+        </w:rPr>
+        <w:t xml:space="preserve"> In all, we felt your concern and how our results respond to this concern were an important point that was not properly represented in the manuscript. To address this, we added sentences in Section </w:t>
+      </w:r>
+      <w:r>
+        <w:rPr>
+          <w:rFonts w:ascii="Times New Roman" w:eastAsia="Times New Roman" w:hAnsi="Times New Roman" w:cs="Times New Roman"/>
+          <w:color w:val="FF0000"/>
+        </w:rPr>
+        <w:t>7</w:t>
       </w:r>
       <w:r>
         <w:rPr>
@@ -3348,62 +3801,229 @@
       <w:r>
         <w:rPr>
           <w:rFonts w:ascii="Times New Roman" w:eastAsia="Times New Roman" w:hAnsi="Times New Roman" w:cs="Times New Roman"/>
-          <w:color w:val="FF0000"/>
-        </w:rPr>
-        <w:t xml:space="preserve"> Unfortunately, due to space limitations we did not pursue this idea for this manuscript. We hope that the FTLE visualizations show how reconstruction accuracy can be impacted near boundaries. </w:t>
-      </w:r>
-      <w:r>
-        <w:rPr>
-          <w:rFonts w:ascii="Times New Roman" w:eastAsia="Times New Roman" w:hAnsi="Times New Roman" w:cs="Times New Roman"/>
-          <w:color w:val="FF0000"/>
-        </w:rPr>
-        <w:t xml:space="preserve"> </w:t>
-      </w:r>
-    </w:p>
-    <w:p>
-      <w:pPr>
-        <w:rPr>
-          <w:rFonts w:ascii="Times New Roman" w:eastAsia="Times New Roman" w:hAnsi="Times New Roman" w:cs="Times New Roman"/>
-          <w:color w:val="222222"/>
-        </w:rPr>
-      </w:pPr>
-      <w:r>
-        <w:rPr>
-          <w:rFonts w:ascii="Times New Roman" w:eastAsia="Times New Roman" w:hAnsi="Times New Roman" w:cs="Times New Roman"/>
-          <w:color w:val="222222"/>
-        </w:rPr>
-        <w:br/>
-      </w:r>
-      <w:r>
-        <w:rPr>
-          <w:rFonts w:ascii="Times New Roman" w:eastAsia="Times New Roman" w:hAnsi="Times New Roman" w:cs="Times New Roman"/>
-          <w:color w:val="222222"/>
-          <w:shd w:val="clear" w:color="auto" w:fill="FFFFFF"/>
-        </w:rPr>
-        <w:t xml:space="preserve">    </w:t>
-      </w:r>
-      <w:r>
-        <w:rPr>
-          <w:rFonts w:ascii="Times New Roman" w:eastAsia="Times New Roman" w:hAnsi="Times New Roman" w:cs="Times New Roman"/>
-          <w:color w:val="002CF4"/>
-          <w:shd w:val="clear" w:color="auto" w:fill="FFFFFF"/>
-        </w:rPr>
-        <w:t>Reproducibility. I did not find mention of code availability in the paper. That a point that could significantly boost the impact of this paper. As the author did a significant work in setting-up these implementations and experiments, that would be very valuable to make them available to the community as it could become a benchmark.</w:t>
-      </w:r>
-      <w:r>
-        <w:rPr>
-          <w:rFonts w:ascii="Times New Roman" w:eastAsia="Times New Roman" w:hAnsi="Times New Roman" w:cs="Times New Roman"/>
-          <w:color w:val="222222"/>
-        </w:rPr>
-        <w:br/>
-      </w:r>
-    </w:p>
-    <w:p>
-      <w:pPr>
-        <w:rPr>
-          <w:rFonts w:ascii="Times New Roman" w:eastAsia="Times New Roman" w:hAnsi="Times New Roman" w:cs="Times New Roman"/>
-          <w:color w:val="222222"/>
-          <w:shd w:val="clear" w:color="auto" w:fill="FFFFFF"/>
+          <w:color w:val="222222"/>
+        </w:rPr>
+        <w:br/>
+      </w:r>
+      <w:r>
+        <w:rPr>
+          <w:rFonts w:ascii="Times New Roman" w:eastAsia="Times New Roman" w:hAnsi="Times New Roman" w:cs="Times New Roman"/>
+          <w:color w:val="222222"/>
+        </w:rPr>
+        <w:br/>
+      </w:r>
+      <w:r>
+        <w:rPr>
+          <w:rFonts w:ascii="Times New Roman" w:eastAsia="Times New Roman" w:hAnsi="Times New Roman" w:cs="Times New Roman"/>
+          <w:color w:val="002CF4"/>
+          <w:shd w:val="clear" w:color="auto" w:fill="FFFFFF"/>
+        </w:rPr>
+        <w:t>    There are some minor points:</w:t>
+      </w:r>
+      <w:r>
+        <w:rPr>
+          <w:rFonts w:ascii="Times New Roman" w:eastAsia="Times New Roman" w:hAnsi="Times New Roman" w:cs="Times New Roman"/>
+          <w:color w:val="002CF4"/>
+        </w:rPr>
+        <w:br/>
+      </w:r>
+      <w:r>
+        <w:rPr>
+          <w:rFonts w:ascii="Times New Roman" w:eastAsia="Times New Roman" w:hAnsi="Times New Roman" w:cs="Times New Roman"/>
+          <w:color w:val="002CF4"/>
+          <w:shd w:val="clear" w:color="auto" w:fill="FFFFFF"/>
+        </w:rPr>
+        <w:t>    - The citation abbreviations are inconsistent. Often, the year is missing, e.g. [ACG*].</w:t>
+      </w:r>
+      <w:r>
+        <w:rPr>
+          <w:rFonts w:ascii="Times New Roman" w:eastAsia="Times New Roman" w:hAnsi="Times New Roman" w:cs="Times New Roman"/>
+          <w:color w:val="002CF4"/>
+        </w:rPr>
+        <w:br/>
+      </w:r>
+      <w:r>
+        <w:rPr>
+          <w:rFonts w:ascii="Times New Roman" w:eastAsia="Times New Roman" w:hAnsi="Times New Roman" w:cs="Times New Roman"/>
+          <w:color w:val="002CF4"/>
+          <w:shd w:val="clear" w:color="auto" w:fill="FFFFFF"/>
+        </w:rPr>
+        <w:t>    - In the references [C*20], has missing author names.</w:t>
+      </w:r>
+    </w:p>
+    <w:p>
+      <w:pPr>
+        <w:rPr>
+          <w:rFonts w:ascii="Times New Roman" w:eastAsia="Times New Roman" w:hAnsi="Times New Roman" w:cs="Times New Roman"/>
+          <w:color w:val="002CF4"/>
+          <w:shd w:val="clear" w:color="auto" w:fill="FFFFFF"/>
+        </w:rPr>
+      </w:pPr>
+    </w:p>
+    <w:p>
+      <w:pPr>
+        <w:rPr>
+          <w:rFonts w:ascii="Times New Roman" w:eastAsia="Times New Roman" w:hAnsi="Times New Roman" w:cs="Times New Roman"/>
+          <w:color w:val="002CF4"/>
+          <w:shd w:val="clear" w:color="auto" w:fill="FFFFFF"/>
+        </w:rPr>
+      </w:pPr>
+      <w:r>
+        <w:rPr>
+          <w:rFonts w:ascii="Times New Roman" w:eastAsia="Times New Roman" w:hAnsi="Times New Roman" w:cs="Times New Roman"/>
+          <w:color w:val="FF0000"/>
+        </w:rPr>
+        <w:t xml:space="preserve">Thank you for bringing this to our notice. The format of some </w:t>
+      </w:r>
+      <w:proofErr w:type="spellStart"/>
+      <w:r>
+        <w:rPr>
+          <w:rFonts w:ascii="Times New Roman" w:eastAsia="Times New Roman" w:hAnsi="Times New Roman" w:cs="Times New Roman"/>
+          <w:color w:val="FF0000"/>
+        </w:rPr>
+        <w:t>bibtex</w:t>
+      </w:r>
+      <w:proofErr w:type="spellEnd"/>
+      <w:r>
+        <w:rPr>
+          <w:rFonts w:ascii="Times New Roman" w:eastAsia="Times New Roman" w:hAnsi="Times New Roman" w:cs="Times New Roman"/>
+          <w:color w:val="FF0000"/>
+        </w:rPr>
+        <w:t xml:space="preserve"> entries did not match the requirements of the algorithm in the .</w:t>
+      </w:r>
+      <w:proofErr w:type="spellStart"/>
+      <w:r>
+        <w:rPr>
+          <w:rFonts w:ascii="Times New Roman" w:eastAsia="Times New Roman" w:hAnsi="Times New Roman" w:cs="Times New Roman"/>
+          <w:color w:val="FF0000"/>
+        </w:rPr>
+        <w:t>bst</w:t>
+      </w:r>
+      <w:proofErr w:type="spellEnd"/>
+      <w:r>
+        <w:rPr>
+          <w:rFonts w:ascii="Times New Roman" w:eastAsia="Times New Roman" w:hAnsi="Times New Roman" w:cs="Times New Roman"/>
+          <w:color w:val="FF0000"/>
+        </w:rPr>
+        <w:t xml:space="preserve"> file. We have manually corrected these entries for consistency. We also note that [C*20] has over 50 authors, and we chose to use this format due to space limitations. </w:t>
+      </w:r>
+    </w:p>
+    <w:p>
+      <w:pPr>
+        <w:rPr>
+          <w:rFonts w:ascii="Times New Roman" w:eastAsia="Times New Roman" w:hAnsi="Times New Roman" w:cs="Times New Roman"/>
+          <w:color w:val="002CF4"/>
+          <w:shd w:val="clear" w:color="auto" w:fill="FFFFFF"/>
+        </w:rPr>
+      </w:pPr>
+      <w:r>
+        <w:rPr>
+          <w:rFonts w:ascii="Times New Roman" w:eastAsia="Times New Roman" w:hAnsi="Times New Roman" w:cs="Times New Roman"/>
+          <w:color w:val="002CF4"/>
+        </w:rPr>
+        <w:br/>
+      </w:r>
+      <w:r>
+        <w:rPr>
+          <w:rFonts w:ascii="Times New Roman" w:eastAsia="Times New Roman" w:hAnsi="Times New Roman" w:cs="Times New Roman"/>
+          <w:color w:val="002CF4"/>
+          <w:shd w:val="clear" w:color="auto" w:fill="FFFFFF"/>
+        </w:rPr>
+        <w:t>    - Table captions should be above the table.</w:t>
+      </w:r>
+    </w:p>
+    <w:p>
+      <w:pPr>
+        <w:rPr>
+          <w:rFonts w:ascii="Times New Roman" w:eastAsia="Times New Roman" w:hAnsi="Times New Roman" w:cs="Times New Roman"/>
+          <w:color w:val="FF0000"/>
+        </w:rPr>
+      </w:pPr>
+    </w:p>
+    <w:p>
+      <w:pPr>
+        <w:rPr>
+          <w:rFonts w:ascii="Times New Roman" w:eastAsia="Times New Roman" w:hAnsi="Times New Roman" w:cs="Times New Roman"/>
+          <w:color w:val="FF0000"/>
+        </w:rPr>
+      </w:pPr>
+      <w:r>
+        <w:rPr>
+          <w:rFonts w:ascii="Times New Roman" w:eastAsia="Times New Roman" w:hAnsi="Times New Roman" w:cs="Times New Roman"/>
+          <w:color w:val="FF0000"/>
+        </w:rPr>
+        <w:t xml:space="preserve">The instructions indicate the same treatment for tables and figures. I could not verify that captions need to be above the table. I can make this change if needed. </w:t>
+      </w:r>
+    </w:p>
+    <w:p>
+      <w:pPr>
+        <w:rPr>
+          <w:rFonts w:ascii="Times New Roman" w:eastAsia="Times New Roman" w:hAnsi="Times New Roman" w:cs="Times New Roman"/>
+          <w:color w:val="002CF4"/>
+          <w:shd w:val="clear" w:color="auto" w:fill="FFFFFF"/>
+        </w:rPr>
+      </w:pPr>
+      <w:r>
+        <w:rPr>
+          <w:rFonts w:ascii="Times New Roman" w:eastAsia="Times New Roman" w:hAnsi="Times New Roman" w:cs="Times New Roman"/>
+          <w:color w:val="002CF4"/>
+        </w:rPr>
+        <w:br/>
+      </w:r>
+      <w:r>
+        <w:rPr>
+          <w:rFonts w:ascii="Times New Roman" w:eastAsia="Times New Roman" w:hAnsi="Times New Roman" w:cs="Times New Roman"/>
+          <w:color w:val="002CF4"/>
+          <w:shd w:val="clear" w:color="auto" w:fill="FFFFFF"/>
+        </w:rPr>
+        <w:t xml:space="preserve">    - Some figures </w:t>
+      </w:r>
+      <w:proofErr w:type="gramStart"/>
+      <w:r>
+        <w:rPr>
+          <w:rFonts w:ascii="Times New Roman" w:eastAsia="Times New Roman" w:hAnsi="Times New Roman" w:cs="Times New Roman"/>
+          <w:color w:val="002CF4"/>
+          <w:shd w:val="clear" w:color="auto" w:fill="FFFFFF"/>
+        </w:rPr>
+        <w:t>in  Sec.</w:t>
+      </w:r>
+      <w:proofErr w:type="gramEnd"/>
+      <w:r>
+        <w:rPr>
+          <w:rFonts w:ascii="Times New Roman" w:eastAsia="Times New Roman" w:hAnsi="Times New Roman" w:cs="Times New Roman"/>
+          <w:color w:val="002CF4"/>
+          <w:shd w:val="clear" w:color="auto" w:fill="FFFFFF"/>
+        </w:rPr>
+        <w:t xml:space="preserve"> 6 are barely, if at all, discussed in the paper. Maybe</w:t>
+      </w:r>
+      <w:r>
+        <w:rPr>
+          <w:rFonts w:ascii="Times New Roman" w:eastAsia="Times New Roman" w:hAnsi="Times New Roman" w:cs="Times New Roman"/>
+          <w:color w:val="002CF4"/>
+        </w:rPr>
+        <w:t xml:space="preserve"> </w:t>
+      </w:r>
+      <w:r>
+        <w:rPr>
+          <w:rFonts w:ascii="Times New Roman" w:eastAsia="Times New Roman" w:hAnsi="Times New Roman" w:cs="Times New Roman"/>
+          <w:color w:val="002CF4"/>
+          <w:shd w:val="clear" w:color="auto" w:fill="FFFFFF"/>
+        </w:rPr>
+        <w:t>some figures can be moved to a supplementary document or even left out?</w:t>
+      </w:r>
+      <w:r>
+        <w:rPr>
+          <w:rFonts w:ascii="Times New Roman" w:eastAsia="Times New Roman" w:hAnsi="Times New Roman" w:cs="Times New Roman"/>
+          <w:color w:val="222222"/>
+        </w:rPr>
+        <w:br/>
+      </w:r>
+    </w:p>
+    <w:p>
+      <w:pPr>
+        <w:rPr>
+          <w:rFonts w:ascii="Times New Roman" w:eastAsia="Times New Roman" w:hAnsi="Times New Roman" w:cs="Times New Roman"/>
+          <w:color w:val="FF0000"/>
         </w:rPr>
       </w:pPr>
       <w:r>
@@ -3418,245 +4038,236 @@
           <w:rFonts w:ascii="Times New Roman" w:eastAsia="Times New Roman" w:hAnsi="Times New Roman" w:cs="Times New Roman"/>
           <w:color w:val="FF0000"/>
         </w:rPr>
-        <w:t xml:space="preserve">We provide source code that can be used as a benchmark in future works. </w:t>
-      </w:r>
-      <w:r>
-        <w:rPr>
-          <w:rFonts w:ascii="Times New Roman" w:eastAsia="Times New Roman" w:hAnsi="Times New Roman" w:cs="Times New Roman"/>
-          <w:color w:val="222222"/>
-        </w:rPr>
-        <w:br/>
-      </w:r>
-      <w:r>
-        <w:rPr>
-          <w:rFonts w:ascii="Times New Roman" w:eastAsia="Times New Roman" w:hAnsi="Times New Roman" w:cs="Times New Roman"/>
-          <w:color w:val="002CF4"/>
-        </w:rPr>
-        <w:br/>
-      </w:r>
-      <w:r>
-        <w:rPr>
-          <w:rFonts w:ascii="Times New Roman" w:eastAsia="Times New Roman" w:hAnsi="Times New Roman" w:cs="Times New Roman"/>
-          <w:color w:val="002CF4"/>
-          <w:shd w:val="clear" w:color="auto" w:fill="FFFFFF"/>
-        </w:rPr>
-        <w:t>    2 typos page 7:</w:t>
-      </w:r>
-      <w:r>
-        <w:rPr>
-          <w:rFonts w:ascii="Times New Roman" w:eastAsia="Times New Roman" w:hAnsi="Times New Roman" w:cs="Times New Roman"/>
-          <w:color w:val="002CF4"/>
-        </w:rPr>
-        <w:br/>
-      </w:r>
-      <w:r>
-        <w:rPr>
-          <w:rFonts w:ascii="Times New Roman" w:eastAsia="Times New Roman" w:hAnsi="Times New Roman" w:cs="Times New Roman"/>
-          <w:color w:val="002CF4"/>
-          <w:shd w:val="clear" w:color="auto" w:fill="FFFFFF"/>
-        </w:rPr>
-        <w:t xml:space="preserve">    - number of CNs </w:t>
+        <w:t xml:space="preserve">We reduce the number of </w:t>
+      </w:r>
+      <w:r>
+        <w:rPr>
+          <w:rFonts w:ascii="Times New Roman" w:eastAsia="Times New Roman" w:hAnsi="Times New Roman" w:cs="Times New Roman"/>
+          <w:color w:val="FF0000"/>
+        </w:rPr>
+        <w:t xml:space="preserve">heatmap </w:t>
+      </w:r>
+      <w:r>
+        <w:rPr>
+          <w:rFonts w:ascii="Times New Roman" w:eastAsia="Times New Roman" w:hAnsi="Times New Roman" w:cs="Times New Roman"/>
+          <w:color w:val="FF0000"/>
+        </w:rPr>
+        <w:t>figures in Section 6</w:t>
+      </w:r>
+      <w:r>
+        <w:rPr>
+          <w:rFonts w:ascii="Times New Roman" w:eastAsia="Times New Roman" w:hAnsi="Times New Roman" w:cs="Times New Roman"/>
+          <w:color w:val="FF0000"/>
+        </w:rPr>
+        <w:t xml:space="preserve">, retaining </w:t>
+      </w:r>
+      <w:r>
+        <w:rPr>
+          <w:rFonts w:ascii="Times New Roman" w:eastAsia="Times New Roman" w:hAnsi="Times New Roman" w:cs="Times New Roman"/>
+          <w:color w:val="FF0000"/>
+        </w:rPr>
+        <w:t>only a subset.</w:t>
+      </w:r>
+      <w:r>
+        <w:rPr>
+          <w:rFonts w:ascii="Times New Roman" w:eastAsia="Times New Roman" w:hAnsi="Times New Roman" w:cs="Times New Roman"/>
+          <w:color w:val="FF0000"/>
+        </w:rPr>
+        <w:t xml:space="preserve"> </w:t>
+      </w:r>
+      <w:r>
+        <w:rPr>
+          <w:rFonts w:ascii="Times New Roman" w:eastAsia="Times New Roman" w:hAnsi="Times New Roman" w:cs="Times New Roman"/>
+          <w:color w:val="FF0000"/>
+        </w:rPr>
+        <w:t xml:space="preserve"> </w:t>
+      </w:r>
+    </w:p>
+    <w:p>
+      <w:pPr>
+        <w:rPr>
+          <w:rFonts w:ascii="Times New Roman" w:eastAsia="Times New Roman" w:hAnsi="Times New Roman" w:cs="Times New Roman"/>
+          <w:color w:val="0432FF"/>
+        </w:rPr>
+      </w:pPr>
+      <w:r>
+        <w:rPr>
+          <w:rFonts w:ascii="Times New Roman" w:eastAsia="Times New Roman" w:hAnsi="Times New Roman" w:cs="Times New Roman"/>
+          <w:color w:val="222222"/>
+        </w:rPr>
+        <w:br/>
+      </w:r>
+      <w:r>
+        <w:rPr>
+          <w:rFonts w:ascii="Times New Roman" w:eastAsia="Times New Roman" w:hAnsi="Times New Roman" w:cs="Times New Roman"/>
+          <w:color w:val="0432FF"/>
+        </w:rPr>
+        <w:t>However, I feel that the theoretical limitations are far</w:t>
+      </w:r>
+      <w:r>
+        <w:rPr>
+          <w:rFonts w:ascii="Times New Roman" w:eastAsia="Times New Roman" w:hAnsi="Times New Roman" w:cs="Times New Roman"/>
+          <w:color w:val="0432FF"/>
+        </w:rPr>
+        <w:br/>
+        <w:t>    greater than described in the paper. Most concerning, the method is inherently</w:t>
+      </w:r>
+      <w:r>
+        <w:rPr>
+          <w:rFonts w:ascii="Times New Roman" w:eastAsia="Times New Roman" w:hAnsi="Times New Roman" w:cs="Times New Roman"/>
+          <w:color w:val="0432FF"/>
+        </w:rPr>
+        <w:br/>
+        <w:t>    biased since it simply drops sampled trajectories that leave the local region.</w:t>
+      </w:r>
+      <w:r>
+        <w:rPr>
+          <w:rFonts w:ascii="Times New Roman" w:eastAsia="Times New Roman" w:hAnsi="Times New Roman" w:cs="Times New Roman"/>
+          <w:color w:val="0432FF"/>
+        </w:rPr>
+        <w:br/>
+        <w:t>    This implies that it can systematically misrepresent a flow</w:t>
+      </w:r>
+    </w:p>
+    <w:p>
+      <w:pPr>
+        <w:rPr>
+          <w:rFonts w:ascii="Times New Roman" w:eastAsia="Times New Roman" w:hAnsi="Times New Roman" w:cs="Times New Roman"/>
+          <w:color w:val="0432FF"/>
+        </w:rPr>
+      </w:pPr>
+    </w:p>
+    <w:p>
+      <w:pPr>
+        <w:rPr>
+          <w:rFonts w:ascii="Times New Roman" w:eastAsia="Times New Roman" w:hAnsi="Times New Roman" w:cs="Times New Roman"/>
+          <w:color w:val="FF0000"/>
+        </w:rPr>
+      </w:pPr>
+      <w:r>
+        <w:rPr>
+          <w:rFonts w:ascii="Times New Roman" w:eastAsia="Times New Roman" w:hAnsi="Times New Roman" w:cs="Times New Roman"/>
+          <w:color w:val="FF0000"/>
+        </w:rPr>
+        <w:t xml:space="preserve">We certainly agree that an error analysis that focused on holistic behavior could hide a systemic issue (i.e., particles that are at a boundary).  That said, our error analysis is show the error for the particles in this configuration, so the errors involved show the errors for the case you are referring to.  We feel these errors are generally good, at least in the context of </w:t>
+      </w:r>
+      <w:r>
+        <w:rPr>
+          <w:rFonts w:ascii="Times New Roman" w:eastAsia="Times New Roman" w:hAnsi="Times New Roman" w:cs="Times New Roman"/>
+          <w:color w:val="FF0000"/>
+        </w:rPr>
+        <w:t>how difficult it is to achieve fast and accurate time-varying flow visualization.</w:t>
+      </w:r>
+    </w:p>
+    <w:p>
+      <w:pPr>
+        <w:rPr>
+          <w:rFonts w:ascii="Times New Roman" w:eastAsia="Times New Roman" w:hAnsi="Times New Roman" w:cs="Times New Roman"/>
+          <w:color w:val="0432FF"/>
+        </w:rPr>
+      </w:pPr>
+    </w:p>
+    <w:p>
+      <w:pPr>
+        <w:rPr>
+          <w:rFonts w:ascii="Times New Roman" w:eastAsia="Times New Roman" w:hAnsi="Times New Roman" w:cs="Times New Roman"/>
+          <w:color w:val="0432FF"/>
+        </w:rPr>
+      </w:pPr>
+      <w:r>
+        <w:rPr>
+          <w:rFonts w:ascii="Times New Roman" w:eastAsia="Times New Roman" w:hAnsi="Times New Roman" w:cs="Times New Roman"/>
+          <w:color w:val="0432FF"/>
+        </w:rPr>
+        <w:t>Note that this is not limited to flows/regions of</w:t>
+      </w:r>
+      <w:r>
+        <w:rPr>
+          <w:rFonts w:ascii="Times New Roman" w:eastAsia="Times New Roman" w:hAnsi="Times New Roman" w:cs="Times New Roman"/>
+          <w:color w:val="0432FF"/>
+        </w:rPr>
+        <w:br/>
+        <w:t>    high velocity, but might also be caused by bifurcations and other non-linear flow</w:t>
+      </w:r>
+      <w:r>
+        <w:rPr>
+          <w:rFonts w:ascii="Times New Roman" w:eastAsia="Times New Roman" w:hAnsi="Times New Roman" w:cs="Times New Roman"/>
+          <w:color w:val="0432FF"/>
+        </w:rPr>
+        <w:br/>
+        <w:t>    behavior. Due to the inherent sensitivity to small perturbations in most time-</w:t>
+      </w:r>
+      <w:r>
+        <w:rPr>
+          <w:rFonts w:ascii="Times New Roman" w:eastAsia="Times New Roman" w:hAnsi="Times New Roman" w:cs="Times New Roman"/>
+          <w:color w:val="0432FF"/>
+        </w:rPr>
+        <w:br/>
+        <w:t>    varying flows, this is deeply concerning to me.</w:t>
+      </w:r>
+    </w:p>
+    <w:p>
+      <w:pPr>
+        <w:rPr>
+          <w:rFonts w:ascii="Times New Roman" w:eastAsia="Times New Roman" w:hAnsi="Times New Roman" w:cs="Times New Roman"/>
+          <w:color w:val="0432FF"/>
+        </w:rPr>
+      </w:pPr>
+    </w:p>
+    <w:p>
+      <w:pPr>
+        <w:rPr>
+          <w:rFonts w:ascii="Times New Roman" w:eastAsia="Times New Roman" w:hAnsi="Times New Roman" w:cs="Times New Roman"/>
+          <w:color w:val="FF0000"/>
+          <w:u w:val="single"/>
+        </w:rPr>
+      </w:pPr>
+      <w:r>
+        <w:rPr>
+          <w:rFonts w:ascii="Times New Roman" w:eastAsia="Times New Roman" w:hAnsi="Times New Roman" w:cs="Times New Roman"/>
+          <w:color w:val="FF0000"/>
+        </w:rPr>
+        <w:t xml:space="preserve">There are many ways </w:t>
       </w:r>
       <w:proofErr w:type="spellStart"/>
       <w:r>
         <w:rPr>
           <w:rFonts w:ascii="Times New Roman" w:eastAsia="Times New Roman" w:hAnsi="Times New Roman" w:cs="Times New Roman"/>
-          <w:color w:val="002CF4"/>
-          <w:shd w:val="clear" w:color="auto" w:fill="FFFFFF"/>
-        </w:rPr>
-        <w:t>increaseS</w:t>
+          <w:color w:val="FF0000"/>
+        </w:rPr>
+        <w:t>Lagrangian</w:t>
       </w:r>
       <w:proofErr w:type="spellEnd"/>
       <w:r>
         <w:rPr>
           <w:rFonts w:ascii="Times New Roman" w:eastAsia="Times New Roman" w:hAnsi="Times New Roman" w:cs="Times New Roman"/>
-          <w:color w:val="002CF4"/>
-        </w:rPr>
-        <w:br/>
-      </w:r>
-      <w:r>
-        <w:rPr>
-          <w:rFonts w:ascii="Times New Roman" w:eastAsia="Times New Roman" w:hAnsi="Times New Roman" w:cs="Times New Roman"/>
-          <w:color w:val="002CF4"/>
-          <w:shd w:val="clear" w:color="auto" w:fill="FFFFFF"/>
-        </w:rPr>
-        <w:t>    - accurately (under 100 ....)</w:t>
-      </w:r>
-    </w:p>
-    <w:p>
-      <w:pPr>
-        <w:rPr>
-          <w:rFonts w:ascii="Times New Roman" w:eastAsia="Times New Roman" w:hAnsi="Times New Roman" w:cs="Times New Roman"/>
-          <w:color w:val="FF0000"/>
-          <w:shd w:val="clear" w:color="auto" w:fill="FFFFFF"/>
-        </w:rPr>
-      </w:pPr>
-    </w:p>
-    <w:p>
-      <w:pPr>
-        <w:rPr>
-          <w:rFonts w:ascii="Times New Roman" w:eastAsia="Times New Roman" w:hAnsi="Times New Roman" w:cs="Times New Roman"/>
-          <w:color w:val="222222"/>
-          <w:shd w:val="clear" w:color="auto" w:fill="FFFFFF"/>
-        </w:rPr>
-      </w:pPr>
-      <w:r>
-        <w:rPr>
-          <w:rFonts w:ascii="Times New Roman" w:eastAsia="Times New Roman" w:hAnsi="Times New Roman" w:cs="Times New Roman"/>
-          <w:color w:val="FF0000"/>
-          <w:shd w:val="clear" w:color="auto" w:fill="FFFFFF"/>
-        </w:rPr>
-        <w:t>We address these typos.</w:t>
-      </w:r>
-      <w:r>
-        <w:rPr>
-          <w:rFonts w:ascii="Times New Roman" w:eastAsia="Times New Roman" w:hAnsi="Times New Roman" w:cs="Times New Roman"/>
-          <w:color w:val="222222"/>
-        </w:rPr>
-        <w:br/>
-      </w:r>
-      <w:r>
-        <w:rPr>
-          <w:rFonts w:ascii="Times New Roman" w:eastAsia="Times New Roman" w:hAnsi="Times New Roman" w:cs="Times New Roman"/>
-          <w:color w:val="222222"/>
-        </w:rPr>
-        <w:br/>
-      </w:r>
-      <w:r>
-        <w:rPr>
-          <w:rFonts w:ascii="Times New Roman" w:eastAsia="Times New Roman" w:hAnsi="Times New Roman" w:cs="Times New Roman"/>
-          <w:color w:val="222222"/>
-        </w:rPr>
-        <w:br/>
-      </w:r>
-      <w:r>
-        <w:rPr>
-          <w:rFonts w:ascii="Times New Roman" w:eastAsia="Times New Roman" w:hAnsi="Times New Roman" w:cs="Times New Roman"/>
-          <w:b/>
-          <w:bCs/>
-          <w:color w:val="222222"/>
-          <w:shd w:val="clear" w:color="auto" w:fill="FFFFFF"/>
-        </w:rPr>
-        <w:t>******************************************************************************</w:t>
-      </w:r>
-    </w:p>
-    <w:p>
-      <w:pPr>
-        <w:rPr>
-          <w:rFonts w:ascii="Times New Roman" w:eastAsia="Times New Roman" w:hAnsi="Times New Roman" w:cs="Times New Roman"/>
-          <w:color w:val="002CF4"/>
-          <w:shd w:val="clear" w:color="auto" w:fill="FFFFFF"/>
-        </w:rPr>
-      </w:pPr>
-      <w:r>
-        <w:rPr>
-          <w:rFonts w:ascii="Times New Roman" w:eastAsia="Times New Roman" w:hAnsi="Times New Roman" w:cs="Times New Roman"/>
-          <w:color w:val="222222"/>
-        </w:rPr>
-        <w:br/>
-      </w:r>
-      <w:r>
-        <w:rPr>
-          <w:rFonts w:ascii="Times New Roman" w:eastAsia="Times New Roman" w:hAnsi="Times New Roman" w:cs="Times New Roman"/>
-          <w:b/>
-          <w:bCs/>
-          <w:color w:val="222222"/>
-        </w:rPr>
-        <w:br/>
-      </w:r>
-      <w:r>
-        <w:rPr>
-          <w:rFonts w:ascii="Times New Roman" w:eastAsia="Times New Roman" w:hAnsi="Times New Roman" w:cs="Times New Roman"/>
-          <w:b/>
-          <w:bCs/>
-          <w:color w:val="222222"/>
-          <w:shd w:val="clear" w:color="auto" w:fill="FFFFFF"/>
-        </w:rPr>
-        <w:t>Reviewer 4</w:t>
-      </w:r>
-      <w:r>
-        <w:rPr>
-          <w:rFonts w:ascii="Times New Roman" w:eastAsia="Times New Roman" w:hAnsi="Times New Roman" w:cs="Times New Roman"/>
-          <w:color w:val="222222"/>
-        </w:rPr>
-        <w:br/>
-      </w:r>
-      <w:r>
-        <w:rPr>
-          <w:rFonts w:ascii="Times New Roman" w:eastAsia="Times New Roman" w:hAnsi="Times New Roman" w:cs="Times New Roman"/>
-          <w:color w:val="222222"/>
-        </w:rPr>
-        <w:br/>
-      </w:r>
-      <w:r>
-        <w:rPr>
-          <w:rFonts w:ascii="Times New Roman" w:eastAsia="Times New Roman" w:hAnsi="Times New Roman" w:cs="Times New Roman"/>
-          <w:color w:val="222222"/>
-        </w:rPr>
-        <w:br/>
-      </w:r>
-      <w:r>
-        <w:rPr>
-          <w:rFonts w:ascii="Times New Roman" w:eastAsia="Times New Roman" w:hAnsi="Times New Roman" w:cs="Times New Roman"/>
-          <w:color w:val="002CF4"/>
-          <w:shd w:val="clear" w:color="auto" w:fill="FFFFFF"/>
-        </w:rPr>
-        <w:t>    There are some minor points:</w:t>
-      </w:r>
-      <w:r>
-        <w:rPr>
-          <w:rFonts w:ascii="Times New Roman" w:eastAsia="Times New Roman" w:hAnsi="Times New Roman" w:cs="Times New Roman"/>
-          <w:color w:val="002CF4"/>
-        </w:rPr>
-        <w:br/>
-      </w:r>
-      <w:r>
-        <w:rPr>
-          <w:rFonts w:ascii="Times New Roman" w:eastAsia="Times New Roman" w:hAnsi="Times New Roman" w:cs="Times New Roman"/>
-          <w:color w:val="002CF4"/>
-          <w:shd w:val="clear" w:color="auto" w:fill="FFFFFF"/>
-        </w:rPr>
-        <w:t>    - The citation abbreviations are inconsistent. Often, the year is missing, e.g. [ACG*].</w:t>
-      </w:r>
-      <w:r>
-        <w:rPr>
-          <w:rFonts w:ascii="Times New Roman" w:eastAsia="Times New Roman" w:hAnsi="Times New Roman" w:cs="Times New Roman"/>
-          <w:color w:val="002CF4"/>
-        </w:rPr>
-        <w:br/>
-      </w:r>
-      <w:r>
-        <w:rPr>
-          <w:rFonts w:ascii="Times New Roman" w:eastAsia="Times New Roman" w:hAnsi="Times New Roman" w:cs="Times New Roman"/>
-          <w:color w:val="002CF4"/>
-          <w:shd w:val="clear" w:color="auto" w:fill="FFFFFF"/>
-        </w:rPr>
-        <w:t>    - In the references [C*20], has missing author names.</w:t>
-      </w:r>
-    </w:p>
-    <w:p>
-      <w:pPr>
-        <w:rPr>
-          <w:rFonts w:ascii="Times New Roman" w:eastAsia="Times New Roman" w:hAnsi="Times New Roman" w:cs="Times New Roman"/>
-          <w:color w:val="002CF4"/>
-          <w:shd w:val="clear" w:color="auto" w:fill="FFFFFF"/>
-        </w:rPr>
-      </w:pPr>
-    </w:p>
-    <w:p>
-      <w:pPr>
-        <w:rPr>
-          <w:rFonts w:ascii="Times New Roman" w:eastAsia="Times New Roman" w:hAnsi="Times New Roman" w:cs="Times New Roman"/>
-          <w:color w:val="002CF4"/>
-          <w:shd w:val="clear" w:color="auto" w:fill="FFFFFF"/>
-        </w:rPr>
-      </w:pPr>
-      <w:r>
-        <w:rPr>
-          <w:rFonts w:ascii="Times New Roman" w:eastAsia="Times New Roman" w:hAnsi="Times New Roman" w:cs="Times New Roman"/>
-          <w:color w:val="FF0000"/>
-        </w:rPr>
-        <w:t xml:space="preserve">Thank you for bringing this to our notice. The format of some </w:t>
+          <w:color w:val="FF0000"/>
+        </w:rPr>
+        <w:t xml:space="preserve"> flow can fail to represent a vector field, and also many ways that </w:t>
+      </w:r>
+      <w:proofErr w:type="gramStart"/>
+      <w:r>
+        <w:rPr>
+          <w:rFonts w:ascii="Times New Roman" w:eastAsia="Times New Roman" w:hAnsi="Times New Roman" w:cs="Times New Roman"/>
+          <w:color w:val="FF0000"/>
+        </w:rPr>
+        <w:t>an</w:t>
+      </w:r>
+      <w:proofErr w:type="gramEnd"/>
+      <w:r>
+        <w:rPr>
+          <w:rFonts w:ascii="Times New Roman" w:eastAsia="Times New Roman" w:hAnsi="Times New Roman" w:cs="Times New Roman"/>
+          <w:color w:val="FF0000"/>
+        </w:rPr>
+        <w:t xml:space="preserve"> Eulerian approach can fail to represent a vector field.  The purpose of previous analyses </w:t>
+      </w:r>
+      <w:r>
+        <w:rPr>
+          <w:rFonts w:ascii="Times New Roman" w:eastAsia="Times New Roman" w:hAnsi="Times New Roman" w:cs="Times New Roman"/>
+          <w:color w:val="FF0000"/>
+        </w:rPr>
+        <w:lastRenderedPageBreak/>
+        <w:t xml:space="preserve">comparing </w:t>
       </w:r>
       <w:proofErr w:type="spellStart"/>
       <w:r>
@@ -3664,7 +4275,7 @@
           <w:rFonts w:ascii="Times New Roman" w:eastAsia="Times New Roman" w:hAnsi="Times New Roman" w:cs="Times New Roman"/>
           <w:color w:val="FF0000"/>
         </w:rPr>
-        <w:t>bibtex</w:t>
+        <w:t>Lagrangian</w:t>
       </w:r>
       <w:proofErr w:type="spellEnd"/>
       <w:r>
@@ -3672,7 +4283,7 @@
           <w:rFonts w:ascii="Times New Roman" w:eastAsia="Times New Roman" w:hAnsi="Times New Roman" w:cs="Times New Roman"/>
           <w:color w:val="FF0000"/>
         </w:rPr>
-        <w:t xml:space="preserve"> entries did not match the requirements of the algorithm in the .</w:t>
+        <w:t xml:space="preserve"> to Eulerian was to show that Eulerian fails at a much higher rate (and hence </w:t>
       </w:r>
       <w:proofErr w:type="spellStart"/>
       <w:r>
@@ -3680,7 +4291,7 @@
           <w:rFonts w:ascii="Times New Roman" w:eastAsia="Times New Roman" w:hAnsi="Times New Roman" w:cs="Times New Roman"/>
           <w:color w:val="FF0000"/>
         </w:rPr>
-        <w:t>bst</w:t>
+        <w:t>Lagrangian</w:t>
       </w:r>
       <w:proofErr w:type="spellEnd"/>
       <w:r>
@@ -3688,378 +4299,137 @@
           <w:rFonts w:ascii="Times New Roman" w:eastAsia="Times New Roman" w:hAnsi="Times New Roman" w:cs="Times New Roman"/>
           <w:color w:val="FF0000"/>
         </w:rPr>
-        <w:t xml:space="preserve"> file. We have manually corrected these entries for consistency. We also note that [C*20] has over 50 authors, and we chose to use this format due to space limitations. </w:t>
-      </w:r>
-    </w:p>
-    <w:p>
-      <w:pPr>
-        <w:rPr>
-          <w:rFonts w:ascii="Times New Roman" w:eastAsia="Times New Roman" w:hAnsi="Times New Roman" w:cs="Times New Roman"/>
-          <w:color w:val="002CF4"/>
-          <w:shd w:val="clear" w:color="auto" w:fill="FFFFFF"/>
-        </w:rPr>
-      </w:pPr>
-      <w:r>
-        <w:rPr>
-          <w:rFonts w:ascii="Times New Roman" w:eastAsia="Times New Roman" w:hAnsi="Times New Roman" w:cs="Times New Roman"/>
-          <w:color w:val="002CF4"/>
-        </w:rPr>
-        <w:lastRenderedPageBreak/>
-        <w:br/>
-      </w:r>
-      <w:r>
-        <w:rPr>
-          <w:rFonts w:ascii="Times New Roman" w:eastAsia="Times New Roman" w:hAnsi="Times New Roman" w:cs="Times New Roman"/>
-          <w:color w:val="002CF4"/>
-          <w:shd w:val="clear" w:color="auto" w:fill="FFFFFF"/>
-        </w:rPr>
-        <w:t>    - Table captions should be above the table.</w:t>
-      </w:r>
-    </w:p>
-    <w:p>
-      <w:pPr>
-        <w:rPr>
-          <w:rFonts w:ascii="Times New Roman" w:eastAsia="Times New Roman" w:hAnsi="Times New Roman" w:cs="Times New Roman"/>
-          <w:color w:val="FF0000"/>
-        </w:rPr>
-      </w:pPr>
-    </w:p>
-    <w:p>
-      <w:pPr>
-        <w:rPr>
-          <w:rFonts w:ascii="Times New Roman" w:eastAsia="Times New Roman" w:hAnsi="Times New Roman" w:cs="Times New Roman"/>
-          <w:color w:val="FF0000"/>
-        </w:rPr>
-      </w:pPr>
-      <w:r>
-        <w:rPr>
-          <w:rFonts w:ascii="Times New Roman" w:eastAsia="Times New Roman" w:hAnsi="Times New Roman" w:cs="Times New Roman"/>
-          <w:color w:val="FF0000"/>
-        </w:rPr>
-        <w:t xml:space="preserve">The instructions indicate the same treatment for tables and figures. I could not verify that captions need to be above the table. I can make this change if needed. </w:t>
-      </w:r>
-    </w:p>
-    <w:p>
-      <w:pPr>
-        <w:rPr>
-          <w:rFonts w:ascii="Times New Roman" w:eastAsia="Times New Roman" w:hAnsi="Times New Roman" w:cs="Times New Roman"/>
-          <w:color w:val="002CF4"/>
-          <w:shd w:val="clear" w:color="auto" w:fill="FFFFFF"/>
-        </w:rPr>
-      </w:pPr>
-      <w:r>
-        <w:rPr>
-          <w:rFonts w:ascii="Times New Roman" w:eastAsia="Times New Roman" w:hAnsi="Times New Roman" w:cs="Times New Roman"/>
-          <w:color w:val="002CF4"/>
-        </w:rPr>
-        <w:br/>
-      </w:r>
-      <w:r>
-        <w:rPr>
-          <w:rFonts w:ascii="Times New Roman" w:eastAsia="Times New Roman" w:hAnsi="Times New Roman" w:cs="Times New Roman"/>
-          <w:color w:val="002CF4"/>
-          <w:shd w:val="clear" w:color="auto" w:fill="FFFFFF"/>
-        </w:rPr>
-        <w:t xml:space="preserve">    - Some figures </w:t>
-      </w:r>
-      <w:proofErr w:type="gramStart"/>
-      <w:r>
-        <w:rPr>
-          <w:rFonts w:ascii="Times New Roman" w:eastAsia="Times New Roman" w:hAnsi="Times New Roman" w:cs="Times New Roman"/>
-          <w:color w:val="002CF4"/>
-          <w:shd w:val="clear" w:color="auto" w:fill="FFFFFF"/>
-        </w:rPr>
-        <w:t>in  Sec.</w:t>
-      </w:r>
-      <w:proofErr w:type="gramEnd"/>
-      <w:r>
-        <w:rPr>
-          <w:rFonts w:ascii="Times New Roman" w:eastAsia="Times New Roman" w:hAnsi="Times New Roman" w:cs="Times New Roman"/>
-          <w:color w:val="002CF4"/>
-          <w:shd w:val="clear" w:color="auto" w:fill="FFFFFF"/>
-        </w:rPr>
-        <w:t xml:space="preserve"> 6 are barely, if at all, discussed in the paper. Maybe</w:t>
-      </w:r>
-      <w:r>
-        <w:rPr>
-          <w:rFonts w:ascii="Times New Roman" w:eastAsia="Times New Roman" w:hAnsi="Times New Roman" w:cs="Times New Roman"/>
-          <w:color w:val="002CF4"/>
-        </w:rPr>
-        <w:t xml:space="preserve"> </w:t>
-      </w:r>
-      <w:r>
-        <w:rPr>
-          <w:rFonts w:ascii="Times New Roman" w:eastAsia="Times New Roman" w:hAnsi="Times New Roman" w:cs="Times New Roman"/>
-          <w:color w:val="002CF4"/>
-          <w:shd w:val="clear" w:color="auto" w:fill="FFFFFF"/>
-        </w:rPr>
-        <w:t>some figures can be moved to a supplementary document or even left out?</w:t>
-      </w:r>
-      <w:r>
-        <w:rPr>
-          <w:rFonts w:ascii="Times New Roman" w:eastAsia="Times New Roman" w:hAnsi="Times New Roman" w:cs="Times New Roman"/>
-          <w:color w:val="222222"/>
-        </w:rPr>
-        <w:br/>
-      </w:r>
-    </w:p>
-    <w:p>
-      <w:pPr>
-        <w:rPr>
-          <w:rFonts w:ascii="Times New Roman" w:eastAsia="Times New Roman" w:hAnsi="Times New Roman" w:cs="Times New Roman"/>
-          <w:color w:val="FF0000"/>
-        </w:rPr>
-      </w:pPr>
-      <w:r>
-        <w:rPr>
-          <w:rFonts w:ascii="Times New Roman" w:eastAsia="Times New Roman" w:hAnsi="Times New Roman" w:cs="Times New Roman"/>
-          <w:color w:val="FF0000"/>
-        </w:rPr>
-        <w:t xml:space="preserve">Thank you for this suggestion. </w:t>
-      </w:r>
-      <w:r>
-        <w:rPr>
-          <w:rFonts w:ascii="Times New Roman" w:eastAsia="Times New Roman" w:hAnsi="Times New Roman" w:cs="Times New Roman"/>
-          <w:color w:val="FF0000"/>
-        </w:rPr>
-        <w:t xml:space="preserve">We reduce the number of </w:t>
-      </w:r>
-      <w:r>
-        <w:rPr>
-          <w:rFonts w:ascii="Times New Roman" w:eastAsia="Times New Roman" w:hAnsi="Times New Roman" w:cs="Times New Roman"/>
-          <w:color w:val="FF0000"/>
-        </w:rPr>
-        <w:t xml:space="preserve">heatmap </w:t>
-      </w:r>
-      <w:r>
-        <w:rPr>
-          <w:rFonts w:ascii="Times New Roman" w:eastAsia="Times New Roman" w:hAnsi="Times New Roman" w:cs="Times New Roman"/>
-          <w:color w:val="FF0000"/>
-        </w:rPr>
-        <w:t>figures in Section 6</w:t>
-      </w:r>
-      <w:r>
-        <w:rPr>
-          <w:rFonts w:ascii="Times New Roman" w:eastAsia="Times New Roman" w:hAnsi="Times New Roman" w:cs="Times New Roman"/>
-          <w:color w:val="FF0000"/>
-        </w:rPr>
-        <w:t xml:space="preserve">, retaining </w:t>
-      </w:r>
-      <w:r>
-        <w:rPr>
-          <w:rFonts w:ascii="Times New Roman" w:eastAsia="Times New Roman" w:hAnsi="Times New Roman" w:cs="Times New Roman"/>
-          <w:color w:val="FF0000"/>
-        </w:rPr>
-        <w:t>only a subset.</w:t>
-      </w:r>
-      <w:r>
-        <w:rPr>
-          <w:rFonts w:ascii="Times New Roman" w:eastAsia="Times New Roman" w:hAnsi="Times New Roman" w:cs="Times New Roman"/>
-          <w:color w:val="FF0000"/>
-        </w:rPr>
-        <w:t xml:space="preserve"> </w:t>
-      </w:r>
-      <w:r>
-        <w:rPr>
-          <w:rFonts w:ascii="Times New Roman" w:eastAsia="Times New Roman" w:hAnsi="Times New Roman" w:cs="Times New Roman"/>
-          <w:color w:val="FF0000"/>
-        </w:rPr>
-        <w:t xml:space="preserve"> </w:t>
-      </w:r>
-    </w:p>
-    <w:p>
-      <w:pPr>
-        <w:rPr>
-          <w:rFonts w:ascii="Times New Roman" w:eastAsia="Times New Roman" w:hAnsi="Times New Roman" w:cs="Times New Roman"/>
-          <w:color w:val="222222"/>
-        </w:rPr>
-      </w:pPr>
-      <w:r>
-        <w:rPr>
-          <w:rFonts w:ascii="Times New Roman" w:eastAsia="Times New Roman" w:hAnsi="Times New Roman" w:cs="Times New Roman"/>
-          <w:color w:val="222222"/>
-        </w:rPr>
-        <w:br/>
-      </w:r>
-    </w:p>
-    <w:p>
-      <w:pPr>
-        <w:rPr>
-          <w:rFonts w:ascii="Times New Roman" w:eastAsia="Times New Roman" w:hAnsi="Times New Roman" w:cs="Times New Roman"/>
-          <w:color w:val="FF0000"/>
-        </w:rPr>
-      </w:pPr>
-      <w:r>
-        <w:rPr>
-          <w:rFonts w:ascii="Times New Roman" w:eastAsia="Times New Roman" w:hAnsi="Times New Roman" w:cs="Times New Roman"/>
-          <w:color w:val="FF0000"/>
-        </w:rPr>
-        <w:t>Thank you for sharing your concerns</w:t>
-      </w:r>
-      <w:r>
-        <w:rPr>
-          <w:rFonts w:ascii="Times New Roman" w:eastAsia="Times New Roman" w:hAnsi="Times New Roman" w:cs="Times New Roman"/>
-          <w:color w:val="FF0000"/>
-        </w:rPr>
-        <w:t xml:space="preserve"> in the review</w:t>
-      </w:r>
-      <w:r>
-        <w:rPr>
-          <w:rFonts w:ascii="Times New Roman" w:eastAsia="Times New Roman" w:hAnsi="Times New Roman" w:cs="Times New Roman"/>
-          <w:color w:val="FF0000"/>
-        </w:rPr>
-        <w:t xml:space="preserve">, and we also acknowledge that </w:t>
-      </w:r>
-      <w:r>
-        <w:rPr>
-          <w:rFonts w:ascii="Times New Roman" w:eastAsia="Times New Roman" w:hAnsi="Times New Roman" w:cs="Times New Roman"/>
-          <w:color w:val="FF0000"/>
-        </w:rPr>
-        <w:t>artifacts from data reduction</w:t>
-      </w:r>
-      <w:r>
-        <w:rPr>
-          <w:rFonts w:ascii="Times New Roman" w:eastAsia="Times New Roman" w:hAnsi="Times New Roman" w:cs="Times New Roman"/>
-          <w:color w:val="FF0000"/>
-        </w:rPr>
-        <w:t xml:space="preserve"> </w:t>
-      </w:r>
-      <w:r>
-        <w:rPr>
-          <w:rFonts w:ascii="Times New Roman" w:eastAsia="Times New Roman" w:hAnsi="Times New Roman" w:cs="Times New Roman"/>
-          <w:color w:val="FF0000"/>
-        </w:rPr>
-        <w:t xml:space="preserve">are </w:t>
-      </w:r>
-      <w:r>
-        <w:rPr>
-          <w:rFonts w:ascii="Times New Roman" w:eastAsia="Times New Roman" w:hAnsi="Times New Roman" w:cs="Times New Roman"/>
-          <w:color w:val="FF0000"/>
-        </w:rPr>
-        <w:t>a significant concern.  That said, we strongly believe in our method. In particular, it is our view that time-varying flow is choosing between many</w:t>
-      </w:r>
-      <w:r>
-        <w:rPr>
-          <w:rFonts w:ascii="Times New Roman" w:eastAsia="Times New Roman" w:hAnsi="Times New Roman" w:cs="Times New Roman"/>
-          <w:color w:val="FF0000"/>
-        </w:rPr>
-        <w:t xml:space="preserve"> bad</w:t>
-      </w:r>
-      <w:r>
-        <w:rPr>
-          <w:rFonts w:ascii="Times New Roman" w:eastAsia="Times New Roman" w:hAnsi="Times New Roman" w:cs="Times New Roman"/>
-          <w:color w:val="FF0000"/>
-        </w:rPr>
-        <w:t xml:space="preserve"> options. </w:t>
-      </w:r>
-      <w:proofErr w:type="gramStart"/>
-      <w:r>
-        <w:rPr>
-          <w:rFonts w:ascii="Times New Roman" w:eastAsia="Times New Roman" w:hAnsi="Times New Roman" w:cs="Times New Roman"/>
-          <w:color w:val="FF0000"/>
-        </w:rPr>
-        <w:t>An</w:t>
-      </w:r>
-      <w:proofErr w:type="gramEnd"/>
-      <w:r>
-        <w:rPr>
-          <w:rFonts w:ascii="Times New Roman" w:eastAsia="Times New Roman" w:hAnsi="Times New Roman" w:cs="Times New Roman"/>
-          <w:color w:val="FF0000"/>
-        </w:rPr>
-        <w:t xml:space="preserve"> Eulerian approach with heavy temporal sub-sampling is prone to significantly more error.  A Lagrangian approach using the Agranovsky approach (crossing boundaries) introduces a large in situ encumbrance. This approach introduces another option.</w:t>
-      </w:r>
-      <w:r>
-        <w:rPr>
-          <w:rFonts w:ascii="Times New Roman" w:eastAsia="Times New Roman" w:hAnsi="Times New Roman" w:cs="Times New Roman"/>
-          <w:color w:val="FF0000"/>
-        </w:rPr>
-        <w:t xml:space="preserve">  Further, we feel that the results show that this concern (while legitimate) occurs at a lower-than-expected rate.  One piece of evidence is the newly added FTLE plots, which </w:t>
-      </w:r>
-      <w:r>
-        <w:rPr>
-          <w:rFonts w:ascii="Times New Roman" w:eastAsia="Times New Roman" w:hAnsi="Times New Roman" w:cs="Times New Roman"/>
-          <w:color w:val="FF0000"/>
-        </w:rPr>
-        <w:t>show the overall structure of the field can be retained and visualized</w:t>
-      </w:r>
-      <w:r>
-        <w:rPr>
-          <w:rFonts w:ascii="Times New Roman" w:eastAsia="Times New Roman" w:hAnsi="Times New Roman" w:cs="Times New Roman"/>
-          <w:color w:val="FF0000"/>
-        </w:rPr>
-        <w:t xml:space="preserve">. </w:t>
-      </w:r>
-      <w:r>
-        <w:rPr>
-          <w:rFonts w:ascii="Times New Roman" w:eastAsia="Times New Roman" w:hAnsi="Times New Roman" w:cs="Times New Roman"/>
-          <w:color w:val="FF0000"/>
-        </w:rPr>
-        <w:t>We</w:t>
-      </w:r>
-      <w:r>
-        <w:rPr>
-          <w:rFonts w:ascii="Times New Roman" w:eastAsia="Times New Roman" w:hAnsi="Times New Roman" w:cs="Times New Roman"/>
-          <w:color w:val="FF0000"/>
-        </w:rPr>
-        <w:t xml:space="preserve"> feel an even stronger piece of </w:t>
-      </w:r>
-      <w:r>
-        <w:rPr>
-          <w:rFonts w:ascii="Times New Roman" w:eastAsia="Times New Roman" w:hAnsi="Times New Roman" w:cs="Times New Roman"/>
-          <w:color w:val="FF0000"/>
-        </w:rPr>
-        <w:t>evidence</w:t>
-      </w:r>
-      <w:r>
-        <w:rPr>
-          <w:rFonts w:ascii="Times New Roman" w:eastAsia="Times New Roman" w:hAnsi="Times New Roman" w:cs="Times New Roman"/>
-          <w:color w:val="FF0000"/>
-        </w:rPr>
-        <w:t xml:space="preserve"> are the violin plots (figures 6, 10, 12, and 14).  These plots consider only particles that cross the block boundaries.  For Figure 6, most particles end up quite “close” to the correct outcome (i.e., &lt;25% of a cell width away).  For the other figures, the distance is larger, but still quite close when considering the total number of cells.</w:t>
-      </w:r>
-      <w:r>
-        <w:rPr>
-          <w:rFonts w:ascii="Times New Roman" w:eastAsia="Times New Roman" w:hAnsi="Times New Roman" w:cs="Times New Roman"/>
-          <w:color w:val="FF0000"/>
-        </w:rPr>
-        <w:t xml:space="preserve"> </w:t>
-      </w:r>
-      <w:r>
-        <w:rPr>
-          <w:rFonts w:ascii="Times New Roman" w:eastAsia="Times New Roman" w:hAnsi="Times New Roman" w:cs="Times New Roman"/>
-          <w:color w:val="FF0000"/>
-        </w:rPr>
-        <w:t>That said, propagation of error by stitching several flow maps could result in undesirable outcomes.</w:t>
-      </w:r>
-      <w:r>
-        <w:rPr>
-          <w:rFonts w:ascii="Times New Roman" w:eastAsia="Times New Roman" w:hAnsi="Times New Roman" w:cs="Times New Roman"/>
-          <w:color w:val="FF0000"/>
-        </w:rPr>
-        <w:t xml:space="preserve"> In all, we felt your concern and how our results respond to this concern were an important point that was not properly represented in the manuscript. To address this, we added sentences in Section </w:t>
-      </w:r>
-      <w:r>
-        <w:rPr>
-          <w:rFonts w:ascii="Times New Roman" w:eastAsia="Times New Roman" w:hAnsi="Times New Roman" w:cs="Times New Roman"/>
-          <w:color w:val="FF0000"/>
-        </w:rPr>
-        <w:t>7</w:t>
-      </w:r>
-      <w:r>
-        <w:rPr>
-          <w:rFonts w:ascii="Times New Roman" w:eastAsia="Times New Roman" w:hAnsi="Times New Roman" w:cs="Times New Roman"/>
-          <w:color w:val="FF0000"/>
-        </w:rPr>
-        <w:t>.</w:t>
-      </w:r>
-    </w:p>
-    <w:p>
-      <w:pPr>
-        <w:rPr>
-          <w:rFonts w:ascii="Times New Roman" w:eastAsia="Times New Roman" w:hAnsi="Times New Roman" w:cs="Times New Roman"/>
-          <w:color w:val="222222"/>
-        </w:rPr>
-      </w:pPr>
+        <w:t xml:space="preserve"> works better despites the ways it can fail).   Revisiting the text at the beginning of our response to Reviewer #4, time-varying flow visualization is often forced to choose between bad options.  Your scenario is plausible and likely happens in practice.  The question is how it compares to the rate of occurrence with other approaches.  Our current work has the violin plots state global behavior, and the newly added FTLE plots further inform behavior.  That said, one missing piece is to look at specific types of flow phenomena, like bifurcations.  Previous in situ </w:t>
+      </w:r>
+      <w:proofErr w:type="spellStart"/>
+      <w:r>
+        <w:rPr>
+          <w:rFonts w:ascii="Times New Roman" w:eastAsia="Times New Roman" w:hAnsi="Times New Roman" w:cs="Times New Roman"/>
+          <w:color w:val="FF0000"/>
+        </w:rPr>
+        <w:t>Lagrangian</w:t>
+      </w:r>
+      <w:proofErr w:type="spellEnd"/>
+      <w:r>
+        <w:rPr>
+          <w:rFonts w:ascii="Times New Roman" w:eastAsia="Times New Roman" w:hAnsi="Times New Roman" w:cs="Times New Roman"/>
+          <w:color w:val="FF0000"/>
+        </w:rPr>
+        <w:t xml:space="preserve"> work has not done this, and we actually feel our current work does a more thorough evaluation than has occurred previously.  That said, we believe that looking at preservation of specific types of flow phenomena would be useful in allaying concerns like this one.  </w:t>
+      </w:r>
+      <w:r>
+        <w:rPr>
+          <w:rFonts w:ascii="Times New Roman" w:eastAsia="Times New Roman" w:hAnsi="Times New Roman" w:cs="Times New Roman"/>
+          <w:color w:val="FF0000"/>
+          <w:u w:val="single"/>
+        </w:rPr>
+        <w:t>Therefore, we added some sentences to future work about the limitations of our analysis and how future analysis could improve on it.</w:t>
+      </w:r>
+    </w:p>
+    <w:p>
+      <w:pPr>
+        <w:rPr>
+          <w:rFonts w:ascii="Times New Roman" w:eastAsia="Times New Roman" w:hAnsi="Times New Roman" w:cs="Times New Roman"/>
+          <w:color w:val="222222"/>
+        </w:rPr>
+      </w:pPr>
+    </w:p>
+    <w:p>
+      <w:pPr>
+        <w:rPr>
+          <w:rFonts w:ascii="Times New Roman" w:eastAsia="Times New Roman" w:hAnsi="Times New Roman" w:cs="Times New Roman"/>
+          <w:color w:val="0432FF"/>
+        </w:rPr>
+      </w:pPr>
+      <w:r>
+        <w:rPr>
+          <w:rFonts w:ascii="Times New Roman" w:eastAsia="Times New Roman" w:hAnsi="Times New Roman" w:cs="Times New Roman"/>
+          <w:color w:val="0432FF"/>
+        </w:rPr>
+        <w:t>As shown in Sec. 4, the error is bounded by the time interval, velocities, and</w:t>
+      </w:r>
+      <w:r>
+        <w:rPr>
+          <w:rFonts w:ascii="Times New Roman" w:eastAsia="Times New Roman" w:hAnsi="Times New Roman" w:cs="Times New Roman"/>
+          <w:color w:val="0432FF"/>
+        </w:rPr>
+        <w:br/>
+        <w:t>    spatial extent of the region. Although this is a good result, it also implies that</w:t>
+      </w:r>
+      <w:r>
+        <w:rPr>
+          <w:rFonts w:ascii="Times New Roman" w:eastAsia="Times New Roman" w:hAnsi="Times New Roman" w:cs="Times New Roman"/>
+          <w:color w:val="0432FF"/>
+        </w:rPr>
+        <w:br/>
+        <w:t>    these parameters have to be set carefully and preferably adaptively. This is noted</w:t>
+      </w:r>
+      <w:r>
+        <w:rPr>
+          <w:rFonts w:ascii="Times New Roman" w:eastAsia="Times New Roman" w:hAnsi="Times New Roman" w:cs="Times New Roman"/>
+          <w:color w:val="0432FF"/>
+        </w:rPr>
+        <w:br/>
+        <w:t>    as future work by the authors. In my opinion, this is far from trivial and would</w:t>
+      </w:r>
+      <w:r>
+        <w:rPr>
+          <w:rFonts w:ascii="Times New Roman" w:eastAsia="Times New Roman" w:hAnsi="Times New Roman" w:cs="Times New Roman"/>
+          <w:color w:val="0432FF"/>
+        </w:rPr>
+        <w:br/>
+        <w:t>    ultimately decide how useful local flow maps can be in practice.</w:t>
+      </w:r>
+    </w:p>
+    <w:p>
+      <w:pPr>
+        <w:rPr>
+          <w:rFonts w:ascii="Times New Roman" w:eastAsia="Times New Roman" w:hAnsi="Times New Roman" w:cs="Times New Roman"/>
+          <w:color w:val="0432FF"/>
+        </w:rPr>
+      </w:pPr>
+    </w:p>
+    <w:p>
+      <w:pPr>
+        <w:rPr>
+          <w:rFonts w:ascii="Times New Roman" w:eastAsia="Times New Roman" w:hAnsi="Times New Roman" w:cs="Times New Roman"/>
+          <w:color w:val="FF0000"/>
+          <w:u w:val="single"/>
+        </w:rPr>
+      </w:pPr>
+      <w:r>
+        <w:rPr>
+          <w:rFonts w:ascii="Times New Roman" w:eastAsia="Times New Roman" w:hAnsi="Times New Roman" w:cs="Times New Roman"/>
+          <w:color w:val="FF0000"/>
+          <w:u w:val="single"/>
+        </w:rPr>
+        <w:t>We have adapted the sentence in future work to reflect this point.</w:t>
+      </w:r>
+    </w:p>
+    <w:p>
+      <w:pPr>
+        <w:rPr>
+          <w:rFonts w:ascii="Times New Roman" w:eastAsia="Times New Roman" w:hAnsi="Times New Roman" w:cs="Times New Roman"/>
+          <w:color w:val="0432FF"/>
+        </w:rPr>
+      </w:pPr>
+      <w:r>
+        <w:rPr>
+          <w:rFonts w:ascii="Times New Roman" w:eastAsia="Times New Roman" w:hAnsi="Times New Roman" w:cs="Times New Roman"/>
+          <w:color w:val="0432FF"/>
+        </w:rPr>
+        <w:t xml:space="preserve"> </w:t>
+      </w:r>
+    </w:p>
+    <w:p>
+      <w:pPr>
+        <w:rPr>
+          <w:rFonts w:ascii="Times New Roman" w:eastAsia="Times New Roman" w:hAnsi="Times New Roman" w:cs="Times New Roman"/>
+          <w:color w:val="FF0000"/>
+        </w:rPr>
+      </w:pPr>
+      <w:bookmarkStart w:id="0" w:name="_GoBack"/>
+      <w:bookmarkEnd w:id="0"/>
     </w:p>
     <w:p>
       <w:pPr>
@@ -4523,8 +4893,8 @@
 </file>
 
 <file path=word/numbering.xml><?xml version="1.0" encoding="utf-8"?>
-<w:numbering xmlns:wpc="http://schemas.microsoft.com/office/word/2010/wordprocessingCanvas" xmlns:cx="http://schemas.microsoft.com/office/drawing/2014/chartex" xmlns:cx1="http://schemas.microsoft.com/office/drawing/2015/9/8/chartex" xmlns:cx2="http://schemas.microsoft.com/office/drawing/2015/10/21/chartex" xmlns:cx3="http://schemas.microsoft.com/office/drawing/2016/5/9/chartex" xmlns:cx4="http://schemas.microsoft.com/office/drawing/2016/5/10/chartex" xmlns:cx5="http://schemas.microsoft.com/office/drawing/2016/5/11/chartex" xmlns:cx6="http://schemas.microsoft.com/office/drawing/2016/5/12/chartex" xmlns:cx7="http://schemas.microsoft.com/office/drawing/2016/5/13/chartex" xmlns:cx8="http://schemas.microsoft.com/office/drawing/2016/5/14/chartex" xmlns:mc="http://schemas.openxmlformats.org/markup-compatibility/2006" xmlns:aink="http://schemas.microsoft.com/office/drawing/2016/ink" xmlns:am3d="http://schemas.microsoft.com/office/drawing/2017/model3d" xmlns:o="urn:schemas-microsoft-com:office:office" xmlns:r="http://schemas.openxmlformats.org/officeDocument/2006/relationships" xmlns:m="http://schemas.openxmlformats.org/officeDocument/2006/math" xmlns:v="urn:schemas-microsoft-com:vml" xmlns:wp14="http://schemas.microsoft.com/office/word/2010/wordprocessingDrawing" xmlns:wp="http://schemas.openxmlformats.org/drawingml/2006/wordprocessingDrawing" xmlns:w10="urn:schemas-microsoft-com:office:word" xmlns:w="http://schemas.openxmlformats.org/wordprocessingml/2006/main" xmlns:w14="http://schemas.microsoft.com/office/word/2010/wordml" xmlns:w15="http://schemas.microsoft.com/office/word/2012/wordml" xmlns:w16cex="http://schemas.microsoft.com/office/word/2018/wordml/cex" xmlns:w16cid="http://schemas.microsoft.com/office/word/2016/wordml/cid" xmlns:w16="http://schemas.microsoft.com/office/word/2018/wordml" xmlns:w16se="http://schemas.microsoft.com/office/word/2015/wordml/symex" xmlns:wpg="http://schemas.microsoft.com/office/word/2010/wordprocessingGroup" xmlns:wpi="http://schemas.microsoft.com/office/word/2010/wordprocessingInk" xmlns:wne="http://schemas.microsoft.com/office/word/2006/wordml" xmlns:wps="http://schemas.microsoft.com/office/word/2010/wordprocessingShape" mc:Ignorable="w14 w15 w16se w16cid w16 w16cex wp14">
-  <w:abstractNum w:abstractNumId="0" w15:restartNumberingAfterBreak="0">
+<w:numbering xmlns:wpc="http://schemas.microsoft.com/office/word/2010/wordprocessingCanvas" xmlns:mo="http://schemas.microsoft.com/office/mac/office/2008/main" xmlns:mc="http://schemas.openxmlformats.org/markup-compatibility/2006" xmlns:mv="urn:schemas-microsoft-com:mac:vml" xmlns:o="urn:schemas-microsoft-com:office:office" xmlns:r="http://schemas.openxmlformats.org/officeDocument/2006/relationships" xmlns:m="http://schemas.openxmlformats.org/officeDocument/2006/math" xmlns:v="urn:schemas-microsoft-com:vml" xmlns:wp14="http://schemas.microsoft.com/office/word/2010/wordprocessingDrawing" xmlns:wp="http://schemas.openxmlformats.org/drawingml/2006/wordprocessingDrawing" xmlns:w10="urn:schemas-microsoft-com:office:word" xmlns:w="http://schemas.openxmlformats.org/wordprocessingml/2006/main" xmlns:w14="http://schemas.microsoft.com/office/word/2010/wordml" xmlns:w15="http://schemas.microsoft.com/office/word/2012/wordml" xmlns:wpg="http://schemas.microsoft.com/office/word/2010/wordprocessingGroup" xmlns:wpi="http://schemas.microsoft.com/office/word/2010/wordprocessingInk" xmlns:wne="http://schemas.microsoft.com/office/word/2006/wordml" xmlns:wps="http://schemas.microsoft.com/office/word/2010/wordprocessingShape" mc:Ignorable="w14 w15 wp14">
+  <w:abstractNum w:abstractNumId="0">
     <w:nsid w:val="06A349E6"/>
     <w:multiLevelType w:val="hybridMultilevel"/>
     <w:tmpl w:val="398AEB5E"/>
@@ -4620,7 +4990,7 @@
 </file>
 
 <file path=word/styles.xml><?xml version="1.0" encoding="utf-8"?>
-<w:styles xmlns:mc="http://schemas.openxmlformats.org/markup-compatibility/2006" xmlns:r="http://schemas.openxmlformats.org/officeDocument/2006/relationships" xmlns:w="http://schemas.openxmlformats.org/wordprocessingml/2006/main" xmlns:w14="http://schemas.microsoft.com/office/word/2010/wordml" xmlns:w15="http://schemas.microsoft.com/office/word/2012/wordml" xmlns:w16cex="http://schemas.microsoft.com/office/word/2018/wordml/cex" xmlns:w16cid="http://schemas.microsoft.com/office/word/2016/wordml/cid" xmlns:w16="http://schemas.microsoft.com/office/word/2018/wordml" xmlns:w16se="http://schemas.microsoft.com/office/word/2015/wordml/symex" mc:Ignorable="w14 w15 w16se w16cid w16 w16cex">
+<w:styles xmlns:mc="http://schemas.openxmlformats.org/markup-compatibility/2006" xmlns:r="http://schemas.openxmlformats.org/officeDocument/2006/relationships" xmlns:w="http://schemas.openxmlformats.org/wordprocessingml/2006/main" xmlns:w14="http://schemas.microsoft.com/office/word/2010/wordml" xmlns:w15="http://schemas.microsoft.com/office/word/2012/wordml" mc:Ignorable="w14 w15">
   <w:docDefaults>
     <w:rPrDefault>
       <w:rPr>
@@ -4632,7 +5002,7 @@
     </w:rPrDefault>
     <w:pPrDefault/>
   </w:docDefaults>
-  <w:latentStyles w:defLockedState="0" w:defUIPriority="99" w:defSemiHidden="0" w:defUnhideWhenUsed="0" w:defQFormat="0" w:count="376">
+  <w:latentStyles w:defLockedState="0" w:defUIPriority="99" w:defSemiHidden="0" w:defUnhideWhenUsed="0" w:defQFormat="0" w:count="382">
     <w:lsdException w:name="Normal" w:uiPriority="0" w:qFormat="1"/>
     <w:lsdException w:name="heading 1" w:uiPriority="9" w:qFormat="1"/>
     <w:lsdException w:name="heading 2" w:semiHidden="1" w:uiPriority="9" w:unhideWhenUsed="1" w:qFormat="1"/>
@@ -5014,7 +5384,6 @@
   <w:style w:type="character" w:default="1" w:styleId="DefaultParagraphFont">
     <w:name w:val="Default Paragraph Font"/>
     <w:uiPriority w:val="1"/>
-    <w:semiHidden/>
     <w:unhideWhenUsed/>
   </w:style>
   <w:style w:type="table" w:default="1" w:styleId="TableNormal">

</xml_diff>

<commit_message>
Updated the revision report
</commit_message>
<xml_diff>
--- a/RevisionReport.docx
+++ b/RevisionReport.docx
@@ -1,6 +1,6 @@
 
 <file path=word/document.xml><?xml version="1.0" encoding="utf-8"?>
-<w:document xmlns:wpc="http://schemas.microsoft.com/office/word/2010/wordprocessingCanvas" xmlns:mo="http://schemas.microsoft.com/office/mac/office/2008/main" xmlns:mc="http://schemas.openxmlformats.org/markup-compatibility/2006" xmlns:mv="urn:schemas-microsoft-com:mac:vml" xmlns:o="urn:schemas-microsoft-com:office:office" xmlns:r="http://schemas.openxmlformats.org/officeDocument/2006/relationships" xmlns:m="http://schemas.openxmlformats.org/officeDocument/2006/math" xmlns:v="urn:schemas-microsoft-com:vml" xmlns:wp14="http://schemas.microsoft.com/office/word/2010/wordprocessingDrawing" xmlns:wp="http://schemas.openxmlformats.org/drawingml/2006/wordprocessingDrawing" xmlns:w10="urn:schemas-microsoft-com:office:word" xmlns:w="http://schemas.openxmlformats.org/wordprocessingml/2006/main" xmlns:w14="http://schemas.microsoft.com/office/word/2010/wordml" xmlns:w15="http://schemas.microsoft.com/office/word/2012/wordml" xmlns:wpg="http://schemas.microsoft.com/office/word/2010/wordprocessingGroup" xmlns:wpi="http://schemas.microsoft.com/office/word/2010/wordprocessingInk" xmlns:wne="http://schemas.microsoft.com/office/word/2006/wordml" xmlns:wps="http://schemas.microsoft.com/office/word/2010/wordprocessingShape" mc:Ignorable="w14 w15 wp14">
+<w:document xmlns:wpc="http://schemas.microsoft.com/office/word/2010/wordprocessingCanvas" xmlns:cx="http://schemas.microsoft.com/office/drawing/2014/chartex" xmlns:cx1="http://schemas.microsoft.com/office/drawing/2015/9/8/chartex" xmlns:cx2="http://schemas.microsoft.com/office/drawing/2015/10/21/chartex" xmlns:cx3="http://schemas.microsoft.com/office/drawing/2016/5/9/chartex" xmlns:cx4="http://schemas.microsoft.com/office/drawing/2016/5/10/chartex" xmlns:cx5="http://schemas.microsoft.com/office/drawing/2016/5/11/chartex" xmlns:cx6="http://schemas.microsoft.com/office/drawing/2016/5/12/chartex" xmlns:cx7="http://schemas.microsoft.com/office/drawing/2016/5/13/chartex" xmlns:cx8="http://schemas.microsoft.com/office/drawing/2016/5/14/chartex" xmlns:mc="http://schemas.openxmlformats.org/markup-compatibility/2006" xmlns:aink="http://schemas.microsoft.com/office/drawing/2016/ink" xmlns:am3d="http://schemas.microsoft.com/office/drawing/2017/model3d" xmlns:o="urn:schemas-microsoft-com:office:office" xmlns:r="http://schemas.openxmlformats.org/officeDocument/2006/relationships" xmlns:m="http://schemas.openxmlformats.org/officeDocument/2006/math" xmlns:v="urn:schemas-microsoft-com:vml" xmlns:wp14="http://schemas.microsoft.com/office/word/2010/wordprocessingDrawing" xmlns:wp="http://schemas.openxmlformats.org/drawingml/2006/wordprocessingDrawing" xmlns:w10="urn:schemas-microsoft-com:office:word" xmlns:w="http://schemas.openxmlformats.org/wordprocessingml/2006/main" xmlns:w14="http://schemas.microsoft.com/office/word/2010/wordml" xmlns:w15="http://schemas.microsoft.com/office/word/2012/wordml" xmlns:w16cex="http://schemas.microsoft.com/office/word/2018/wordml/cex" xmlns:w16cid="http://schemas.microsoft.com/office/word/2016/wordml/cid" xmlns:w16="http://schemas.microsoft.com/office/word/2018/wordml" xmlns:w16se="http://schemas.microsoft.com/office/word/2015/wordml/symex" xmlns:wpg="http://schemas.microsoft.com/office/word/2010/wordprocessingGroup" xmlns:wpi="http://schemas.microsoft.com/office/word/2010/wordprocessingInk" xmlns:wne="http://schemas.microsoft.com/office/word/2006/wordml" xmlns:wps="http://schemas.microsoft.com/office/word/2010/wordprocessingShape" mc:Ignorable="w14 w15 w16se w16cid w16 w16cex wp14">
   <w:body>
     <w:p>
       <w:pPr>
@@ -275,6 +275,7 @@
         </w:rPr>
         <w:t xml:space="preserve">derived from </w:t>
       </w:r>
+      <w:proofErr w:type="spellStart"/>
       <w:r>
         <w:rPr>
           <w:rFonts w:ascii="Times New Roman" w:eastAsia="Times New Roman" w:hAnsi="Times New Roman" w:cs="Times New Roman"/>
@@ -292,6 +293,7 @@
         </w:rPr>
         <w:t>Local</w:t>
       </w:r>
+      <w:proofErr w:type="spellEnd"/>
       <w:r>
         <w:rPr>
           <w:rFonts w:ascii="Times New Roman" w:eastAsia="Times New Roman" w:hAnsi="Times New Roman" w:cs="Times New Roman"/>
@@ -778,7 +780,27 @@
           <w:color w:val="222222"/>
           <w:shd w:val="clear" w:color="auto" w:fill="FFFFFF"/>
         </w:rPr>
-        <w:t xml:space="preserve">Authors of Scalable In Situ Computation of Lagrangian Representations via Local Flow Maps </w:t>
+        <w:t xml:space="preserve">Authors of Scalable </w:t>
+      </w:r>
+      <w:proofErr w:type="gramStart"/>
+      <w:r>
+        <w:rPr>
+          <w:rFonts w:ascii="Times New Roman" w:eastAsia="Times New Roman" w:hAnsi="Times New Roman" w:cs="Times New Roman"/>
+          <w:bCs/>
+          <w:color w:val="222222"/>
+          <w:shd w:val="clear" w:color="auto" w:fill="FFFFFF"/>
+        </w:rPr>
+        <w:t>In</w:t>
+      </w:r>
+      <w:proofErr w:type="gramEnd"/>
+      <w:r>
+        <w:rPr>
+          <w:rFonts w:ascii="Times New Roman" w:eastAsia="Times New Roman" w:hAnsi="Times New Roman" w:cs="Times New Roman"/>
+          <w:bCs/>
+          <w:color w:val="222222"/>
+          <w:shd w:val="clear" w:color="auto" w:fill="FFFFFF"/>
+        </w:rPr>
+        <w:t xml:space="preserve"> Situ Computation of Lagrangian Representations via Local Flow Maps </w:t>
       </w:r>
     </w:p>
     <w:p>
@@ -1116,7 +1138,25 @@
           <w:color w:val="002CF4"/>
           <w:shd w:val="clear" w:color="auto" w:fill="FFFFFF"/>
         </w:rPr>
-        <w:t>customarily not used for time / storage intervals. F presumably means snapshot file? The figure seems to be based off of Figure 2 in</w:t>
+        <w:t xml:space="preserve">customarily not used for time / storage intervals. F presumably means snapshot </w:t>
+      </w:r>
+      <w:proofErr w:type="gramStart"/>
+      <w:r>
+        <w:rPr>
+          <w:rFonts w:ascii="Times New Roman" w:eastAsia="Times New Roman" w:hAnsi="Times New Roman" w:cs="Times New Roman"/>
+          <w:color w:val="002CF4"/>
+          <w:shd w:val="clear" w:color="auto" w:fill="FFFFFF"/>
+        </w:rPr>
+        <w:t>file?</w:t>
+      </w:r>
+      <w:proofErr w:type="gramEnd"/>
+      <w:r>
+        <w:rPr>
+          <w:rFonts w:ascii="Times New Roman" w:eastAsia="Times New Roman" w:hAnsi="Times New Roman" w:cs="Times New Roman"/>
+          <w:color w:val="002CF4"/>
+          <w:shd w:val="clear" w:color="auto" w:fill="FFFFFF"/>
+        </w:rPr>
+        <w:t xml:space="preserve"> The figure seems to be based off of Figure 2 in</w:t>
       </w:r>
       <w:r>
         <w:rPr>
@@ -1420,8 +1460,18 @@
           <w:color w:val="002CF4"/>
           <w:shd w:val="clear" w:color="auto" w:fill="FFFFFF"/>
         </w:rPr>
-        <w:t>    - Section 5.3: Typo: Lagrangian_{D}ist</w:t>
-      </w:r>
+        <w:t>    - Section 5.3: Typo: Lagrangian_{D}</w:t>
+      </w:r>
+      <w:proofErr w:type="spellStart"/>
+      <w:r>
+        <w:rPr>
+          <w:rFonts w:ascii="Times New Roman" w:eastAsia="Times New Roman" w:hAnsi="Times New Roman" w:cs="Times New Roman"/>
+          <w:color w:val="002CF4"/>
+          <w:shd w:val="clear" w:color="auto" w:fill="FFFFFF"/>
+        </w:rPr>
+        <w:t>ist</w:t>
+      </w:r>
+      <w:proofErr w:type="spellEnd"/>
       <w:r>
         <w:rPr>
           <w:rFonts w:ascii="Times New Roman" w:eastAsia="Times New Roman" w:hAnsi="Times New Roman" w:cs="Times New Roman"/>
@@ -1817,7 +1867,14 @@
           <w:rFonts w:ascii="Times New Roman" w:eastAsia="Times New Roman" w:hAnsi="Times New Roman" w:cs="Times New Roman"/>
           <w:color w:val="FF0000"/>
         </w:rPr>
-        <w:t>Thank you for your comments.  This notion of improved understanding of tradeoffs appeared in other reviews as well.  Our strategy has been to add the FTLE plots (as suggested in the summary review) and to better describe what analysis we have done (global statistics of particles traveling across domain boundaries) and what analysis could still be considered for future work (considering important sub-classes of flow like bifurcations and considering the effects on those sub-classes).</w:t>
+        <w:t xml:space="preserve">Thank you for your comments. </w:t>
+      </w:r>
+      <w:r>
+        <w:rPr>
+          <w:rFonts w:ascii="Times New Roman" w:eastAsia="Times New Roman" w:hAnsi="Times New Roman" w:cs="Times New Roman"/>
+          <w:color w:val="FF0000"/>
+        </w:rPr>
+        <w:t xml:space="preserve">We hope the newly added figures aid readers in further accessing the tradeoffs involved. Additionally, we have added text to the manuscript in Section 7 to discuss situations where the technique would be useful and where it requires improvement for broader application. </w:t>
       </w:r>
     </w:p>
     <w:p>
@@ -2169,7 +2226,23 @@
           <w:color w:val="FF0000"/>
           <w:shd w:val="clear" w:color="auto" w:fill="FFFFFF"/>
         </w:rPr>
-        <w:t xml:space="preserve">We believe for many cases, if there is a prior understanding of the vector field or if storage interval can be kept short, the technique can be employed. In more complex scenarios, future </w:t>
+        <w:t xml:space="preserve">We believe for many cases, if there is a prior understanding of the vector field or </w:t>
+      </w:r>
+      <w:r>
+        <w:rPr>
+          <w:rFonts w:ascii="Times New Roman" w:eastAsia="Times New Roman" w:hAnsi="Times New Roman" w:cs="Times New Roman"/>
+          <w:color w:val="FF0000"/>
+          <w:shd w:val="clear" w:color="auto" w:fill="FFFFFF"/>
+        </w:rPr>
+        <w:t xml:space="preserve">if desired analysis can be performed using these flow maps, then </w:t>
+      </w:r>
+      <w:r>
+        <w:rPr>
+          <w:rFonts w:ascii="Times New Roman" w:eastAsia="Times New Roman" w:hAnsi="Times New Roman" w:cs="Times New Roman"/>
+          <w:color w:val="FF0000"/>
+          <w:shd w:val="clear" w:color="auto" w:fill="FFFFFF"/>
+        </w:rPr>
+        <w:t xml:space="preserve">the technique can be employed. In more complex scenarios, future work would benefit the use of local flow maps particularly via </w:t>
       </w:r>
       <w:r>
         <w:rPr>
@@ -2178,15 +2251,15 @@
           <w:shd w:val="clear" w:color="auto" w:fill="FFFFFF"/>
         </w:rPr>
         <w:lastRenderedPageBreak/>
-        <w:t xml:space="preserve">work would benefit the use of local flow maps particularly via adaptive sampling and flexible post hoc reconstruction schemes. </w:t>
-      </w:r>
-      <w:r>
-        <w:rPr>
-          <w:rFonts w:ascii="Times New Roman" w:eastAsia="Times New Roman" w:hAnsi="Times New Roman" w:cs="Times New Roman"/>
-          <w:color w:val="FF0000"/>
-          <w:shd w:val="clear" w:color="auto" w:fill="FFFFFF"/>
-        </w:rPr>
-        <w:t xml:space="preserve">In the manuscript, we hope the newly added figures provide some clarity for any users. </w:t>
+        <w:t xml:space="preserve">adaptive sampling and flexible post hoc reconstruction schemes. </w:t>
+      </w:r>
+      <w:r>
+        <w:rPr>
+          <w:rFonts w:ascii="Times New Roman" w:eastAsia="Times New Roman" w:hAnsi="Times New Roman" w:cs="Times New Roman"/>
+          <w:color w:val="FF0000"/>
+          <w:shd w:val="clear" w:color="auto" w:fill="FFFFFF"/>
+        </w:rPr>
+        <w:t xml:space="preserve">We introduce a paragraph in section 7 to discuss where we believe the technique can be used well. </w:t>
       </w:r>
     </w:p>
     <w:p>
@@ -2225,7 +2298,25 @@
           <w:color w:val="002CF4"/>
           <w:shd w:val="clear" w:color="auto" w:fill="FFFFFF"/>
         </w:rPr>
-        <w:t>In this paper, we do not analyze the parallel I/O times, and consider I/O optimization methods to</w:t>
+        <w:t xml:space="preserve">In this paper, we do not analyze the parallel I/O </w:t>
+      </w:r>
+      <w:proofErr w:type="gramStart"/>
+      <w:r>
+        <w:rPr>
+          <w:rFonts w:ascii="Times New Roman" w:eastAsia="Times New Roman" w:hAnsi="Times New Roman" w:cs="Times New Roman"/>
+          <w:color w:val="002CF4"/>
+          <w:shd w:val="clear" w:color="auto" w:fill="FFFFFF"/>
+        </w:rPr>
+        <w:t>times, and</w:t>
+      </w:r>
+      <w:proofErr w:type="gramEnd"/>
+      <w:r>
+        <w:rPr>
+          <w:rFonts w:ascii="Times New Roman" w:eastAsia="Times New Roman" w:hAnsi="Times New Roman" w:cs="Times New Roman"/>
+          <w:color w:val="002CF4"/>
+          <w:shd w:val="clear" w:color="auto" w:fill="FFFFFF"/>
+        </w:rPr>
+        <w:t xml:space="preserve"> consider I/O optimization methods to</w:t>
       </w:r>
       <w:r>
         <w:rPr>
@@ -2265,13 +2356,23 @@
         </w:rPr>
         <w:t xml:space="preserve"> </w:t>
       </w:r>
-      <w:r>
-        <w:rPr>
-          <w:rFonts w:ascii="Times New Roman" w:eastAsia="Times New Roman" w:hAnsi="Times New Roman" w:cs="Times New Roman"/>
-          <w:color w:val="002CF4"/>
-          <w:shd w:val="clear" w:color="auto" w:fill="FFFFFF"/>
-        </w:rPr>
-        <w:t>motivation of in</w:t>
+      <w:proofErr w:type="gramStart"/>
+      <w:r>
+        <w:rPr>
+          <w:rFonts w:ascii="Times New Roman" w:eastAsia="Times New Roman" w:hAnsi="Times New Roman" w:cs="Times New Roman"/>
+          <w:color w:val="002CF4"/>
+          <w:shd w:val="clear" w:color="auto" w:fill="FFFFFF"/>
+        </w:rPr>
+        <w:t>motivation</w:t>
+      </w:r>
+      <w:proofErr w:type="gramEnd"/>
+      <w:r>
+        <w:rPr>
+          <w:rFonts w:ascii="Times New Roman" w:eastAsia="Times New Roman" w:hAnsi="Times New Roman" w:cs="Times New Roman"/>
+          <w:color w:val="002CF4"/>
+          <w:shd w:val="clear" w:color="auto" w:fill="FFFFFF"/>
+        </w:rPr>
+        <w:t xml:space="preserve"> of in</w:t>
       </w:r>
       <w:r>
         <w:rPr>
@@ -2316,7 +2417,25 @@
           <w:color w:val="002CF4"/>
           <w:shd w:val="clear" w:color="auto" w:fill="FFFFFF"/>
         </w:rPr>
-        <w:t>And one way to limit the amount of discarded particles is to keep this interval</w:t>
+        <w:t xml:space="preserve">And one way to limit the </w:t>
+      </w:r>
+      <w:proofErr w:type="gramStart"/>
+      <w:r>
+        <w:rPr>
+          <w:rFonts w:ascii="Times New Roman" w:eastAsia="Times New Roman" w:hAnsi="Times New Roman" w:cs="Times New Roman"/>
+          <w:color w:val="002CF4"/>
+          <w:shd w:val="clear" w:color="auto" w:fill="FFFFFF"/>
+        </w:rPr>
+        <w:t>amount</w:t>
+      </w:r>
+      <w:proofErr w:type="gramEnd"/>
+      <w:r>
+        <w:rPr>
+          <w:rFonts w:ascii="Times New Roman" w:eastAsia="Times New Roman" w:hAnsi="Times New Roman" w:cs="Times New Roman"/>
+          <w:color w:val="002CF4"/>
+          <w:shd w:val="clear" w:color="auto" w:fill="FFFFFF"/>
+        </w:rPr>
+        <w:t xml:space="preserve"> of discarded particles is to keep this interval</w:t>
       </w:r>
       <w:r>
         <w:rPr>
@@ -2346,7 +2465,25 @@
           <w:color w:val="002CF4"/>
           <w:shd w:val="clear" w:color="auto" w:fill="FFFFFF"/>
         </w:rPr>
-        <w:t>be complicated to report on the in situ phase exec time, including the I/O time</w:t>
+        <w:t xml:space="preserve">be complicated to report on the </w:t>
+      </w:r>
+      <w:proofErr w:type="gramStart"/>
+      <w:r>
+        <w:rPr>
+          <w:rFonts w:ascii="Times New Roman" w:eastAsia="Times New Roman" w:hAnsi="Times New Roman" w:cs="Times New Roman"/>
+          <w:color w:val="002CF4"/>
+          <w:shd w:val="clear" w:color="auto" w:fill="FFFFFF"/>
+        </w:rPr>
+        <w:t>in situ</w:t>
+      </w:r>
+      <w:proofErr w:type="gramEnd"/>
+      <w:r>
+        <w:rPr>
+          <w:rFonts w:ascii="Times New Roman" w:eastAsia="Times New Roman" w:hAnsi="Times New Roman" w:cs="Times New Roman"/>
+          <w:color w:val="002CF4"/>
+          <w:shd w:val="clear" w:color="auto" w:fill="FFFFFF"/>
+        </w:rPr>
+        <w:t xml:space="preserve"> phase exec time, including the I/O time</w:t>
       </w:r>
       <w:r>
         <w:rPr>
@@ -2669,7 +2806,25 @@
           <w:color w:val="002CF4"/>
           <w:shd w:val="clear" w:color="auto" w:fill="FFFFFF"/>
         </w:rPr>
-        <w:t>it goes quite fast for the difficult part (3, 4). This can be improved. As it is I</w:t>
+        <w:t xml:space="preserve">it goes quite fast for the difficult part (3, 4). This can be improved. As it </w:t>
+      </w:r>
+      <w:proofErr w:type="gramStart"/>
+      <w:r>
+        <w:rPr>
+          <w:rFonts w:ascii="Times New Roman" w:eastAsia="Times New Roman" w:hAnsi="Times New Roman" w:cs="Times New Roman"/>
+          <w:color w:val="002CF4"/>
+          <w:shd w:val="clear" w:color="auto" w:fill="FFFFFF"/>
+        </w:rPr>
+        <w:t>is</w:t>
+      </w:r>
+      <w:proofErr w:type="gramEnd"/>
+      <w:r>
+        <w:rPr>
+          <w:rFonts w:ascii="Times New Roman" w:eastAsia="Times New Roman" w:hAnsi="Times New Roman" w:cs="Times New Roman"/>
+          <w:color w:val="002CF4"/>
+          <w:shd w:val="clear" w:color="auto" w:fill="FFFFFF"/>
+        </w:rPr>
+        <w:t xml:space="preserve"> I</w:t>
       </w:r>
       <w:r>
         <w:rPr>
@@ -2752,7 +2907,25 @@
           <w:color w:val="002CF4"/>
           <w:shd w:val="clear" w:color="auto" w:fill="FFFFFF"/>
         </w:rPr>
-        <w:t>    Fig 5: Put in the caption that left is for the dist algo and the right for the</w:t>
+        <w:t xml:space="preserve">    Fig 5: Put in the caption that left is for the </w:t>
+      </w:r>
+      <w:proofErr w:type="spellStart"/>
+      <w:r>
+        <w:rPr>
+          <w:rFonts w:ascii="Times New Roman" w:eastAsia="Times New Roman" w:hAnsi="Times New Roman" w:cs="Times New Roman"/>
+          <w:color w:val="002CF4"/>
+          <w:shd w:val="clear" w:color="auto" w:fill="FFFFFF"/>
+        </w:rPr>
+        <w:t>dist</w:t>
+      </w:r>
+      <w:proofErr w:type="spellEnd"/>
+      <w:r>
+        <w:rPr>
+          <w:rFonts w:ascii="Times New Roman" w:eastAsia="Times New Roman" w:hAnsi="Times New Roman" w:cs="Times New Roman"/>
+          <w:color w:val="002CF4"/>
+          <w:shd w:val="clear" w:color="auto" w:fill="FFFFFF"/>
+        </w:rPr>
+        <w:t xml:space="preserve"> algo and the right for the</w:t>
       </w:r>
       <w:r>
         <w:rPr>
@@ -2870,7 +3043,47 @@
           <w:color w:val="FF0000"/>
           <w:shd w:val="clear" w:color="auto" w:fill="FFFFFF"/>
         </w:rPr>
-        <w:t>or co-</w:t>
+        <w:t xml:space="preserve">or co-located ranks </w:t>
+      </w:r>
+      <w:r>
+        <w:rPr>
+          <w:rFonts w:ascii="Times New Roman" w:eastAsia="Times New Roman" w:hAnsi="Times New Roman" w:cs="Times New Roman"/>
+          <w:color w:val="FF0000"/>
+          <w:shd w:val="clear" w:color="auto" w:fill="FFFFFF"/>
+        </w:rPr>
+        <w:t xml:space="preserve">increases. </w:t>
+      </w:r>
+      <w:r>
+        <w:rPr>
+          <w:rFonts w:ascii="Times New Roman" w:eastAsia="Times New Roman" w:hAnsi="Times New Roman" w:cs="Times New Roman"/>
+          <w:color w:val="FF0000"/>
+          <w:shd w:val="clear" w:color="auto" w:fill="FFFFFF"/>
+        </w:rPr>
+        <w:t>Resulting in</w:t>
+      </w:r>
+      <w:r>
+        <w:rPr>
+          <w:rFonts w:ascii="Times New Roman" w:eastAsia="Times New Roman" w:hAnsi="Times New Roman" w:cs="Times New Roman"/>
+          <w:color w:val="FF0000"/>
+          <w:shd w:val="clear" w:color="auto" w:fill="FFFFFF"/>
+        </w:rPr>
+        <w:t xml:space="preserve"> contrast</w:t>
+      </w:r>
+      <w:r>
+        <w:rPr>
+          <w:rFonts w:ascii="Times New Roman" w:eastAsia="Times New Roman" w:hAnsi="Times New Roman" w:cs="Times New Roman"/>
+          <w:color w:val="FF0000"/>
+          <w:shd w:val="clear" w:color="auto" w:fill="FFFFFF"/>
+        </w:rPr>
+        <w:t>ing impacts</w:t>
+      </w:r>
+      <w:r>
+        <w:rPr>
+          <w:rFonts w:ascii="Times New Roman" w:eastAsia="Times New Roman" w:hAnsi="Times New Roman" w:cs="Times New Roman"/>
+          <w:color w:val="FF0000"/>
+          <w:shd w:val="clear" w:color="auto" w:fill="FFFFFF"/>
+        </w:rPr>
+        <w:t xml:space="preserve">, communication benefits from weak </w:t>
       </w:r>
       <w:r>
         <w:rPr>
@@ -2879,47 +3092,7 @@
           <w:shd w:val="clear" w:color="auto" w:fill="FFFFFF"/>
         </w:rPr>
         <w:lastRenderedPageBreak/>
-        <w:t xml:space="preserve">located ranks </w:t>
-      </w:r>
-      <w:r>
-        <w:rPr>
-          <w:rFonts w:ascii="Times New Roman" w:eastAsia="Times New Roman" w:hAnsi="Times New Roman" w:cs="Times New Roman"/>
-          <w:color w:val="FF0000"/>
-          <w:shd w:val="clear" w:color="auto" w:fill="FFFFFF"/>
-        </w:rPr>
-        <w:t xml:space="preserve">increases. </w:t>
-      </w:r>
-      <w:r>
-        <w:rPr>
-          <w:rFonts w:ascii="Times New Roman" w:eastAsia="Times New Roman" w:hAnsi="Times New Roman" w:cs="Times New Roman"/>
-          <w:color w:val="FF0000"/>
-          <w:shd w:val="clear" w:color="auto" w:fill="FFFFFF"/>
-        </w:rPr>
-        <w:t>Resulting in</w:t>
-      </w:r>
-      <w:r>
-        <w:rPr>
-          <w:rFonts w:ascii="Times New Roman" w:eastAsia="Times New Roman" w:hAnsi="Times New Roman" w:cs="Times New Roman"/>
-          <w:color w:val="FF0000"/>
-          <w:shd w:val="clear" w:color="auto" w:fill="FFFFFF"/>
-        </w:rPr>
-        <w:t xml:space="preserve"> contrast</w:t>
-      </w:r>
-      <w:r>
-        <w:rPr>
-          <w:rFonts w:ascii="Times New Roman" w:eastAsia="Times New Roman" w:hAnsi="Times New Roman" w:cs="Times New Roman"/>
-          <w:color w:val="FF0000"/>
-          <w:shd w:val="clear" w:color="auto" w:fill="FFFFFF"/>
-        </w:rPr>
-        <w:t>ing impacts</w:t>
-      </w:r>
-      <w:r>
-        <w:rPr>
-          <w:rFonts w:ascii="Times New Roman" w:eastAsia="Times New Roman" w:hAnsi="Times New Roman" w:cs="Times New Roman"/>
-          <w:color w:val="FF0000"/>
-          <w:shd w:val="clear" w:color="auto" w:fill="FFFFFF"/>
-        </w:rPr>
-        <w:t xml:space="preserve">, communication benefits from weak scaling on a single node </w:t>
+        <w:t xml:space="preserve">scaling on a single node </w:t>
       </w:r>
       <w:r>
         <w:rPr>
@@ -3230,7 +3403,21 @@
           <w:rFonts w:ascii="Times New Roman" w:eastAsia="Times New Roman" w:hAnsi="Times New Roman" w:cs="Times New Roman"/>
           <w:color w:val="FF0000"/>
         </w:rPr>
-        <w:t xml:space="preserve"> Unfortunately, due to space limitations we did not pursue this idea for this manuscript. We hope that the FTLE visualizations show how reconstruction accuracy can be impacted near boundaries. </w:t>
+        <w:t xml:space="preserve"> Unfortunately, due to space limitations we did not pursue this idea for this manuscript. We hope that the FTLE visualizations show how reconstruction accuracy can be impacted</w:t>
+      </w:r>
+      <w:r>
+        <w:rPr>
+          <w:rFonts w:ascii="Times New Roman" w:eastAsia="Times New Roman" w:hAnsi="Times New Roman" w:cs="Times New Roman"/>
+          <w:color w:val="FF0000"/>
+        </w:rPr>
+        <w:t xml:space="preserve"> by losing information near boundaries</w:t>
+      </w:r>
+      <w:r>
+        <w:rPr>
+          <w:rFonts w:ascii="Times New Roman" w:eastAsia="Times New Roman" w:hAnsi="Times New Roman" w:cs="Times New Roman"/>
+          <w:color w:val="FF0000"/>
+        </w:rPr>
+        <w:t xml:space="preserve">. </w:t>
       </w:r>
       <w:r>
         <w:rPr>
@@ -3335,8 +3522,18 @@
           <w:color w:val="002CF4"/>
           <w:shd w:val="clear" w:color="auto" w:fill="FFFFFF"/>
         </w:rPr>
-        <w:t>    - number of CNs increaseS</w:t>
-      </w:r>
+        <w:t xml:space="preserve">    - number of CNs </w:t>
+      </w:r>
+      <w:proofErr w:type="spellStart"/>
+      <w:r>
+        <w:rPr>
+          <w:rFonts w:ascii="Times New Roman" w:eastAsia="Times New Roman" w:hAnsi="Times New Roman" w:cs="Times New Roman"/>
+          <w:color w:val="002CF4"/>
+          <w:shd w:val="clear" w:color="auto" w:fill="FFFFFF"/>
+        </w:rPr>
+        <w:t>increaseS</w:t>
+      </w:r>
+      <w:proofErr w:type="spellEnd"/>
       <w:r>
         <w:rPr>
           <w:rFonts w:ascii="Times New Roman" w:eastAsia="Times New Roman" w:hAnsi="Times New Roman" w:cs="Times New Roman"/>
@@ -3455,113 +3652,59 @@
       <w:pPr>
         <w:rPr>
           <w:rFonts w:ascii="Times New Roman" w:eastAsia="Times New Roman" w:hAnsi="Times New Roman" w:cs="Times New Roman"/>
-          <w:color w:val="FF0000"/>
-        </w:rPr>
-      </w:pPr>
-      <w:r>
-        <w:rPr>
-          <w:rFonts w:ascii="Times New Roman" w:eastAsia="Times New Roman" w:hAnsi="Times New Roman" w:cs="Times New Roman"/>
-          <w:color w:val="FF0000"/>
-        </w:rPr>
-        <w:t xml:space="preserve">Before getting into your individual points, we wanted to make a general statement.  </w:t>
-      </w:r>
-      <w:r>
-        <w:rPr>
-          <w:rFonts w:ascii="Times New Roman" w:eastAsia="Times New Roman" w:hAnsi="Times New Roman" w:cs="Times New Roman"/>
-          <w:color w:val="FF0000"/>
-        </w:rPr>
-        <w:t>First, t</w:t>
-      </w:r>
-      <w:r>
-        <w:rPr>
-          <w:rFonts w:ascii="Times New Roman" w:eastAsia="Times New Roman" w:hAnsi="Times New Roman" w:cs="Times New Roman"/>
-          <w:color w:val="FF0000"/>
-        </w:rPr>
-        <w:t>hank you for sharing your concerns</w:t>
-      </w:r>
-      <w:r>
-        <w:rPr>
-          <w:rFonts w:ascii="Times New Roman" w:eastAsia="Times New Roman" w:hAnsi="Times New Roman" w:cs="Times New Roman"/>
-          <w:color w:val="FF0000"/>
-        </w:rPr>
-        <w:t xml:space="preserve"> in the review</w:t>
-      </w:r>
-      <w:r>
-        <w:rPr>
-          <w:rFonts w:ascii="Times New Roman" w:eastAsia="Times New Roman" w:hAnsi="Times New Roman" w:cs="Times New Roman"/>
-          <w:color w:val="FF0000"/>
-        </w:rPr>
-        <w:t xml:space="preserve">, and we also acknowledge that </w:t>
-      </w:r>
-      <w:r>
-        <w:rPr>
-          <w:rFonts w:ascii="Times New Roman" w:eastAsia="Times New Roman" w:hAnsi="Times New Roman" w:cs="Times New Roman"/>
-          <w:color w:val="FF0000"/>
-        </w:rPr>
-        <w:t>artifacts from data reduction</w:t>
-      </w:r>
-      <w:r>
-        <w:rPr>
-          <w:rFonts w:ascii="Times New Roman" w:eastAsia="Times New Roman" w:hAnsi="Times New Roman" w:cs="Times New Roman"/>
-          <w:color w:val="FF0000"/>
-        </w:rPr>
-        <w:t xml:space="preserve"> </w:t>
-      </w:r>
-      <w:r>
-        <w:rPr>
-          <w:rFonts w:ascii="Times New Roman" w:eastAsia="Times New Roman" w:hAnsi="Times New Roman" w:cs="Times New Roman"/>
-          <w:color w:val="FF0000"/>
-        </w:rPr>
-        <w:t xml:space="preserve">are </w:t>
-      </w:r>
-      <w:r>
-        <w:rPr>
-          <w:rFonts w:ascii="Times New Roman" w:eastAsia="Times New Roman" w:hAnsi="Times New Roman" w:cs="Times New Roman"/>
-          <w:color w:val="FF0000"/>
-        </w:rPr>
-        <w:t>a significant concern.  That</w:t>
-      </w:r>
-      <w:r>
-        <w:rPr>
-          <w:rFonts w:ascii="Times New Roman" w:eastAsia="Times New Roman" w:hAnsi="Times New Roman" w:cs="Times New Roman"/>
-          <w:color w:val="FF0000"/>
-        </w:rPr>
-        <w:t xml:space="preserve"> said, we do</w:t>
-      </w:r>
-      <w:r>
-        <w:rPr>
-          <w:rFonts w:ascii="Times New Roman" w:eastAsia="Times New Roman" w:hAnsi="Times New Roman" w:cs="Times New Roman"/>
-          <w:color w:val="FF0000"/>
-        </w:rPr>
-        <w:t xml:space="preserve"> believe in our method. In particular, it is our view that time-varying flow is choosing between many</w:t>
-      </w:r>
-      <w:r>
-        <w:rPr>
-          <w:rFonts w:ascii="Times New Roman" w:eastAsia="Times New Roman" w:hAnsi="Times New Roman" w:cs="Times New Roman"/>
-          <w:color w:val="FF0000"/>
-        </w:rPr>
-        <w:t xml:space="preserve"> bad</w:t>
-      </w:r>
-      <w:r>
-        <w:rPr>
-          <w:rFonts w:ascii="Times New Roman" w:eastAsia="Times New Roman" w:hAnsi="Times New Roman" w:cs="Times New Roman"/>
-          <w:color w:val="FF0000"/>
-        </w:rPr>
-        <w:t xml:space="preserve"> options. An Eulerian approach with heavy temporal sub-sampling is prone to significantly more error.  A Lagrangian approach using the Agranovsky approach (crossing boundaries) introduces a large</w:t>
-      </w:r>
-      <w:r>
-        <w:rPr>
-          <w:rFonts w:ascii="Times New Roman" w:eastAsia="Times New Roman" w:hAnsi="Times New Roman" w:cs="Times New Roman"/>
-          <w:color w:val="FF0000"/>
-        </w:rPr>
-        <w:t>r</w:t>
-      </w:r>
-      <w:r>
-        <w:rPr>
-          <w:rFonts w:ascii="Times New Roman" w:eastAsia="Times New Roman" w:hAnsi="Times New Roman" w:cs="Times New Roman"/>
-          <w:color w:val="FF0000"/>
-        </w:rPr>
-        <w:t xml:space="preserve"> in situ encumbrance. </w:t>
+          <w:color w:val="222222"/>
+        </w:rPr>
+      </w:pPr>
+      <w:r>
+        <w:rPr>
+          <w:rFonts w:ascii="Times New Roman" w:eastAsia="Times New Roman" w:hAnsi="Times New Roman" w:cs="Times New Roman"/>
+          <w:color w:val="FF0000"/>
+        </w:rPr>
+        <w:t xml:space="preserve">Before addressing </w:t>
+      </w:r>
+      <w:r>
+        <w:rPr>
+          <w:rFonts w:ascii="Times New Roman" w:eastAsia="Times New Roman" w:hAnsi="Times New Roman" w:cs="Times New Roman"/>
+          <w:color w:val="FF0000"/>
+        </w:rPr>
+        <w:t>the</w:t>
+      </w:r>
+      <w:r>
+        <w:rPr>
+          <w:rFonts w:ascii="Times New Roman" w:eastAsia="Times New Roman" w:hAnsi="Times New Roman" w:cs="Times New Roman"/>
+          <w:color w:val="FF0000"/>
+        </w:rPr>
+        <w:t xml:space="preserve"> individual points, we wanted to make a general statement. First, thank you for sharing your concerns in the review, and we also acknowledge that there are situations where the technique has shortcomings. We did our best to highlight these limitations in our manuscript. That said, we do believe in our method. Unfortunately, visualization of large time-varying vector fields is challenging and currently involves choosing between many bad options. </w:t>
+      </w:r>
+      <w:proofErr w:type="gramStart"/>
+      <w:r>
+        <w:rPr>
+          <w:rFonts w:ascii="Times New Roman" w:eastAsia="Times New Roman" w:hAnsi="Times New Roman" w:cs="Times New Roman"/>
+          <w:color w:val="FF0000"/>
+        </w:rPr>
+        <w:t>An</w:t>
+      </w:r>
+      <w:proofErr w:type="gramEnd"/>
+      <w:r>
+        <w:rPr>
+          <w:rFonts w:ascii="Times New Roman" w:eastAsia="Times New Roman" w:hAnsi="Times New Roman" w:cs="Times New Roman"/>
+          <w:color w:val="FF0000"/>
+        </w:rPr>
+        <w:t xml:space="preserve"> Eulerian approach with heavy temporal sub-sampling is prone to significantly more error. While a Lagrangian approach using the Agranovsky approach (communication-based) address</w:t>
+      </w:r>
+      <w:r>
+        <w:rPr>
+          <w:rFonts w:ascii="Times New Roman" w:eastAsia="Times New Roman" w:hAnsi="Times New Roman" w:cs="Times New Roman"/>
+          <w:color w:val="FF0000"/>
+        </w:rPr>
+        <w:t>es</w:t>
+      </w:r>
+      <w:r>
+        <w:rPr>
+          <w:rFonts w:ascii="Times New Roman" w:eastAsia="Times New Roman" w:hAnsi="Times New Roman" w:cs="Times New Roman"/>
+          <w:color w:val="FF0000"/>
+        </w:rPr>
+        <w:t xml:space="preserve"> issues </w:t>
       </w:r>
       <w:r>
         <w:rPr>
@@ -3569,1018 +3712,1017 @@
           <w:color w:val="FF0000"/>
         </w:rPr>
         <w:lastRenderedPageBreak/>
-        <w:t xml:space="preserve">This approach introduces another option.  Further, we feel that the results show </w:t>
-      </w:r>
-      <w:r>
-        <w:rPr>
-          <w:rFonts w:ascii="Times New Roman" w:eastAsia="Times New Roman" w:hAnsi="Times New Roman" w:cs="Times New Roman"/>
-          <w:color w:val="FF0000"/>
-        </w:rPr>
-        <w:t>errors occur</w:t>
-      </w:r>
-      <w:bookmarkStart w:id="0" w:name="_GoBack"/>
-      <w:bookmarkEnd w:id="0"/>
-      <w:r>
-        <w:rPr>
-          <w:rFonts w:ascii="Times New Roman" w:eastAsia="Times New Roman" w:hAnsi="Times New Roman" w:cs="Times New Roman"/>
-          <w:color w:val="FF0000"/>
-        </w:rPr>
-        <w:t xml:space="preserve"> at a lower-than-expected rate.  One piece of evidence is the newly added FTLE plots, which </w:t>
-      </w:r>
-      <w:r>
-        <w:rPr>
-          <w:rFonts w:ascii="Times New Roman" w:eastAsia="Times New Roman" w:hAnsi="Times New Roman" w:cs="Times New Roman"/>
-          <w:color w:val="FF0000"/>
-        </w:rPr>
-        <w:t>show the overall structure of the field can be retained and visualized</w:t>
-      </w:r>
-      <w:r>
-        <w:rPr>
-          <w:rFonts w:ascii="Times New Roman" w:eastAsia="Times New Roman" w:hAnsi="Times New Roman" w:cs="Times New Roman"/>
-          <w:color w:val="FF0000"/>
-        </w:rPr>
-        <w:t xml:space="preserve">. </w:t>
-      </w:r>
-      <w:r>
-        <w:rPr>
-          <w:rFonts w:ascii="Times New Roman" w:eastAsia="Times New Roman" w:hAnsi="Times New Roman" w:cs="Times New Roman"/>
-          <w:color w:val="FF0000"/>
-        </w:rPr>
-        <w:t>We</w:t>
-      </w:r>
-      <w:r>
-        <w:rPr>
-          <w:rFonts w:ascii="Times New Roman" w:eastAsia="Times New Roman" w:hAnsi="Times New Roman" w:cs="Times New Roman"/>
-          <w:color w:val="FF0000"/>
-        </w:rPr>
-        <w:t xml:space="preserve"> feel an even stronger piece of </w:t>
-      </w:r>
-      <w:r>
-        <w:rPr>
-          <w:rFonts w:ascii="Times New Roman" w:eastAsia="Times New Roman" w:hAnsi="Times New Roman" w:cs="Times New Roman"/>
-          <w:color w:val="FF0000"/>
-        </w:rPr>
-        <w:t>evidence</w:t>
-      </w:r>
-      <w:r>
-        <w:rPr>
-          <w:rFonts w:ascii="Times New Roman" w:eastAsia="Times New Roman" w:hAnsi="Times New Roman" w:cs="Times New Roman"/>
-          <w:color w:val="FF0000"/>
-        </w:rPr>
-        <w:t xml:space="preserve"> are the violin plots (figures 6, 10, 12, and 14).  </w:t>
-      </w:r>
-      <w:r>
-        <w:rPr>
-          <w:rFonts w:ascii="Times New Roman" w:eastAsia="Times New Roman" w:hAnsi="Times New Roman" w:cs="Times New Roman"/>
-          <w:color w:val="FF0000"/>
-        </w:rPr>
-        <w:t xml:space="preserve">These plots consider only particles that cross the block boundaries. </w:t>
-      </w:r>
-      <w:r>
-        <w:rPr>
-          <w:rFonts w:ascii="Times New Roman" w:eastAsia="Times New Roman" w:hAnsi="Times New Roman" w:cs="Times New Roman"/>
-          <w:color w:val="FF0000"/>
-        </w:rPr>
-        <w:t xml:space="preserve"> For Figure 6, most particles end up quite “close” to the correct outcome (i.e., &lt;25% of a cell width away).  For the other figures, the distance is larger, but still quite close when considering the total number of cells. </w:t>
-      </w:r>
-      <w:r>
-        <w:rPr>
-          <w:rFonts w:ascii="Times New Roman" w:eastAsia="Times New Roman" w:hAnsi="Times New Roman" w:cs="Times New Roman"/>
-          <w:color w:val="FF0000"/>
-        </w:rPr>
-        <w:t>That said, propagation of error by stitching several flow maps could result in undesirable outcomes.</w:t>
-      </w:r>
-      <w:r>
-        <w:rPr>
-          <w:rFonts w:ascii="Times New Roman" w:eastAsia="Times New Roman" w:hAnsi="Times New Roman" w:cs="Times New Roman"/>
-          <w:color w:val="FF0000"/>
-        </w:rPr>
-        <w:t xml:space="preserve"> In all, we felt your concern and how our results respond to this concern were an important point that was not properly represented in the manuscript. To address this, we added sentences in Section </w:t>
-      </w:r>
-      <w:r>
-        <w:rPr>
-          <w:rFonts w:ascii="Times New Roman" w:eastAsia="Times New Roman" w:hAnsi="Times New Roman" w:cs="Times New Roman"/>
-          <w:color w:val="FF0000"/>
-        </w:rPr>
-        <w:t>7</w:t>
-      </w:r>
-      <w:r>
-        <w:rPr>
-          <w:rFonts w:ascii="Times New Roman" w:eastAsia="Times New Roman" w:hAnsi="Times New Roman" w:cs="Times New Roman"/>
-          <w:color w:val="FF0000"/>
+        <w:t>with temporal sub-sampling, it introduces a larger in situ encumbrance</w:t>
+      </w:r>
+      <w:r>
+        <w:rPr>
+          <w:rFonts w:ascii="Times New Roman" w:eastAsia="Times New Roman" w:hAnsi="Times New Roman" w:cs="Times New Roman"/>
+          <w:color w:val="FF0000"/>
+        </w:rPr>
+        <w:t xml:space="preserve"> and poor scalability</w:t>
+      </w:r>
+      <w:r>
+        <w:rPr>
+          <w:rFonts w:ascii="Times New Roman" w:eastAsia="Times New Roman" w:hAnsi="Times New Roman" w:cs="Times New Roman"/>
+          <w:color w:val="FF0000"/>
+        </w:rPr>
+        <w:t xml:space="preserve">. Our approach introduces another option. Further, we feel that the results show errors occur at a lower-than-expected rate. Our violin plots, and newly added FTLE images show this is the case for many configurations. In many cases, particles of the flow map are reconstructed within a single grid cell side. Even in situations where the distance is greater, it remains relatively close considering the total number of cells. That said, propagation of error can be problematic and could result in undesirable outcomes. For Lagrangian analysis to be broadly applicable and widely adopted there are many steps required in future work – both on the </w:t>
+      </w:r>
+      <w:proofErr w:type="gramStart"/>
+      <w:r>
+        <w:rPr>
+          <w:rFonts w:ascii="Times New Roman" w:eastAsia="Times New Roman" w:hAnsi="Times New Roman" w:cs="Times New Roman"/>
+          <w:color w:val="FF0000"/>
+        </w:rPr>
+        <w:t>in situ</w:t>
+      </w:r>
+      <w:proofErr w:type="gramEnd"/>
+      <w:r>
+        <w:rPr>
+          <w:rFonts w:ascii="Times New Roman" w:eastAsia="Times New Roman" w:hAnsi="Times New Roman" w:cs="Times New Roman"/>
+          <w:color w:val="FF0000"/>
+        </w:rPr>
+        <w:t xml:space="preserve"> processing and post hoc reconstruction</w:t>
+      </w:r>
+      <w:r>
+        <w:rPr>
+          <w:rFonts w:ascii="Times New Roman" w:eastAsia="Times New Roman" w:hAnsi="Times New Roman" w:cs="Times New Roman"/>
+          <w:color w:val="FF0000"/>
+        </w:rPr>
+        <w:t xml:space="preserve"> phases. In recent years, there has been increased interest in researching Lagrangian analysis. Notably, we believe extensions of existing</w:t>
+      </w:r>
+      <w:r>
+        <w:rPr>
+          <w:rFonts w:ascii="Times New Roman" w:eastAsia="Times New Roman" w:hAnsi="Times New Roman" w:cs="Times New Roman"/>
+          <w:color w:val="FF0000"/>
+        </w:rPr>
+        <w:t xml:space="preserve"> in situ extraction</w:t>
+      </w:r>
+      <w:r>
+        <w:rPr>
+          <w:rFonts w:ascii="Times New Roman" w:eastAsia="Times New Roman" w:hAnsi="Times New Roman" w:cs="Times New Roman"/>
+          <w:color w:val="FF0000"/>
+        </w:rPr>
+        <w:t xml:space="preserve"> works such as [SCB19] and [RPD19] --- which are designed for </w:t>
+      </w:r>
+      <w:r>
+        <w:rPr>
+          <w:rFonts w:ascii="Times New Roman" w:eastAsia="Times New Roman" w:hAnsi="Times New Roman" w:cs="Times New Roman"/>
+          <w:color w:val="FF0000"/>
+        </w:rPr>
+        <w:t xml:space="preserve">a </w:t>
+      </w:r>
+      <w:r>
+        <w:rPr>
+          <w:rFonts w:ascii="Times New Roman" w:eastAsia="Times New Roman" w:hAnsi="Times New Roman" w:cs="Times New Roman"/>
+          <w:color w:val="FF0000"/>
+        </w:rPr>
+        <w:t xml:space="preserve">single node (and our approach enables sampling techniques that themselves don’t scale well) --- could address some of the limitations of our proposed communication-free model. Further, most recently machine learning has been employed to improve up-sampling of flow maps compared to cubic up-sampling (we used a bilinear interpolation scheme in our work). Overall, we feel there are many efforts in this space to advance Lagrangian analysis and we strongly believe our work contributes an important piece to make Lagrangian analysis viable at scale. </w:t>
+      </w:r>
+      <w:r>
+        <w:rPr>
+          <w:rFonts w:ascii="Times New Roman" w:eastAsia="Times New Roman" w:hAnsi="Times New Roman" w:cs="Times New Roman"/>
+          <w:color w:val="222222"/>
+        </w:rPr>
+        <w:br/>
+      </w:r>
+      <w:r>
+        <w:rPr>
+          <w:rFonts w:ascii="Times New Roman" w:eastAsia="Times New Roman" w:hAnsi="Times New Roman" w:cs="Times New Roman"/>
+          <w:color w:val="222222"/>
+        </w:rPr>
+        <w:br/>
+      </w:r>
+      <w:r>
+        <w:rPr>
+          <w:rFonts w:ascii="Times New Roman" w:eastAsia="Times New Roman" w:hAnsi="Times New Roman" w:cs="Times New Roman"/>
+          <w:color w:val="002CF4"/>
+          <w:shd w:val="clear" w:color="auto" w:fill="FFFFFF"/>
+        </w:rPr>
+        <w:t>    There are some minor points:</w:t>
+      </w:r>
+      <w:r>
+        <w:rPr>
+          <w:rFonts w:ascii="Times New Roman" w:eastAsia="Times New Roman" w:hAnsi="Times New Roman" w:cs="Times New Roman"/>
+          <w:color w:val="002CF4"/>
+        </w:rPr>
+        <w:br/>
+      </w:r>
+      <w:r>
+        <w:rPr>
+          <w:rFonts w:ascii="Times New Roman" w:eastAsia="Times New Roman" w:hAnsi="Times New Roman" w:cs="Times New Roman"/>
+          <w:color w:val="002CF4"/>
+          <w:shd w:val="clear" w:color="auto" w:fill="FFFFFF"/>
+        </w:rPr>
+        <w:t>    - The citation abbreviations are inconsistent. Often, the year is missing, e.g. [ACG*].</w:t>
+      </w:r>
+      <w:r>
+        <w:rPr>
+          <w:rFonts w:ascii="Times New Roman" w:eastAsia="Times New Roman" w:hAnsi="Times New Roman" w:cs="Times New Roman"/>
+          <w:color w:val="002CF4"/>
+        </w:rPr>
+        <w:br/>
+      </w:r>
+      <w:r>
+        <w:rPr>
+          <w:rFonts w:ascii="Times New Roman" w:eastAsia="Times New Roman" w:hAnsi="Times New Roman" w:cs="Times New Roman"/>
+          <w:color w:val="002CF4"/>
+          <w:shd w:val="clear" w:color="auto" w:fill="FFFFFF"/>
+        </w:rPr>
+        <w:t>    - In the references [C*20], has missing author names.</w:t>
+      </w:r>
+    </w:p>
+    <w:p>
+      <w:pPr>
+        <w:rPr>
+          <w:rFonts w:ascii="Times New Roman" w:eastAsia="Times New Roman" w:hAnsi="Times New Roman" w:cs="Times New Roman"/>
+          <w:color w:val="002CF4"/>
+          <w:shd w:val="clear" w:color="auto" w:fill="FFFFFF"/>
+        </w:rPr>
+      </w:pPr>
+    </w:p>
+    <w:p>
+      <w:pPr>
+        <w:rPr>
+          <w:rFonts w:ascii="Times New Roman" w:eastAsia="Times New Roman" w:hAnsi="Times New Roman" w:cs="Times New Roman"/>
+          <w:color w:val="002CF4"/>
+          <w:shd w:val="clear" w:color="auto" w:fill="FFFFFF"/>
+        </w:rPr>
+      </w:pPr>
+      <w:r>
+        <w:rPr>
+          <w:rFonts w:ascii="Times New Roman" w:eastAsia="Times New Roman" w:hAnsi="Times New Roman" w:cs="Times New Roman"/>
+          <w:color w:val="FF0000"/>
+        </w:rPr>
+        <w:t xml:space="preserve">Thank you for bringing this to our notice. The format of some </w:t>
+      </w:r>
+      <w:proofErr w:type="spellStart"/>
+      <w:r>
+        <w:rPr>
+          <w:rFonts w:ascii="Times New Roman" w:eastAsia="Times New Roman" w:hAnsi="Times New Roman" w:cs="Times New Roman"/>
+          <w:color w:val="FF0000"/>
+        </w:rPr>
+        <w:t>bibtex</w:t>
+      </w:r>
+      <w:proofErr w:type="spellEnd"/>
+      <w:r>
+        <w:rPr>
+          <w:rFonts w:ascii="Times New Roman" w:eastAsia="Times New Roman" w:hAnsi="Times New Roman" w:cs="Times New Roman"/>
+          <w:color w:val="FF0000"/>
+        </w:rPr>
+        <w:t xml:space="preserve"> entries did not match the requirements of the algorithm in the .</w:t>
+      </w:r>
+      <w:proofErr w:type="spellStart"/>
+      <w:r>
+        <w:rPr>
+          <w:rFonts w:ascii="Times New Roman" w:eastAsia="Times New Roman" w:hAnsi="Times New Roman" w:cs="Times New Roman"/>
+          <w:color w:val="FF0000"/>
+        </w:rPr>
+        <w:t>bst</w:t>
+      </w:r>
+      <w:proofErr w:type="spellEnd"/>
+      <w:r>
+        <w:rPr>
+          <w:rFonts w:ascii="Times New Roman" w:eastAsia="Times New Roman" w:hAnsi="Times New Roman" w:cs="Times New Roman"/>
+          <w:color w:val="FF0000"/>
+        </w:rPr>
+        <w:t xml:space="preserve"> file. We have manually corrected these entries for consistency. We also note that [C*20] has over 50 authors, and we chose to use this format due to space limitations. </w:t>
+      </w:r>
+    </w:p>
+    <w:p>
+      <w:pPr>
+        <w:rPr>
+          <w:rFonts w:ascii="Times New Roman" w:eastAsia="Times New Roman" w:hAnsi="Times New Roman" w:cs="Times New Roman"/>
+          <w:color w:val="002CF4"/>
+          <w:shd w:val="clear" w:color="auto" w:fill="FFFFFF"/>
+        </w:rPr>
+      </w:pPr>
+      <w:r>
+        <w:rPr>
+          <w:rFonts w:ascii="Times New Roman" w:eastAsia="Times New Roman" w:hAnsi="Times New Roman" w:cs="Times New Roman"/>
+          <w:color w:val="002CF4"/>
+        </w:rPr>
+        <w:br/>
+      </w:r>
+      <w:r>
+        <w:rPr>
+          <w:rFonts w:ascii="Times New Roman" w:eastAsia="Times New Roman" w:hAnsi="Times New Roman" w:cs="Times New Roman"/>
+          <w:color w:val="002CF4"/>
+          <w:shd w:val="clear" w:color="auto" w:fill="FFFFFF"/>
+        </w:rPr>
+        <w:t>    - Table captions should be above the table.</w:t>
+      </w:r>
+    </w:p>
+    <w:p>
+      <w:pPr>
+        <w:rPr>
+          <w:rFonts w:ascii="Times New Roman" w:eastAsia="Times New Roman" w:hAnsi="Times New Roman" w:cs="Times New Roman"/>
+          <w:color w:val="FF0000"/>
+        </w:rPr>
+      </w:pPr>
+    </w:p>
+    <w:p>
+      <w:pPr>
+        <w:rPr>
+          <w:rFonts w:ascii="Times New Roman" w:eastAsia="Times New Roman" w:hAnsi="Times New Roman" w:cs="Times New Roman"/>
+          <w:color w:val="FF0000"/>
+        </w:rPr>
+      </w:pPr>
+      <w:r>
+        <w:rPr>
+          <w:rFonts w:ascii="Times New Roman" w:eastAsia="Times New Roman" w:hAnsi="Times New Roman" w:cs="Times New Roman"/>
+          <w:color w:val="FF0000"/>
+        </w:rPr>
+        <w:t xml:space="preserve">The instructions indicate the same treatment for tables and figures. I could not verify that captions need to be above the table. I can make this change if needed. </w:t>
+      </w:r>
+    </w:p>
+    <w:p>
+      <w:pPr>
+        <w:rPr>
+          <w:rFonts w:ascii="Times New Roman" w:eastAsia="Times New Roman" w:hAnsi="Times New Roman" w:cs="Times New Roman"/>
+          <w:color w:val="002CF4"/>
+          <w:shd w:val="clear" w:color="auto" w:fill="FFFFFF"/>
+        </w:rPr>
+      </w:pPr>
+      <w:r>
+        <w:rPr>
+          <w:rFonts w:ascii="Times New Roman" w:eastAsia="Times New Roman" w:hAnsi="Times New Roman" w:cs="Times New Roman"/>
+          <w:color w:val="002CF4"/>
+        </w:rPr>
+        <w:br/>
+      </w:r>
+      <w:r>
+        <w:rPr>
+          <w:rFonts w:ascii="Times New Roman" w:eastAsia="Times New Roman" w:hAnsi="Times New Roman" w:cs="Times New Roman"/>
+          <w:color w:val="002CF4"/>
+          <w:shd w:val="clear" w:color="auto" w:fill="FFFFFF"/>
+        </w:rPr>
+        <w:t xml:space="preserve">    - Some figures </w:t>
+      </w:r>
+      <w:proofErr w:type="gramStart"/>
+      <w:r>
+        <w:rPr>
+          <w:rFonts w:ascii="Times New Roman" w:eastAsia="Times New Roman" w:hAnsi="Times New Roman" w:cs="Times New Roman"/>
+          <w:color w:val="002CF4"/>
+          <w:shd w:val="clear" w:color="auto" w:fill="FFFFFF"/>
+        </w:rPr>
+        <w:t>in  Sec.</w:t>
+      </w:r>
+      <w:proofErr w:type="gramEnd"/>
+      <w:r>
+        <w:rPr>
+          <w:rFonts w:ascii="Times New Roman" w:eastAsia="Times New Roman" w:hAnsi="Times New Roman" w:cs="Times New Roman"/>
+          <w:color w:val="002CF4"/>
+          <w:shd w:val="clear" w:color="auto" w:fill="FFFFFF"/>
+        </w:rPr>
+        <w:t xml:space="preserve"> 6 are barely, if at all, discussed in the paper. Maybe</w:t>
+      </w:r>
+      <w:r>
+        <w:rPr>
+          <w:rFonts w:ascii="Times New Roman" w:eastAsia="Times New Roman" w:hAnsi="Times New Roman" w:cs="Times New Roman"/>
+          <w:color w:val="002CF4"/>
+        </w:rPr>
+        <w:t xml:space="preserve"> </w:t>
+      </w:r>
+      <w:r>
+        <w:rPr>
+          <w:rFonts w:ascii="Times New Roman" w:eastAsia="Times New Roman" w:hAnsi="Times New Roman" w:cs="Times New Roman"/>
+          <w:color w:val="002CF4"/>
+          <w:shd w:val="clear" w:color="auto" w:fill="FFFFFF"/>
+        </w:rPr>
+        <w:t>some figures can be moved to a supplementary document or even left out?</w:t>
+      </w:r>
+      <w:r>
+        <w:rPr>
+          <w:rFonts w:ascii="Times New Roman" w:eastAsia="Times New Roman" w:hAnsi="Times New Roman" w:cs="Times New Roman"/>
+          <w:color w:val="222222"/>
+        </w:rPr>
+        <w:br/>
+      </w:r>
+    </w:p>
+    <w:p>
+      <w:pPr>
+        <w:rPr>
+          <w:rFonts w:ascii="Times New Roman" w:eastAsia="Times New Roman" w:hAnsi="Times New Roman" w:cs="Times New Roman"/>
+          <w:color w:val="FF0000"/>
+        </w:rPr>
+      </w:pPr>
+      <w:r>
+        <w:rPr>
+          <w:rFonts w:ascii="Times New Roman" w:eastAsia="Times New Roman" w:hAnsi="Times New Roman" w:cs="Times New Roman"/>
+          <w:color w:val="FF0000"/>
+        </w:rPr>
+        <w:t xml:space="preserve">Thank you for this suggestion. </w:t>
+      </w:r>
+      <w:r>
+        <w:rPr>
+          <w:rFonts w:ascii="Times New Roman" w:eastAsia="Times New Roman" w:hAnsi="Times New Roman" w:cs="Times New Roman"/>
+          <w:color w:val="FF0000"/>
+        </w:rPr>
+        <w:t xml:space="preserve">We reduce the number of </w:t>
+      </w:r>
+      <w:r>
+        <w:rPr>
+          <w:rFonts w:ascii="Times New Roman" w:eastAsia="Times New Roman" w:hAnsi="Times New Roman" w:cs="Times New Roman"/>
+          <w:color w:val="FF0000"/>
+        </w:rPr>
+        <w:t xml:space="preserve">heatmap </w:t>
+      </w:r>
+      <w:r>
+        <w:rPr>
+          <w:rFonts w:ascii="Times New Roman" w:eastAsia="Times New Roman" w:hAnsi="Times New Roman" w:cs="Times New Roman"/>
+          <w:color w:val="FF0000"/>
+        </w:rPr>
+        <w:t>figures in Section 6</w:t>
+      </w:r>
+      <w:r>
+        <w:rPr>
+          <w:rFonts w:ascii="Times New Roman" w:eastAsia="Times New Roman" w:hAnsi="Times New Roman" w:cs="Times New Roman"/>
+          <w:color w:val="FF0000"/>
+        </w:rPr>
+        <w:t xml:space="preserve">, retaining </w:t>
+      </w:r>
+      <w:r>
+        <w:rPr>
+          <w:rFonts w:ascii="Times New Roman" w:eastAsia="Times New Roman" w:hAnsi="Times New Roman" w:cs="Times New Roman"/>
+          <w:color w:val="FF0000"/>
+        </w:rPr>
+        <w:t>only a subset.</w:t>
+      </w:r>
+      <w:r>
+        <w:rPr>
+          <w:rFonts w:ascii="Times New Roman" w:eastAsia="Times New Roman" w:hAnsi="Times New Roman" w:cs="Times New Roman"/>
+          <w:color w:val="FF0000"/>
+        </w:rPr>
+        <w:t xml:space="preserve"> </w:t>
+      </w:r>
+      <w:r>
+        <w:rPr>
+          <w:rFonts w:ascii="Times New Roman" w:eastAsia="Times New Roman" w:hAnsi="Times New Roman" w:cs="Times New Roman"/>
+          <w:color w:val="FF0000"/>
+        </w:rPr>
+        <w:t xml:space="preserve"> </w:t>
+      </w:r>
+    </w:p>
+    <w:p>
+      <w:pPr>
+        <w:rPr>
+          <w:rFonts w:ascii="Times New Roman" w:eastAsia="Times New Roman" w:hAnsi="Times New Roman" w:cs="Times New Roman"/>
+          <w:color w:val="FF0000"/>
+        </w:rPr>
+      </w:pPr>
+      <w:r>
+        <w:rPr>
+          <w:rFonts w:ascii="Times New Roman" w:eastAsia="Times New Roman" w:hAnsi="Times New Roman" w:cs="Times New Roman"/>
+          <w:color w:val="222222"/>
+        </w:rPr>
+        <w:br/>
+      </w:r>
+      <w:r>
+        <w:rPr>
+          <w:rFonts w:ascii="Times New Roman" w:eastAsia="Times New Roman" w:hAnsi="Times New Roman" w:cs="Times New Roman"/>
+          <w:color w:val="0432FF"/>
+        </w:rPr>
+        <w:t>However, I feel that the theoretical limitations are far</w:t>
+      </w:r>
+      <w:r>
+        <w:rPr>
+          <w:rFonts w:ascii="Times New Roman" w:eastAsia="Times New Roman" w:hAnsi="Times New Roman" w:cs="Times New Roman"/>
+          <w:color w:val="0432FF"/>
+        </w:rPr>
+        <w:t xml:space="preserve"> </w:t>
+      </w:r>
+      <w:r>
+        <w:rPr>
+          <w:rFonts w:ascii="Times New Roman" w:eastAsia="Times New Roman" w:hAnsi="Times New Roman" w:cs="Times New Roman"/>
+          <w:color w:val="0432FF"/>
+        </w:rPr>
+        <w:t>greater than described in the paper. Most concerning, the method is inherently</w:t>
+      </w:r>
+      <w:r>
+        <w:rPr>
+          <w:rFonts w:ascii="Times New Roman" w:eastAsia="Times New Roman" w:hAnsi="Times New Roman" w:cs="Times New Roman"/>
+          <w:color w:val="0432FF"/>
+        </w:rPr>
+        <w:t xml:space="preserve"> </w:t>
+      </w:r>
+      <w:r>
+        <w:rPr>
+          <w:rFonts w:ascii="Times New Roman" w:eastAsia="Times New Roman" w:hAnsi="Times New Roman" w:cs="Times New Roman"/>
+          <w:color w:val="0432FF"/>
+        </w:rPr>
+        <w:t>biased since it simply drops sampled trajectories that leave the local region.</w:t>
+      </w:r>
+      <w:r>
+        <w:rPr>
+          <w:rFonts w:ascii="Times New Roman" w:eastAsia="Times New Roman" w:hAnsi="Times New Roman" w:cs="Times New Roman"/>
+          <w:color w:val="0432FF"/>
+        </w:rPr>
+        <w:t xml:space="preserve"> </w:t>
+      </w:r>
+      <w:r>
+        <w:rPr>
+          <w:rFonts w:ascii="Times New Roman" w:eastAsia="Times New Roman" w:hAnsi="Times New Roman" w:cs="Times New Roman"/>
+          <w:color w:val="0432FF"/>
+        </w:rPr>
+        <w:t>This implies that it can systematically misrepresent a flow</w:t>
+      </w:r>
+      <w:r>
+        <w:rPr>
+          <w:rFonts w:ascii="Times New Roman" w:eastAsia="Times New Roman" w:hAnsi="Times New Roman" w:cs="Times New Roman"/>
+          <w:color w:val="0432FF"/>
         </w:rPr>
         <w:t>.</w:t>
       </w:r>
       <w:r>
         <w:rPr>
           <w:rFonts w:ascii="Times New Roman" w:eastAsia="Times New Roman" w:hAnsi="Times New Roman" w:cs="Times New Roman"/>
-          <w:color w:val="222222"/>
+          <w:color w:val="FF0000"/>
+        </w:rPr>
+        <w:t xml:space="preserve"> </w:t>
+      </w:r>
+      <w:r>
+        <w:rPr>
+          <w:rFonts w:ascii="Times New Roman" w:eastAsia="Times New Roman" w:hAnsi="Times New Roman" w:cs="Times New Roman"/>
+          <w:color w:val="0432FF"/>
+        </w:rPr>
+        <w:t xml:space="preserve">Note that this is not limited to flows/regions of high </w:t>
+      </w:r>
+      <w:proofErr w:type="gramStart"/>
+      <w:r>
+        <w:rPr>
+          <w:rFonts w:ascii="Times New Roman" w:eastAsia="Times New Roman" w:hAnsi="Times New Roman" w:cs="Times New Roman"/>
+          <w:color w:val="0432FF"/>
+        </w:rPr>
+        <w:t>velocity, but</w:t>
+      </w:r>
+      <w:proofErr w:type="gramEnd"/>
+      <w:r>
+        <w:rPr>
+          <w:rFonts w:ascii="Times New Roman" w:eastAsia="Times New Roman" w:hAnsi="Times New Roman" w:cs="Times New Roman"/>
+          <w:color w:val="0432FF"/>
+        </w:rPr>
+        <w:t xml:space="preserve"> might also be caused by bifurcations and other non-linear flow behavior. Due to the inherent sensitivity to small perturbations in most time-varying flows, this is deeply concerning to me.</w:t>
+      </w:r>
+    </w:p>
+    <w:p>
+      <w:pPr>
+        <w:rPr>
+          <w:rFonts w:ascii="Times New Roman" w:eastAsia="Times New Roman" w:hAnsi="Times New Roman" w:cs="Times New Roman"/>
+          <w:color w:val="0432FF"/>
+        </w:rPr>
+      </w:pPr>
+    </w:p>
+    <w:p>
+      <w:pPr>
+        <w:rPr>
+          <w:rFonts w:ascii="Times New Roman" w:eastAsia="Times New Roman" w:hAnsi="Times New Roman" w:cs="Times New Roman"/>
+          <w:color w:val="0432FF"/>
+        </w:rPr>
+      </w:pPr>
+    </w:p>
+    <w:p>
+      <w:pPr>
+        <w:autoSpaceDE w:val="0"/>
+        <w:autoSpaceDN w:val="0"/>
+        <w:adjustRightInd w:val="0"/>
+        <w:rPr>
+          <w:rFonts w:ascii="Times New Roman" w:eastAsia="Times New Roman" w:hAnsi="Times New Roman" w:cs="Times New Roman"/>
+          <w:color w:val="FF0000"/>
+        </w:rPr>
+      </w:pPr>
+      <w:r>
+        <w:rPr>
+          <w:rFonts w:ascii="Times New Roman" w:eastAsia="Times New Roman" w:hAnsi="Times New Roman" w:cs="Times New Roman"/>
+          <w:color w:val="FF0000"/>
+        </w:rPr>
+        <w:lastRenderedPageBreak/>
+        <w:t xml:space="preserve">Enabling exploratory time-varying flow visualization for large-scale simulation is indeed very challenging. In a recent paper, Leigh </w:t>
+      </w:r>
+      <w:proofErr w:type="spellStart"/>
+      <w:r>
+        <w:rPr>
+          <w:rFonts w:ascii="Times New Roman" w:eastAsia="Times New Roman" w:hAnsi="Times New Roman" w:cs="Times New Roman"/>
+          <w:color w:val="FF0000"/>
+        </w:rPr>
+        <w:t>Orf</w:t>
+      </w:r>
+      <w:proofErr w:type="spellEnd"/>
+      <w:r>
+        <w:rPr>
+          <w:rFonts w:ascii="Times New Roman" w:eastAsia="Times New Roman" w:hAnsi="Times New Roman" w:cs="Times New Roman"/>
+          <w:color w:val="FF0000"/>
+        </w:rPr>
+        <w:t xml:space="preserve"> referred to the use of ZFP to compress a time-varying vector field as “unfortunate but necessary.” We aren’t saying this to target ZFP, but to make the general statement that any data reduction/approximation technique likely introduces some form of uncertainty to a time-varying flow field. </w:t>
+      </w:r>
+      <w:r>
+        <w:rPr>
+          <w:rFonts w:ascii="Times New Roman" w:eastAsia="Times New Roman" w:hAnsi="Times New Roman" w:cs="Times New Roman"/>
+          <w:color w:val="FF0000"/>
+        </w:rPr>
+        <w:t xml:space="preserve">Often these impacts are difficult to observe due to the difficulty in performing uncertain flow visualization in practical settings. </w:t>
+      </w:r>
+      <w:r>
+        <w:rPr>
+          <w:rFonts w:ascii="Times New Roman" w:eastAsia="Times New Roman" w:hAnsi="Times New Roman" w:cs="Times New Roman"/>
+          <w:color w:val="FF0000"/>
+        </w:rPr>
+        <w:t xml:space="preserve">Further, any introduced uncertainty in this setting propagates due to the integration-based nature of most flow visualization algorithms. Although </w:t>
+      </w:r>
+      <w:r>
+        <w:rPr>
+          <w:rFonts w:ascii="Times New Roman" w:eastAsia="Times New Roman" w:hAnsi="Times New Roman" w:cs="Times New Roman"/>
+          <w:color w:val="FF0000"/>
+        </w:rPr>
+        <w:t>our study</w:t>
+      </w:r>
+      <w:r>
+        <w:rPr>
+          <w:rFonts w:ascii="Times New Roman" w:eastAsia="Times New Roman" w:hAnsi="Times New Roman" w:cs="Times New Roman"/>
+          <w:color w:val="FF0000"/>
+        </w:rPr>
+        <w:t xml:space="preserve"> evaluated multiple data sets and focused a large part of our analysis on only the reconstruction of the discarded trajectories, there are certainly cases where a flow field might be misrepresented. </w:t>
+      </w:r>
+      <w:r>
+        <w:rPr>
+          <w:rFonts w:ascii="Times New Roman" w:eastAsia="Times New Roman" w:hAnsi="Times New Roman" w:cs="Times New Roman"/>
+          <w:color w:val="FF0000"/>
+        </w:rPr>
+        <w:t>The current literature lacks a</w:t>
+      </w:r>
+      <w:r>
+        <w:rPr>
+          <w:rFonts w:ascii="Times New Roman" w:eastAsia="Times New Roman" w:hAnsi="Times New Roman" w:cs="Times New Roman"/>
+          <w:color w:val="FF0000"/>
+        </w:rPr>
+        <w:t xml:space="preserve"> closer investigation of how various data reduction techniques </w:t>
+      </w:r>
+      <w:r>
+        <w:rPr>
+          <w:rFonts w:ascii="Times New Roman" w:eastAsia="Times New Roman" w:hAnsi="Times New Roman" w:cs="Times New Roman"/>
+          <w:color w:val="FF0000"/>
+        </w:rPr>
+        <w:t xml:space="preserve">for time-varying vector fields </w:t>
+      </w:r>
+      <w:r>
+        <w:rPr>
+          <w:rFonts w:ascii="Times New Roman" w:eastAsia="Times New Roman" w:hAnsi="Times New Roman" w:cs="Times New Roman"/>
+          <w:color w:val="FF0000"/>
+        </w:rPr>
+        <w:t xml:space="preserve">(Eulerian sub-sampling, Lagrangian representations, ZFP, etc.) impact </w:t>
+      </w:r>
+      <w:r>
+        <w:rPr>
+          <w:rFonts w:ascii="Times New Roman" w:eastAsia="Times New Roman" w:hAnsi="Times New Roman" w:cs="Times New Roman"/>
+          <w:color w:val="FF0000"/>
+        </w:rPr>
+        <w:t xml:space="preserve">the reconstruction of </w:t>
+      </w:r>
+      <w:r>
+        <w:rPr>
+          <w:rFonts w:ascii="Times New Roman" w:eastAsia="Times New Roman" w:hAnsi="Times New Roman" w:cs="Times New Roman"/>
+          <w:color w:val="FF0000"/>
+        </w:rPr>
+        <w:t>specific flow features</w:t>
+      </w:r>
+      <w:r>
+        <w:rPr>
+          <w:rFonts w:ascii="Times New Roman" w:eastAsia="Times New Roman" w:hAnsi="Times New Roman" w:cs="Times New Roman"/>
+          <w:color w:val="FF0000"/>
+        </w:rPr>
+        <w:t xml:space="preserve">. We think such research </w:t>
+      </w:r>
+      <w:r>
+        <w:rPr>
+          <w:rFonts w:ascii="Times New Roman" w:eastAsia="Times New Roman" w:hAnsi="Times New Roman" w:cs="Times New Roman"/>
+          <w:color w:val="FF0000"/>
+        </w:rPr>
+        <w:t xml:space="preserve">would be invaluable to the flow visualization community and </w:t>
+      </w:r>
+      <w:r>
+        <w:rPr>
+          <w:rFonts w:ascii="Times New Roman" w:eastAsia="Times New Roman" w:hAnsi="Times New Roman" w:cs="Times New Roman"/>
+          <w:color w:val="FF0000"/>
+        </w:rPr>
+        <w:t xml:space="preserve">will consider it very seriously for future work (this topic is of importance to the authors). </w:t>
+      </w:r>
+      <w:r>
+        <w:rPr>
+          <w:rFonts w:ascii="Times New Roman" w:eastAsia="Times New Roman" w:hAnsi="Times New Roman" w:cs="Times New Roman"/>
+          <w:color w:val="FF0000"/>
+        </w:rPr>
+        <w:t>That said, w</w:t>
+      </w:r>
+      <w:r>
+        <w:rPr>
+          <w:rFonts w:ascii="Times New Roman" w:eastAsia="Times New Roman" w:hAnsi="Times New Roman" w:cs="Times New Roman"/>
+          <w:color w:val="FF0000"/>
+        </w:rPr>
+        <w:t>e feel the errors</w:t>
+      </w:r>
+      <w:r>
+        <w:rPr>
+          <w:rFonts w:ascii="Times New Roman" w:eastAsia="Times New Roman" w:hAnsi="Times New Roman" w:cs="Times New Roman"/>
+          <w:color w:val="FF0000"/>
+        </w:rPr>
+        <w:t xml:space="preserve"> we observed</w:t>
+      </w:r>
+      <w:r>
+        <w:rPr>
+          <w:rFonts w:ascii="Times New Roman" w:eastAsia="Times New Roman" w:hAnsi="Times New Roman" w:cs="Times New Roman"/>
+          <w:color w:val="FF0000"/>
+        </w:rPr>
+        <w:t xml:space="preserve"> are generally good, at least in the context of how difficult it is to achieve fast and accurate time-varying flow visualization.</w:t>
+      </w:r>
+      <w:r>
+        <w:rPr>
+          <w:rFonts w:ascii="Times New Roman" w:eastAsia="Times New Roman" w:hAnsi="Times New Roman" w:cs="Times New Roman"/>
+          <w:color w:val="FF0000"/>
+        </w:rPr>
+        <w:t xml:space="preserve"> Further, to reflect your concern in the manuscript, we include a discussion in Section 7 that focuses on how we believe our technique would be best used in a time-varying visualization setting where interpolation is limited to individual intervals, and error propagation can be reduced/eliminated. </w:t>
+      </w:r>
+    </w:p>
+    <w:p>
+      <w:pPr>
+        <w:rPr>
+          <w:rFonts w:ascii="Times New Roman" w:eastAsia="Times New Roman" w:hAnsi="Times New Roman" w:cs="Times New Roman"/>
+          <w:color w:val="222222"/>
+        </w:rPr>
+      </w:pPr>
+    </w:p>
+    <w:p>
+      <w:pPr>
+        <w:rPr>
+          <w:rFonts w:ascii="Times New Roman" w:eastAsia="Times New Roman" w:hAnsi="Times New Roman" w:cs="Times New Roman"/>
+          <w:color w:val="0432FF"/>
+        </w:rPr>
+      </w:pPr>
+      <w:r>
+        <w:rPr>
+          <w:rFonts w:ascii="Times New Roman" w:eastAsia="Times New Roman" w:hAnsi="Times New Roman" w:cs="Times New Roman"/>
+          <w:color w:val="0432FF"/>
+        </w:rPr>
+        <w:t>As shown in Sec. 4, the error is bounded by the time interval, velocities, and spatial extent of the region. Although this is a good result, it also implies that these parameters have to be set carefully and preferably adaptively. This is noted as future work by the authors. In my opinion, this is far from trivial and would ultimately decide how useful local flow maps can be in practice.</w:t>
+      </w:r>
+    </w:p>
+    <w:p>
+      <w:pPr>
+        <w:rPr>
+          <w:rFonts w:ascii="Times New Roman" w:eastAsia="Times New Roman" w:hAnsi="Times New Roman" w:cs="Times New Roman"/>
+          <w:color w:val="0432FF"/>
+        </w:rPr>
+      </w:pPr>
+    </w:p>
+    <w:p>
+      <w:pPr>
+        <w:rPr>
+          <w:rFonts w:ascii="Times New Roman" w:eastAsia="Times New Roman" w:hAnsi="Times New Roman" w:cs="Times New Roman"/>
+          <w:color w:val="FF0000"/>
+        </w:rPr>
+      </w:pPr>
+      <w:r>
+        <w:rPr>
+          <w:rFonts w:ascii="Times New Roman" w:eastAsia="Times New Roman" w:hAnsi="Times New Roman" w:cs="Times New Roman"/>
+          <w:color w:val="FF0000"/>
+        </w:rPr>
+        <w:t xml:space="preserve">Thank you for your comment. </w:t>
+      </w:r>
+      <w:r>
+        <w:rPr>
+          <w:rFonts w:ascii="Times New Roman" w:eastAsia="Times New Roman" w:hAnsi="Times New Roman" w:cs="Times New Roman"/>
+          <w:color w:val="FF0000"/>
+        </w:rPr>
+        <w:t>We do believe there is a need for future work on adaptively deciding var</w:t>
+      </w:r>
+      <w:r>
+        <w:rPr>
+          <w:rFonts w:ascii="Times New Roman" w:eastAsia="Times New Roman" w:hAnsi="Times New Roman" w:cs="Times New Roman"/>
+          <w:color w:val="FF0000"/>
+        </w:rPr>
+        <w:t xml:space="preserve">ious </w:t>
+      </w:r>
+      <w:r>
+        <w:rPr>
+          <w:rFonts w:ascii="Times New Roman" w:eastAsia="Times New Roman" w:hAnsi="Times New Roman" w:cs="Times New Roman"/>
+          <w:color w:val="FF0000"/>
+        </w:rPr>
+        <w:t>parameters. In particular, the choice of time interval can greatly impact Lagrangian analysis (not limited to the communication-free model</w:t>
+      </w:r>
+      <w:r>
+        <w:rPr>
+          <w:rFonts w:ascii="Times New Roman" w:eastAsia="Times New Roman" w:hAnsi="Times New Roman" w:cs="Times New Roman"/>
+          <w:color w:val="FF0000"/>
+        </w:rPr>
+        <w:t>, but Agranovsky approach as well</w:t>
+      </w:r>
+      <w:r>
+        <w:rPr>
+          <w:rFonts w:ascii="Times New Roman" w:eastAsia="Times New Roman" w:hAnsi="Times New Roman" w:cs="Times New Roman"/>
+          <w:color w:val="FF0000"/>
+        </w:rPr>
+        <w:t xml:space="preserve">). In this context, we believe future work should decide the right “time interval” on a per particle basis to best capture the flow field behavior and produce the best data reduction. In our manuscript, we </w:t>
+      </w:r>
+      <w:r>
+        <w:rPr>
+          <w:rFonts w:ascii="Times New Roman" w:eastAsia="Times New Roman" w:hAnsi="Times New Roman" w:cs="Times New Roman"/>
+          <w:color w:val="FF0000"/>
+        </w:rPr>
+        <w:t>discuss this as future work</w:t>
+      </w:r>
+      <w:r>
+        <w:rPr>
+          <w:rFonts w:ascii="Times New Roman" w:eastAsia="Times New Roman" w:hAnsi="Times New Roman" w:cs="Times New Roman"/>
+          <w:color w:val="FF0000"/>
+        </w:rPr>
+        <w:t xml:space="preserve"> in Section 7. </w:t>
+      </w:r>
+    </w:p>
+    <w:p>
+      <w:pPr>
+        <w:rPr>
+          <w:rFonts w:ascii="Times New Roman" w:eastAsia="Times New Roman" w:hAnsi="Times New Roman" w:cs="Times New Roman"/>
+          <w:color w:val="0432FF"/>
+        </w:rPr>
+      </w:pPr>
+      <w:r>
+        <w:rPr>
+          <w:rFonts w:ascii="Times New Roman" w:eastAsia="Times New Roman" w:hAnsi="Times New Roman" w:cs="Times New Roman"/>
+          <w:color w:val="0432FF"/>
+        </w:rPr>
+        <w:t xml:space="preserve"> </w:t>
+      </w:r>
+    </w:p>
+    <w:p>
+      <w:pPr>
+        <w:rPr>
+          <w:rFonts w:ascii="Times New Roman" w:eastAsia="Times New Roman" w:hAnsi="Times New Roman" w:cs="Times New Roman"/>
+          <w:color w:val="0432FF"/>
+        </w:rPr>
+      </w:pPr>
+      <w:r>
+        <w:rPr>
+          <w:rFonts w:ascii="Times New Roman" w:eastAsia="Times New Roman" w:hAnsi="Times New Roman" w:cs="Times New Roman"/>
+          <w:color w:val="0432FF"/>
+        </w:rPr>
+        <w:t>The Cloverleaf3D results are promising, especially the comparison to the Eulerian</w:t>
+      </w:r>
+      <w:r>
+        <w:rPr>
+          <w:rFonts w:ascii="Times New Roman" w:eastAsia="Times New Roman" w:hAnsi="Times New Roman" w:cs="Times New Roman"/>
+          <w:color w:val="0432FF"/>
+        </w:rPr>
+        <w:t xml:space="preserve"> </w:t>
+      </w:r>
+      <w:r>
+        <w:rPr>
+          <w:rFonts w:ascii="Times New Roman" w:eastAsia="Times New Roman" w:hAnsi="Times New Roman" w:cs="Times New Roman"/>
+          <w:color w:val="0432FF"/>
+        </w:rPr>
+        <w:t>representation. Results of the ABC flow look good, but the error seems quite extreme for the Nyx and Jet flows. I would like to see more comparisons between the two Lagrangian methods regarding the error on the ABC, Nyx, and Jet flows. Currently, the improved scalability of local flow maps (less than one order of magnitude) does not justify the high error, in my opinion. Although some configurations with a lower error exist, it seems difficult to select such a configuration beforehand and the error can grow quite large. I fear that addressing this will require the adaptive method that has been noted as future work.</w:t>
+      </w:r>
+    </w:p>
+    <w:p>
+      <w:pPr>
+        <w:rPr>
+          <w:rFonts w:ascii="Times New Roman" w:eastAsia="Times New Roman" w:hAnsi="Times New Roman" w:cs="Times New Roman"/>
+          <w:color w:val="FF0000"/>
+          <w:u w:val="single"/>
+        </w:rPr>
+      </w:pPr>
+    </w:p>
+    <w:p>
+      <w:pPr>
+        <w:rPr>
+          <w:rFonts w:ascii="Times New Roman" w:eastAsia="Times New Roman" w:hAnsi="Times New Roman" w:cs="Times New Roman"/>
+          <w:color w:val="FF0000"/>
+        </w:rPr>
+      </w:pPr>
+      <w:r>
+        <w:rPr>
+          <w:rFonts w:ascii="Times New Roman" w:eastAsia="Times New Roman" w:hAnsi="Times New Roman" w:cs="Times New Roman"/>
+          <w:color w:val="FF0000"/>
+        </w:rPr>
+        <w:t>Thank you for your comment. We agree that deciding parameters for configurations beforehand presents a challenge. However, it presents a challenge for all Lagrangian representations in general.</w:t>
+      </w:r>
+      <w:r>
+        <w:rPr>
+          <w:rFonts w:ascii="Times New Roman" w:eastAsia="Times New Roman" w:hAnsi="Times New Roman" w:cs="Times New Roman"/>
+          <w:color w:val="FF0000"/>
+        </w:rPr>
+        <w:t xml:space="preserve"> Currently, we view this as something that is determined by total data storage budget, length of the simulation, and total number of grid points per rank.</w:t>
+      </w:r>
+      <w:r>
+        <w:rPr>
+          <w:rFonts w:ascii="Times New Roman" w:eastAsia="Times New Roman" w:hAnsi="Times New Roman" w:cs="Times New Roman"/>
+          <w:color w:val="FF0000"/>
+        </w:rPr>
+        <w:t xml:space="preserve"> </w:t>
+      </w:r>
+      <w:r>
+        <w:rPr>
+          <w:rFonts w:ascii="Times New Roman" w:eastAsia="Times New Roman" w:hAnsi="Times New Roman" w:cs="Times New Roman"/>
+          <w:color w:val="FF0000"/>
+        </w:rPr>
+        <w:t>We hope that our FTLE visualizations for the ABC, Nyx and Jet data sets help the assessment.</w:t>
+      </w:r>
+    </w:p>
+    <w:p>
+      <w:pPr>
+        <w:rPr>
+          <w:rFonts w:ascii="Times New Roman" w:eastAsia="Times New Roman" w:hAnsi="Times New Roman" w:cs="Times New Roman"/>
+          <w:color w:val="FF0000"/>
+          <w:u w:val="single"/>
+        </w:rPr>
+      </w:pPr>
+    </w:p>
+    <w:p>
+      <w:pPr>
+        <w:rPr>
+          <w:rFonts w:ascii="Times New Roman" w:eastAsia="Times New Roman" w:hAnsi="Times New Roman" w:cs="Times New Roman"/>
+          <w:color w:val="FF0000"/>
+        </w:rPr>
+      </w:pPr>
+      <w:r>
+        <w:rPr>
+          <w:rFonts w:ascii="Times New Roman" w:eastAsia="Times New Roman" w:hAnsi="Times New Roman" w:cs="Times New Roman"/>
+          <w:color w:val="0432FF"/>
+        </w:rPr>
+        <w:t>    Distributed particle tracing is well studied and not significantly (</w:t>
+      </w:r>
+      <w:proofErr w:type="gramStart"/>
+      <w:r>
+        <w:rPr>
+          <w:rFonts w:ascii="Times New Roman" w:eastAsia="Times New Roman" w:hAnsi="Times New Roman" w:cs="Times New Roman"/>
+          <w:color w:val="0432FF"/>
+        </w:rPr>
+        <w:t>i.e.</w:t>
+      </w:r>
+      <w:proofErr w:type="gramEnd"/>
+      <w:r>
+        <w:rPr>
+          <w:rFonts w:ascii="Times New Roman" w:eastAsia="Times New Roman" w:hAnsi="Times New Roman" w:cs="Times New Roman"/>
+          <w:color w:val="0432FF"/>
+        </w:rPr>
+        <w:t xml:space="preserve"> orders of magnitude) slower - this makes the method seem impractical to me. I was not convinced otherwise by the paper, but the authors might be able to address this.</w:t>
+      </w:r>
+      <w:r>
+        <w:rPr>
+          <w:rFonts w:ascii="Times New Roman" w:eastAsia="Times New Roman" w:hAnsi="Times New Roman" w:cs="Times New Roman"/>
+          <w:color w:val="FF0000"/>
         </w:rPr>
         <w:br/>
       </w:r>
-      <w:r>
-        <w:rPr>
-          <w:rFonts w:ascii="Times New Roman" w:eastAsia="Times New Roman" w:hAnsi="Times New Roman" w:cs="Times New Roman"/>
-          <w:color w:val="222222"/>
+    </w:p>
+    <w:p>
+      <w:pPr>
+        <w:rPr>
+          <w:rFonts w:ascii="Times New Roman" w:eastAsia="Times New Roman" w:hAnsi="Times New Roman" w:cs="Times New Roman"/>
+          <w:color w:val="FF0000"/>
+        </w:rPr>
+      </w:pPr>
+      <w:r>
+        <w:rPr>
+          <w:rFonts w:ascii="Times New Roman" w:eastAsia="Times New Roman" w:hAnsi="Times New Roman" w:cs="Times New Roman"/>
+          <w:color w:val="FF0000"/>
+        </w:rPr>
+        <w:t xml:space="preserve">As the MPI ranks increased, the change in encumbrance got to 4X.  Since Lagrangian techniques need to run every cycle, savings like this are significant.  One of our target applications has a 0.5s cycle time, meaning 0.04 puts us within 10% overhead (a common rule of thumb for acceptable in situ encumbrance), while 0.16 is 30% overhead (often viewed as too much).  </w:t>
+      </w:r>
+    </w:p>
+    <w:p>
+      <w:pPr>
+        <w:rPr>
+          <w:rFonts w:ascii="Times New Roman" w:eastAsia="Times New Roman" w:hAnsi="Times New Roman" w:cs="Times New Roman"/>
+          <w:color w:val="FF0000"/>
+        </w:rPr>
+      </w:pPr>
+    </w:p>
+    <w:p>
+      <w:pPr>
+        <w:rPr>
+          <w:rFonts w:ascii="Times New Roman" w:eastAsia="Times New Roman" w:hAnsi="Times New Roman" w:cs="Times New Roman"/>
+          <w:color w:val="0432FF"/>
+        </w:rPr>
+      </w:pPr>
+      <w:r>
+        <w:rPr>
+          <w:rFonts w:ascii="Times New Roman" w:eastAsia="Times New Roman" w:hAnsi="Times New Roman" w:cs="Times New Roman"/>
+          <w:color w:val="0432FF"/>
+        </w:rPr>
+        <w:t>The distribution of errors is nicely visualized by the violin plots. However, it is difficult to tell the impact of the error on post hoc flow analysis and visualization methods. Studying visualizations such as the finite-time Lyapunov exponent (FTLE) that operate on the flow map would give a different perspective on the introduced error and how much impact it has on the flow behavior.</w:t>
+      </w:r>
+      <w:r>
+        <w:rPr>
+          <w:rFonts w:ascii="Times New Roman" w:eastAsia="Times New Roman" w:hAnsi="Times New Roman" w:cs="Times New Roman"/>
+          <w:color w:val="0432FF"/>
         </w:rPr>
         <w:br/>
       </w:r>
-      <w:r>
-        <w:rPr>
-          <w:rFonts w:ascii="Times New Roman" w:eastAsia="Times New Roman" w:hAnsi="Times New Roman" w:cs="Times New Roman"/>
-          <w:color w:val="002CF4"/>
-          <w:shd w:val="clear" w:color="auto" w:fill="FFFFFF"/>
-        </w:rPr>
-        <w:t>    There are some minor points:</w:t>
-      </w:r>
-      <w:r>
-        <w:rPr>
-          <w:rFonts w:ascii="Times New Roman" w:eastAsia="Times New Roman" w:hAnsi="Times New Roman" w:cs="Times New Roman"/>
-          <w:color w:val="002CF4"/>
+    </w:p>
+    <w:p>
+      <w:pPr>
+        <w:rPr>
+          <w:rFonts w:ascii="Times New Roman" w:eastAsia="Times New Roman" w:hAnsi="Times New Roman" w:cs="Times New Roman"/>
+          <w:color w:val="FF0000"/>
+        </w:rPr>
+      </w:pPr>
+      <w:r>
+        <w:rPr>
+          <w:rFonts w:ascii="Times New Roman" w:eastAsia="Times New Roman" w:hAnsi="Times New Roman" w:cs="Times New Roman"/>
+          <w:color w:val="FF0000"/>
+        </w:rPr>
+        <w:t xml:space="preserve">We provide FTLE visualizations for the ABC, Nyx and Jet data sets. </w:t>
+      </w:r>
+    </w:p>
+    <w:p>
+      <w:pPr>
+        <w:rPr>
+          <w:rFonts w:ascii="Times New Roman" w:eastAsia="Times New Roman" w:hAnsi="Times New Roman" w:cs="Times New Roman"/>
+          <w:color w:val="FF0000"/>
+        </w:rPr>
+      </w:pPr>
+    </w:p>
+    <w:p>
+      <w:pPr>
+        <w:rPr>
+          <w:rFonts w:ascii="Times New Roman" w:eastAsia="Times New Roman" w:hAnsi="Times New Roman" w:cs="Times New Roman"/>
+          <w:color w:val="0432FF"/>
+        </w:rPr>
+      </w:pPr>
+      <w:r>
+        <w:rPr>
+          <w:rFonts w:ascii="Times New Roman" w:eastAsia="Times New Roman" w:hAnsi="Times New Roman" w:cs="Times New Roman"/>
+          <w:color w:val="0432FF"/>
+        </w:rPr>
+        <w:t>    In conclusion, I have strong doubts regarding the correctness and thus usefulness of local flow maps. I could be persuaded to accept the paper on the grounds that this study can serve as a first step for future research. I do believe that this is an interesting research direction.</w:t>
+      </w:r>
+      <w:r>
+        <w:rPr>
+          <w:rFonts w:ascii="Times New Roman" w:eastAsia="Times New Roman" w:hAnsi="Times New Roman" w:cs="Times New Roman"/>
+          <w:color w:val="0432FF"/>
         </w:rPr>
         <w:br/>
       </w:r>
-      <w:r>
-        <w:rPr>
-          <w:rFonts w:ascii="Times New Roman" w:eastAsia="Times New Roman" w:hAnsi="Times New Roman" w:cs="Times New Roman"/>
-          <w:color w:val="002CF4"/>
-          <w:shd w:val="clear" w:color="auto" w:fill="FFFFFF"/>
-        </w:rPr>
-        <w:t>    - The citation abbreviations are inconsistent. Often, the year is missing, e.g. [ACG*].</w:t>
-      </w:r>
-      <w:r>
-        <w:rPr>
-          <w:rFonts w:ascii="Times New Roman" w:eastAsia="Times New Roman" w:hAnsi="Times New Roman" w:cs="Times New Roman"/>
-          <w:color w:val="002CF4"/>
+    </w:p>
+    <w:p>
+      <w:pPr>
+        <w:rPr>
+          <w:rFonts w:ascii="Times New Roman" w:eastAsia="Times New Roman" w:hAnsi="Times New Roman" w:cs="Times New Roman"/>
+          <w:color w:val="FF0000"/>
+        </w:rPr>
+      </w:pPr>
+      <w:r>
+        <w:rPr>
+          <w:rFonts w:ascii="Times New Roman" w:eastAsia="Times New Roman" w:hAnsi="Times New Roman" w:cs="Times New Roman"/>
+          <w:color w:val="FF0000"/>
+        </w:rPr>
+        <w:t>Thank you for concluding your review with this perspective, and we found these comments heartening. In all, it is our view that we have done a more thorough analysis</w:t>
+      </w:r>
+      <w:r>
+        <w:rPr>
+          <w:rFonts w:ascii="Times New Roman" w:eastAsia="Times New Roman" w:hAnsi="Times New Roman" w:cs="Times New Roman"/>
+          <w:color w:val="FF0000"/>
+        </w:rPr>
+        <w:t xml:space="preserve"> of in situ costs</w:t>
+      </w:r>
+      <w:r>
+        <w:rPr>
+          <w:rFonts w:ascii="Times New Roman" w:eastAsia="Times New Roman" w:hAnsi="Times New Roman" w:cs="Times New Roman"/>
+          <w:color w:val="FF0000"/>
+        </w:rPr>
+        <w:t xml:space="preserve"> than has been done previously, and we are showing a proposition that was not previously available.  Your comments about the failure modes are well </w:t>
+      </w:r>
+      <w:proofErr w:type="gramStart"/>
+      <w:r>
+        <w:rPr>
+          <w:rFonts w:ascii="Times New Roman" w:eastAsia="Times New Roman" w:hAnsi="Times New Roman" w:cs="Times New Roman"/>
+          <w:color w:val="FF0000"/>
+        </w:rPr>
+        <w:t>taken, but</w:t>
+      </w:r>
+      <w:proofErr w:type="gramEnd"/>
+      <w:r>
+        <w:rPr>
+          <w:rFonts w:ascii="Times New Roman" w:eastAsia="Times New Roman" w:hAnsi="Times New Roman" w:cs="Times New Roman"/>
+          <w:color w:val="FF0000"/>
+        </w:rPr>
+        <w:t xml:space="preserve"> resolving them will take additional analysis. While we stand by our work, we understand if some interpret this as a “step” / “first step” towards increased Lagrangian understanding.  In particular, we felt your comments about bifurcation were interesting --- some sub-classes of features may be particularly important to preserve, and these features should be analyzed separately since they may get lost in global statistics.  That said, we do view this as future work -- with this study, we have done more analysis than what has been done previously and are having to remove results to meet the page limit.</w:t>
+      </w:r>
+    </w:p>
+    <w:p>
+      <w:pPr>
+        <w:rPr>
+          <w:rFonts w:ascii="Times New Roman" w:eastAsia="Times New Roman" w:hAnsi="Times New Roman" w:cs="Times New Roman"/>
+          <w:color w:val="222222"/>
+          <w:shd w:val="clear" w:color="auto" w:fill="FFFFFF"/>
+        </w:rPr>
+      </w:pPr>
+      <w:r>
+        <w:rPr>
+          <w:rFonts w:ascii="Times New Roman" w:eastAsia="Times New Roman" w:hAnsi="Times New Roman" w:cs="Times New Roman"/>
+          <w:color w:val="222222"/>
         </w:rPr>
         <w:br/>
       </w:r>
-      <w:r>
-        <w:rPr>
-          <w:rFonts w:ascii="Times New Roman" w:eastAsia="Times New Roman" w:hAnsi="Times New Roman" w:cs="Times New Roman"/>
-          <w:color w:val="002CF4"/>
-          <w:shd w:val="clear" w:color="auto" w:fill="FFFFFF"/>
-        </w:rPr>
-        <w:t>    - In the references [C*20], has missing author names.</w:t>
-      </w:r>
-    </w:p>
-    <w:p>
-      <w:pPr>
-        <w:rPr>
-          <w:rFonts w:ascii="Times New Roman" w:eastAsia="Times New Roman" w:hAnsi="Times New Roman" w:cs="Times New Roman"/>
-          <w:color w:val="002CF4"/>
-          <w:shd w:val="clear" w:color="auto" w:fill="FFFFFF"/>
-        </w:rPr>
-      </w:pPr>
-    </w:p>
-    <w:p>
-      <w:pPr>
-        <w:rPr>
-          <w:rFonts w:ascii="Times New Roman" w:eastAsia="Times New Roman" w:hAnsi="Times New Roman" w:cs="Times New Roman"/>
-          <w:color w:val="002CF4"/>
-          <w:shd w:val="clear" w:color="auto" w:fill="FFFFFF"/>
-        </w:rPr>
-      </w:pPr>
-      <w:r>
-        <w:rPr>
-          <w:rFonts w:ascii="Times New Roman" w:eastAsia="Times New Roman" w:hAnsi="Times New Roman" w:cs="Times New Roman"/>
-          <w:color w:val="FF0000"/>
-        </w:rPr>
-        <w:t xml:space="preserve">Thank you for bringing this to our notice. The format of some bibtex entries did not match the requirements of the algorithm in the .bst file. We have manually corrected these entries for consistency. We also note that [C*20] has over 50 authors, and we chose to use this format due to space limitations. </w:t>
-      </w:r>
-    </w:p>
-    <w:p>
-      <w:pPr>
-        <w:rPr>
-          <w:rFonts w:ascii="Times New Roman" w:eastAsia="Times New Roman" w:hAnsi="Times New Roman" w:cs="Times New Roman"/>
-          <w:color w:val="002CF4"/>
-          <w:shd w:val="clear" w:color="auto" w:fill="FFFFFF"/>
-        </w:rPr>
-      </w:pPr>
-      <w:r>
-        <w:rPr>
-          <w:rFonts w:ascii="Times New Roman" w:eastAsia="Times New Roman" w:hAnsi="Times New Roman" w:cs="Times New Roman"/>
-          <w:color w:val="002CF4"/>
-        </w:rPr>
-        <w:br/>
-      </w:r>
-      <w:r>
-        <w:rPr>
-          <w:rFonts w:ascii="Times New Roman" w:eastAsia="Times New Roman" w:hAnsi="Times New Roman" w:cs="Times New Roman"/>
-          <w:color w:val="002CF4"/>
-          <w:shd w:val="clear" w:color="auto" w:fill="FFFFFF"/>
-        </w:rPr>
-        <w:t>    - Table captions should be above the table.</w:t>
-      </w:r>
-    </w:p>
-    <w:p>
-      <w:pPr>
-        <w:rPr>
-          <w:rFonts w:ascii="Times New Roman" w:eastAsia="Times New Roman" w:hAnsi="Times New Roman" w:cs="Times New Roman"/>
-          <w:color w:val="FF0000"/>
-        </w:rPr>
-      </w:pPr>
-    </w:p>
-    <w:p>
-      <w:pPr>
-        <w:rPr>
-          <w:rFonts w:ascii="Times New Roman" w:eastAsia="Times New Roman" w:hAnsi="Times New Roman" w:cs="Times New Roman"/>
-          <w:color w:val="FF0000"/>
-        </w:rPr>
-      </w:pPr>
-      <w:r>
-        <w:rPr>
-          <w:rFonts w:ascii="Times New Roman" w:eastAsia="Times New Roman" w:hAnsi="Times New Roman" w:cs="Times New Roman"/>
-          <w:color w:val="FF0000"/>
-        </w:rPr>
-        <w:t xml:space="preserve">The instructions indicate the same treatment for tables and figures. I could not verify that captions need to be above the table. I can make this change if needed. </w:t>
-      </w:r>
-    </w:p>
-    <w:p>
-      <w:pPr>
-        <w:rPr>
-          <w:rFonts w:ascii="Times New Roman" w:eastAsia="Times New Roman" w:hAnsi="Times New Roman" w:cs="Times New Roman"/>
-          <w:color w:val="002CF4"/>
-          <w:shd w:val="clear" w:color="auto" w:fill="FFFFFF"/>
-        </w:rPr>
-      </w:pPr>
-      <w:r>
-        <w:rPr>
-          <w:rFonts w:ascii="Times New Roman" w:eastAsia="Times New Roman" w:hAnsi="Times New Roman" w:cs="Times New Roman"/>
-          <w:color w:val="002CF4"/>
-        </w:rPr>
-        <w:br/>
-      </w:r>
-      <w:r>
-        <w:rPr>
-          <w:rFonts w:ascii="Times New Roman" w:eastAsia="Times New Roman" w:hAnsi="Times New Roman" w:cs="Times New Roman"/>
-          <w:color w:val="002CF4"/>
-          <w:shd w:val="clear" w:color="auto" w:fill="FFFFFF"/>
-        </w:rPr>
-        <w:t>    - Some figures in  Sec. 6 are barely, if at all, discussed in the paper. Maybe</w:t>
-      </w:r>
-      <w:r>
-        <w:rPr>
-          <w:rFonts w:ascii="Times New Roman" w:eastAsia="Times New Roman" w:hAnsi="Times New Roman" w:cs="Times New Roman"/>
-          <w:color w:val="002CF4"/>
-        </w:rPr>
-        <w:t xml:space="preserve"> </w:t>
-      </w:r>
-      <w:r>
-        <w:rPr>
-          <w:rFonts w:ascii="Times New Roman" w:eastAsia="Times New Roman" w:hAnsi="Times New Roman" w:cs="Times New Roman"/>
-          <w:color w:val="002CF4"/>
-          <w:shd w:val="clear" w:color="auto" w:fill="FFFFFF"/>
-        </w:rPr>
-        <w:t>some figures can be moved to a supplementary document or even left out?</w:t>
-      </w:r>
-      <w:r>
-        <w:rPr>
-          <w:rFonts w:ascii="Times New Roman" w:eastAsia="Times New Roman" w:hAnsi="Times New Roman" w:cs="Times New Roman"/>
-          <w:color w:val="222222"/>
-        </w:rPr>
-        <w:br/>
-      </w:r>
-    </w:p>
-    <w:p>
-      <w:pPr>
-        <w:rPr>
-          <w:rFonts w:ascii="Times New Roman" w:eastAsia="Times New Roman" w:hAnsi="Times New Roman" w:cs="Times New Roman"/>
-          <w:color w:val="FF0000"/>
-        </w:rPr>
-      </w:pPr>
-      <w:r>
-        <w:rPr>
-          <w:rFonts w:ascii="Times New Roman" w:eastAsia="Times New Roman" w:hAnsi="Times New Roman" w:cs="Times New Roman"/>
-          <w:color w:val="FF0000"/>
-        </w:rPr>
-        <w:t xml:space="preserve">Thank you for this suggestion. </w:t>
-      </w:r>
-      <w:r>
-        <w:rPr>
-          <w:rFonts w:ascii="Times New Roman" w:eastAsia="Times New Roman" w:hAnsi="Times New Roman" w:cs="Times New Roman"/>
-          <w:color w:val="FF0000"/>
-        </w:rPr>
-        <w:t xml:space="preserve">We reduce the number of </w:t>
-      </w:r>
-      <w:r>
-        <w:rPr>
-          <w:rFonts w:ascii="Times New Roman" w:eastAsia="Times New Roman" w:hAnsi="Times New Roman" w:cs="Times New Roman"/>
-          <w:color w:val="FF0000"/>
-        </w:rPr>
-        <w:t xml:space="preserve">heatmap </w:t>
-      </w:r>
-      <w:r>
-        <w:rPr>
-          <w:rFonts w:ascii="Times New Roman" w:eastAsia="Times New Roman" w:hAnsi="Times New Roman" w:cs="Times New Roman"/>
-          <w:color w:val="FF0000"/>
-        </w:rPr>
-        <w:t>figures in Section 6</w:t>
-      </w:r>
-      <w:r>
-        <w:rPr>
-          <w:rFonts w:ascii="Times New Roman" w:eastAsia="Times New Roman" w:hAnsi="Times New Roman" w:cs="Times New Roman"/>
-          <w:color w:val="FF0000"/>
-        </w:rPr>
-        <w:t xml:space="preserve">, retaining </w:t>
-      </w:r>
-      <w:r>
-        <w:rPr>
-          <w:rFonts w:ascii="Times New Roman" w:eastAsia="Times New Roman" w:hAnsi="Times New Roman" w:cs="Times New Roman"/>
-          <w:color w:val="FF0000"/>
-        </w:rPr>
-        <w:t>only a subset.</w:t>
-      </w:r>
-      <w:r>
-        <w:rPr>
-          <w:rFonts w:ascii="Times New Roman" w:eastAsia="Times New Roman" w:hAnsi="Times New Roman" w:cs="Times New Roman"/>
-          <w:color w:val="FF0000"/>
-        </w:rPr>
-        <w:t xml:space="preserve"> </w:t>
-      </w:r>
-      <w:r>
-        <w:rPr>
-          <w:rFonts w:ascii="Times New Roman" w:eastAsia="Times New Roman" w:hAnsi="Times New Roman" w:cs="Times New Roman"/>
-          <w:color w:val="FF0000"/>
-        </w:rPr>
-        <w:t xml:space="preserve"> </w:t>
-      </w:r>
-    </w:p>
-    <w:p>
-      <w:pPr>
-        <w:rPr>
-          <w:rFonts w:ascii="Times New Roman" w:eastAsia="Times New Roman" w:hAnsi="Times New Roman" w:cs="Times New Roman"/>
-          <w:color w:val="0432FF"/>
-        </w:rPr>
-      </w:pPr>
-      <w:r>
-        <w:rPr>
-          <w:rFonts w:ascii="Times New Roman" w:eastAsia="Times New Roman" w:hAnsi="Times New Roman" w:cs="Times New Roman"/>
-          <w:color w:val="222222"/>
-        </w:rPr>
-        <w:br/>
-      </w:r>
-      <w:r>
-        <w:rPr>
-          <w:rFonts w:ascii="Times New Roman" w:eastAsia="Times New Roman" w:hAnsi="Times New Roman" w:cs="Times New Roman"/>
-          <w:color w:val="0432FF"/>
-        </w:rPr>
-        <w:t>However, I feel that the theoretical limitations are far</w:t>
-      </w:r>
-      <w:r>
-        <w:rPr>
-          <w:rFonts w:ascii="Times New Roman" w:eastAsia="Times New Roman" w:hAnsi="Times New Roman" w:cs="Times New Roman"/>
-          <w:color w:val="0432FF"/>
-        </w:rPr>
-        <w:br/>
-        <w:t>    greater than described in the paper. Most concerning, the method is inherently</w:t>
-      </w:r>
-      <w:r>
-        <w:rPr>
-          <w:rFonts w:ascii="Times New Roman" w:eastAsia="Times New Roman" w:hAnsi="Times New Roman" w:cs="Times New Roman"/>
-          <w:color w:val="0432FF"/>
-        </w:rPr>
-        <w:br/>
-        <w:t>    biased since it simply drops sampled trajectories that leave the local region.</w:t>
-      </w:r>
-      <w:r>
-        <w:rPr>
-          <w:rFonts w:ascii="Times New Roman" w:eastAsia="Times New Roman" w:hAnsi="Times New Roman" w:cs="Times New Roman"/>
-          <w:color w:val="0432FF"/>
-        </w:rPr>
-        <w:br/>
-        <w:t>    This implies that it can systematically misrepresent a flow</w:t>
-      </w:r>
-    </w:p>
-    <w:p>
-      <w:pPr>
-        <w:rPr>
-          <w:rFonts w:ascii="Times New Roman" w:eastAsia="Times New Roman" w:hAnsi="Times New Roman" w:cs="Times New Roman"/>
-          <w:color w:val="0432FF"/>
-        </w:rPr>
-      </w:pPr>
-    </w:p>
-    <w:p>
-      <w:pPr>
-        <w:rPr>
-          <w:rFonts w:ascii="Times New Roman" w:eastAsia="Times New Roman" w:hAnsi="Times New Roman" w:cs="Times New Roman"/>
-          <w:color w:val="FF0000"/>
-        </w:rPr>
-      </w:pPr>
-      <w:r>
-        <w:rPr>
-          <w:rFonts w:ascii="Times New Roman" w:eastAsia="Times New Roman" w:hAnsi="Times New Roman" w:cs="Times New Roman"/>
-          <w:color w:val="FF0000"/>
-        </w:rPr>
-        <w:t xml:space="preserve">We certainly agree that an error analysis that focused on holistic behavior could hide a systemic issue (i.e., particles that are at a boundary).  That said, our error analysis is show the error for the particles in this configuration, so the errors involved show the errors for the case you are referring to.  We feel these errors are generally good, at least in the context of </w:t>
-      </w:r>
-      <w:r>
-        <w:rPr>
-          <w:rFonts w:ascii="Times New Roman" w:eastAsia="Times New Roman" w:hAnsi="Times New Roman" w:cs="Times New Roman"/>
-          <w:color w:val="FF0000"/>
-        </w:rPr>
-        <w:t>how difficult it is to achieve fast and accurate time-varying flow visualization.</w:t>
-      </w:r>
-    </w:p>
-    <w:p>
-      <w:pPr>
-        <w:rPr>
-          <w:rFonts w:ascii="Times New Roman" w:eastAsia="Times New Roman" w:hAnsi="Times New Roman" w:cs="Times New Roman"/>
-          <w:color w:val="0432FF"/>
-        </w:rPr>
-      </w:pPr>
-    </w:p>
-    <w:p>
-      <w:pPr>
-        <w:rPr>
-          <w:rFonts w:ascii="Times New Roman" w:eastAsia="Times New Roman" w:hAnsi="Times New Roman" w:cs="Times New Roman"/>
-          <w:color w:val="0432FF"/>
-        </w:rPr>
-      </w:pPr>
-      <w:r>
-        <w:rPr>
-          <w:rFonts w:ascii="Times New Roman" w:eastAsia="Times New Roman" w:hAnsi="Times New Roman" w:cs="Times New Roman"/>
-          <w:color w:val="0432FF"/>
-        </w:rPr>
-        <w:t>Note that this is not limited to flows/regions of</w:t>
-      </w:r>
-      <w:r>
-        <w:rPr>
-          <w:rFonts w:ascii="Times New Roman" w:eastAsia="Times New Roman" w:hAnsi="Times New Roman" w:cs="Times New Roman"/>
-          <w:color w:val="0432FF"/>
-        </w:rPr>
-        <w:br/>
-        <w:t>    high velocity, but might also be caused by bifurcations and other non-linear flow</w:t>
-      </w:r>
-      <w:r>
-        <w:rPr>
-          <w:rFonts w:ascii="Times New Roman" w:eastAsia="Times New Roman" w:hAnsi="Times New Roman" w:cs="Times New Roman"/>
-          <w:color w:val="0432FF"/>
-        </w:rPr>
-        <w:br/>
-        <w:t>    behavior. Due to the inherent sensitivity to small perturbations in most time-</w:t>
-      </w:r>
-      <w:r>
-        <w:rPr>
-          <w:rFonts w:ascii="Times New Roman" w:eastAsia="Times New Roman" w:hAnsi="Times New Roman" w:cs="Times New Roman"/>
-          <w:color w:val="0432FF"/>
-        </w:rPr>
-        <w:br/>
-        <w:t>    varying flows, this is deeply concerning to me.</w:t>
-      </w:r>
-    </w:p>
-    <w:p>
-      <w:pPr>
-        <w:rPr>
-          <w:rFonts w:ascii="Times New Roman" w:eastAsia="Times New Roman" w:hAnsi="Times New Roman" w:cs="Times New Roman"/>
-          <w:color w:val="0432FF"/>
-        </w:rPr>
-      </w:pPr>
-    </w:p>
-    <w:p>
-      <w:pPr>
-        <w:rPr>
-          <w:rFonts w:ascii="Times New Roman" w:eastAsia="Times New Roman" w:hAnsi="Times New Roman" w:cs="Times New Roman"/>
-          <w:color w:val="FF0000"/>
-          <w:u w:val="single"/>
-        </w:rPr>
-      </w:pPr>
-      <w:r>
-        <w:rPr>
-          <w:rFonts w:ascii="Times New Roman" w:eastAsia="Times New Roman" w:hAnsi="Times New Roman" w:cs="Times New Roman"/>
-          <w:color w:val="FF0000"/>
-        </w:rPr>
-        <w:t xml:space="preserve">There are many ways Lagrangian flow can fail to represent a vector field, and also many ways that an Eulerian approach can fail to represent a vector field.  The purpose of previous </w:t>
-      </w:r>
-      <w:r>
-        <w:rPr>
-          <w:rFonts w:ascii="Times New Roman" w:eastAsia="Times New Roman" w:hAnsi="Times New Roman" w:cs="Times New Roman"/>
-          <w:color w:val="FF0000"/>
-        </w:rPr>
-        <w:t>studie</w:t>
-      </w:r>
-      <w:r>
-        <w:rPr>
-          <w:rFonts w:ascii="Times New Roman" w:eastAsia="Times New Roman" w:hAnsi="Times New Roman" w:cs="Times New Roman"/>
-          <w:color w:val="FF0000"/>
-        </w:rPr>
-        <w:t xml:space="preserve">s comparing Lagrangian to Eulerian was to show that Eulerian fails at a much higher rate (and hence Lagrangian works better despites the ways it can fail).   Revisiting the text at the beginning of our response to Reviewer #4, time-varying flow visualization is often forced to choose between bad options.  Your scenario is plausible and likely happens in practice.  The question is how it compares to the rate of occurrence with other approaches.  Our current work has the violin plots state global behavior, and the newly added FTLE plots further inform behavior.  That said, one missing piece is to look at specific types of flow phenomena, like bifurcations.  Previous in situ Lagrangian work has not done this, and we actually feel our current work does a more thorough evaluation than has occurred previously.  That said, we believe that looking at preservation of specific types of flow phenomena would be useful in allaying concerns like this one.  </w:t>
-      </w:r>
-      <w:r>
-        <w:rPr>
-          <w:rFonts w:ascii="Times New Roman" w:eastAsia="Times New Roman" w:hAnsi="Times New Roman" w:cs="Times New Roman"/>
-          <w:color w:val="FF0000"/>
-        </w:rPr>
-        <w:t xml:space="preserve">(SS/HC) </w:t>
-      </w:r>
-      <w:r>
-        <w:rPr>
-          <w:rFonts w:ascii="Times New Roman" w:eastAsia="Times New Roman" w:hAnsi="Times New Roman" w:cs="Times New Roman"/>
-          <w:color w:val="FF0000"/>
-          <w:u w:val="single"/>
-        </w:rPr>
-        <w:t>Therefore, we added some sentences to future work about the limitations of our analysis and how future analysis could improve on it.</w:t>
-      </w:r>
-    </w:p>
-    <w:p>
-      <w:pPr>
-        <w:rPr>
-          <w:rFonts w:ascii="Times New Roman" w:eastAsia="Times New Roman" w:hAnsi="Times New Roman" w:cs="Times New Roman"/>
-          <w:color w:val="222222"/>
-        </w:rPr>
-      </w:pPr>
-    </w:p>
-    <w:p>
-      <w:pPr>
-        <w:rPr>
-          <w:rFonts w:ascii="Times New Roman" w:eastAsia="Times New Roman" w:hAnsi="Times New Roman" w:cs="Times New Roman"/>
-          <w:color w:val="0432FF"/>
-        </w:rPr>
-      </w:pPr>
-      <w:r>
-        <w:rPr>
-          <w:rFonts w:ascii="Times New Roman" w:eastAsia="Times New Roman" w:hAnsi="Times New Roman" w:cs="Times New Roman"/>
-          <w:color w:val="0432FF"/>
-        </w:rPr>
-        <w:t>As shown in Sec. 4, the error is bounded by the time interval, velocities, and</w:t>
-      </w:r>
-      <w:r>
-        <w:rPr>
-          <w:rFonts w:ascii="Times New Roman" w:eastAsia="Times New Roman" w:hAnsi="Times New Roman" w:cs="Times New Roman"/>
-          <w:color w:val="0432FF"/>
-        </w:rPr>
-        <w:br/>
-        <w:t>    spatial extent of the region. Although this is a good result, it also implies that</w:t>
-      </w:r>
-      <w:r>
-        <w:rPr>
-          <w:rFonts w:ascii="Times New Roman" w:eastAsia="Times New Roman" w:hAnsi="Times New Roman" w:cs="Times New Roman"/>
-          <w:color w:val="0432FF"/>
-        </w:rPr>
-        <w:br/>
-        <w:t>    these parameters have to be set carefully and preferably adaptively. This is noted</w:t>
-      </w:r>
-      <w:r>
-        <w:rPr>
-          <w:rFonts w:ascii="Times New Roman" w:eastAsia="Times New Roman" w:hAnsi="Times New Roman" w:cs="Times New Roman"/>
-          <w:color w:val="0432FF"/>
-        </w:rPr>
-        <w:br/>
-        <w:t>    as future work by the authors. In my opinion, this is far from trivial and would</w:t>
-      </w:r>
-      <w:r>
-        <w:rPr>
-          <w:rFonts w:ascii="Times New Roman" w:eastAsia="Times New Roman" w:hAnsi="Times New Roman" w:cs="Times New Roman"/>
-          <w:color w:val="0432FF"/>
-        </w:rPr>
-        <w:br/>
-        <w:t>    ultimately decide how useful local flow maps can be in practice.</w:t>
-      </w:r>
-    </w:p>
-    <w:p>
-      <w:pPr>
-        <w:rPr>
-          <w:rFonts w:ascii="Times New Roman" w:eastAsia="Times New Roman" w:hAnsi="Times New Roman" w:cs="Times New Roman"/>
-          <w:color w:val="0432FF"/>
-        </w:rPr>
-      </w:pPr>
-    </w:p>
-    <w:p>
-      <w:pPr>
-        <w:rPr>
-          <w:rFonts w:ascii="Times New Roman" w:eastAsia="Times New Roman" w:hAnsi="Times New Roman" w:cs="Times New Roman"/>
-          <w:color w:val="FF0000"/>
-          <w:u w:val="single"/>
-        </w:rPr>
-      </w:pPr>
-      <w:r>
-        <w:rPr>
-          <w:rFonts w:ascii="Times New Roman" w:eastAsia="Times New Roman" w:hAnsi="Times New Roman" w:cs="Times New Roman"/>
-          <w:color w:val="FF0000"/>
-          <w:u w:val="single"/>
-        </w:rPr>
-        <w:t xml:space="preserve">(SS/HC) </w:t>
-      </w:r>
-      <w:r>
-        <w:rPr>
-          <w:rFonts w:ascii="Times New Roman" w:eastAsia="Times New Roman" w:hAnsi="Times New Roman" w:cs="Times New Roman"/>
-          <w:color w:val="FF0000"/>
-          <w:u w:val="single"/>
-        </w:rPr>
-        <w:t>We have adapted the sentence in future work to reflect this point.</w:t>
-      </w:r>
-    </w:p>
-    <w:p>
-      <w:pPr>
-        <w:rPr>
-          <w:rFonts w:ascii="Times New Roman" w:eastAsia="Times New Roman" w:hAnsi="Times New Roman" w:cs="Times New Roman"/>
-          <w:color w:val="0432FF"/>
-        </w:rPr>
-      </w:pPr>
-      <w:r>
-        <w:rPr>
-          <w:rFonts w:ascii="Times New Roman" w:eastAsia="Times New Roman" w:hAnsi="Times New Roman" w:cs="Times New Roman"/>
-          <w:color w:val="0432FF"/>
-        </w:rPr>
-        <w:t xml:space="preserve"> </w:t>
-      </w:r>
-    </w:p>
-    <w:p>
-      <w:pPr>
-        <w:rPr>
-          <w:rFonts w:ascii="Times New Roman" w:eastAsia="Times New Roman" w:hAnsi="Times New Roman" w:cs="Times New Roman"/>
-          <w:color w:val="0432FF"/>
-        </w:rPr>
-      </w:pPr>
-      <w:r>
-        <w:rPr>
-          <w:rFonts w:ascii="Times New Roman" w:eastAsia="Times New Roman" w:hAnsi="Times New Roman" w:cs="Times New Roman"/>
-          <w:color w:val="0432FF"/>
-        </w:rPr>
-        <w:t>The Cloverleaf3D results are promising, especially the comparison to the Eulerian</w:t>
-      </w:r>
-      <w:r>
-        <w:rPr>
-          <w:rFonts w:ascii="Times New Roman" w:eastAsia="Times New Roman" w:hAnsi="Times New Roman" w:cs="Times New Roman"/>
-          <w:color w:val="0432FF"/>
-        </w:rPr>
-        <w:br/>
-        <w:t>    representation. Results of the ABC flow look good, but the error seems quite</w:t>
-      </w:r>
-      <w:r>
-        <w:rPr>
-          <w:rFonts w:ascii="Times New Roman" w:eastAsia="Times New Roman" w:hAnsi="Times New Roman" w:cs="Times New Roman"/>
-          <w:color w:val="0432FF"/>
-        </w:rPr>
-        <w:br/>
-        <w:t>    extreme for the Nyx and Jet flows. I would like to see more comparisons between</w:t>
-      </w:r>
-      <w:r>
-        <w:rPr>
-          <w:rFonts w:ascii="Times New Roman" w:eastAsia="Times New Roman" w:hAnsi="Times New Roman" w:cs="Times New Roman"/>
-          <w:color w:val="0432FF"/>
-        </w:rPr>
-        <w:br/>
-        <w:t>    the two Lagrangian methods regarding the error on the ABC, Nyx, and Jet flows.</w:t>
-      </w:r>
-      <w:r>
-        <w:rPr>
-          <w:rFonts w:ascii="Times New Roman" w:eastAsia="Times New Roman" w:hAnsi="Times New Roman" w:cs="Times New Roman"/>
-          <w:color w:val="0432FF"/>
-        </w:rPr>
-        <w:br/>
-        <w:t>    Currently, the improved scalability of local flow maps (less than one order of</w:t>
-      </w:r>
-      <w:r>
-        <w:rPr>
-          <w:rFonts w:ascii="Times New Roman" w:eastAsia="Times New Roman" w:hAnsi="Times New Roman" w:cs="Times New Roman"/>
-          <w:color w:val="0432FF"/>
-        </w:rPr>
-        <w:br/>
-        <w:t>    magnitude) does not justify the high error, in my opinion. Although some</w:t>
-      </w:r>
-      <w:r>
-        <w:rPr>
-          <w:rFonts w:ascii="Times New Roman" w:eastAsia="Times New Roman" w:hAnsi="Times New Roman" w:cs="Times New Roman"/>
-          <w:color w:val="0432FF"/>
-        </w:rPr>
-        <w:br/>
-        <w:t>    configurations with a lower error exist, it seems difficult to select such a</w:t>
-      </w:r>
-      <w:r>
-        <w:rPr>
-          <w:rFonts w:ascii="Times New Roman" w:eastAsia="Times New Roman" w:hAnsi="Times New Roman" w:cs="Times New Roman"/>
-          <w:color w:val="0432FF"/>
-        </w:rPr>
-        <w:br/>
-        <w:t>    configuration beforehand and the error can grow quite large. I fear that</w:t>
-      </w:r>
-      <w:r>
-        <w:rPr>
-          <w:rFonts w:ascii="Times New Roman" w:eastAsia="Times New Roman" w:hAnsi="Times New Roman" w:cs="Times New Roman"/>
-          <w:color w:val="0432FF"/>
-        </w:rPr>
-        <w:br/>
-        <w:t>    addressing this will require the adaptive method that has been noted as future</w:t>
-      </w:r>
-      <w:r>
-        <w:rPr>
-          <w:rFonts w:ascii="Times New Roman" w:eastAsia="Times New Roman" w:hAnsi="Times New Roman" w:cs="Times New Roman"/>
-          <w:color w:val="0432FF"/>
-        </w:rPr>
-        <w:br/>
-        <w:t>    work.</w:t>
-      </w:r>
-    </w:p>
-    <w:p>
-      <w:pPr>
-        <w:rPr>
-          <w:rFonts w:ascii="Times New Roman" w:eastAsia="Times New Roman" w:hAnsi="Times New Roman" w:cs="Times New Roman"/>
-          <w:color w:val="FF0000"/>
-          <w:u w:val="single"/>
-        </w:rPr>
-      </w:pPr>
-    </w:p>
-    <w:p>
-      <w:pPr>
-        <w:rPr>
-          <w:rFonts w:ascii="Times New Roman" w:eastAsia="Times New Roman" w:hAnsi="Times New Roman" w:cs="Times New Roman"/>
-          <w:color w:val="FF0000"/>
-          <w:u w:val="single"/>
-        </w:rPr>
-      </w:pPr>
-      <w:r>
-        <w:rPr>
-          <w:rFonts w:ascii="Times New Roman" w:eastAsia="Times New Roman" w:hAnsi="Times New Roman" w:cs="Times New Roman"/>
-          <w:color w:val="FF0000"/>
-          <w:u w:val="single"/>
-        </w:rPr>
-        <w:t xml:space="preserve">(SS/HC) </w:t>
-      </w:r>
-      <w:r>
-        <w:rPr>
-          <w:rFonts w:ascii="Times New Roman" w:eastAsia="Times New Roman" w:hAnsi="Times New Roman" w:cs="Times New Roman"/>
-          <w:color w:val="FF0000"/>
-          <w:u w:val="single"/>
-        </w:rPr>
-        <w:t>Can you respond to this one?</w:t>
-      </w:r>
-    </w:p>
-    <w:p>
-      <w:pPr>
-        <w:rPr>
-          <w:rFonts w:ascii="Times New Roman" w:eastAsia="Times New Roman" w:hAnsi="Times New Roman" w:cs="Times New Roman"/>
-          <w:color w:val="FF0000"/>
-          <w:u w:val="single"/>
-        </w:rPr>
-      </w:pPr>
-    </w:p>
-    <w:p>
-      <w:pPr>
-        <w:rPr>
-          <w:rFonts w:ascii="Times New Roman" w:eastAsia="Times New Roman" w:hAnsi="Times New Roman" w:cs="Times New Roman"/>
-          <w:color w:val="FF0000"/>
-        </w:rPr>
-      </w:pPr>
-      <w:r>
-        <w:rPr>
-          <w:rFonts w:ascii="Times New Roman" w:eastAsia="Times New Roman" w:hAnsi="Times New Roman" w:cs="Times New Roman"/>
-          <w:color w:val="0432FF"/>
-        </w:rPr>
-        <w:t>    Distributed particle tracing is well studied and not significantly (i.e. orders of</w:t>
-      </w:r>
-      <w:r>
-        <w:rPr>
-          <w:rFonts w:ascii="Times New Roman" w:eastAsia="Times New Roman" w:hAnsi="Times New Roman" w:cs="Times New Roman"/>
-          <w:color w:val="0432FF"/>
-        </w:rPr>
-        <w:br/>
-        <w:t>    magnitude) slower - this makes the method seem impractical to me. I was not</w:t>
-      </w:r>
-      <w:r>
-        <w:rPr>
-          <w:rFonts w:ascii="Times New Roman" w:eastAsia="Times New Roman" w:hAnsi="Times New Roman" w:cs="Times New Roman"/>
-          <w:color w:val="0432FF"/>
-        </w:rPr>
-        <w:br/>
-        <w:t>    convinced otherwise by the paper, but the authors might be able to address this.</w:t>
-      </w:r>
-      <w:r>
-        <w:rPr>
-          <w:rFonts w:ascii="Times New Roman" w:eastAsia="Times New Roman" w:hAnsi="Times New Roman" w:cs="Times New Roman"/>
-          <w:color w:val="FF0000"/>
-        </w:rPr>
-        <w:br/>
-      </w:r>
-    </w:p>
-    <w:p>
-      <w:pPr>
-        <w:rPr>
-          <w:rFonts w:ascii="Times New Roman" w:eastAsia="Times New Roman" w:hAnsi="Times New Roman" w:cs="Times New Roman"/>
-          <w:color w:val="FF0000"/>
-        </w:rPr>
-      </w:pPr>
-      <w:r>
-        <w:rPr>
-          <w:rFonts w:ascii="Times New Roman" w:eastAsia="Times New Roman" w:hAnsi="Times New Roman" w:cs="Times New Roman"/>
-          <w:color w:val="FF0000"/>
-        </w:rPr>
-        <w:t xml:space="preserve">As the MPI ranks increased, the change in encumbrance got to 4X.  Since Lagrangian techniques need to run every cycle, savings like this are significant.  One of our target applications has a 0.5s cycle time, meaning 0.04 puts us within 10% overhead (a common rule of thumb for acceptable in situ encumbrance), while 0.16 is 30% overhead (often viewed as too much).  We </w:t>
-      </w:r>
-      <w:r>
-        <w:rPr>
-          <w:rFonts w:ascii="Times New Roman" w:eastAsia="Times New Roman" w:hAnsi="Times New Roman" w:cs="Times New Roman"/>
-          <w:color w:val="FF0000"/>
-        </w:rPr>
-        <w:lastRenderedPageBreak/>
-        <w:t xml:space="preserve">note that our production implementation has shifted to our communication-free method, meaning we feel this proposition is useful. </w:t>
-      </w:r>
-    </w:p>
-    <w:p>
-      <w:pPr>
-        <w:rPr>
-          <w:rFonts w:ascii="Times New Roman" w:eastAsia="Times New Roman" w:hAnsi="Times New Roman" w:cs="Times New Roman"/>
-          <w:color w:val="FF0000"/>
-        </w:rPr>
-      </w:pPr>
-    </w:p>
-    <w:p>
-      <w:pPr>
-        <w:rPr>
-          <w:rFonts w:ascii="Times New Roman" w:eastAsia="Times New Roman" w:hAnsi="Times New Roman" w:cs="Times New Roman"/>
-          <w:color w:val="0432FF"/>
-        </w:rPr>
-      </w:pPr>
-      <w:r>
-        <w:rPr>
-          <w:rFonts w:ascii="Times New Roman" w:eastAsia="Times New Roman" w:hAnsi="Times New Roman" w:cs="Times New Roman"/>
-          <w:color w:val="0432FF"/>
-        </w:rPr>
-        <w:t>The distribution of errors is nicely visualized by the violin plots. However, it</w:t>
-      </w:r>
-      <w:r>
-        <w:rPr>
-          <w:rFonts w:ascii="Times New Roman" w:eastAsia="Times New Roman" w:hAnsi="Times New Roman" w:cs="Times New Roman"/>
-          <w:color w:val="0432FF"/>
-        </w:rPr>
-        <w:br/>
-        <w:t>    is difficult to tell the impact of the error on post hoc flow analysis and</w:t>
-      </w:r>
-      <w:r>
-        <w:rPr>
-          <w:rFonts w:ascii="Times New Roman" w:eastAsia="Times New Roman" w:hAnsi="Times New Roman" w:cs="Times New Roman"/>
-          <w:color w:val="0432FF"/>
-        </w:rPr>
-        <w:br/>
-        <w:t>    visualization methods. Studying visualizations such as the finite-time Lyapunov</w:t>
-      </w:r>
-      <w:r>
-        <w:rPr>
-          <w:rFonts w:ascii="Times New Roman" w:eastAsia="Times New Roman" w:hAnsi="Times New Roman" w:cs="Times New Roman"/>
-          <w:color w:val="0432FF"/>
-        </w:rPr>
-        <w:br/>
-        <w:t>    exponent (FTLE) that operate on the flow map would give a different perspective on</w:t>
-      </w:r>
-      <w:r>
-        <w:rPr>
-          <w:rFonts w:ascii="Times New Roman" w:eastAsia="Times New Roman" w:hAnsi="Times New Roman" w:cs="Times New Roman"/>
-          <w:color w:val="0432FF"/>
-        </w:rPr>
-        <w:br/>
-        <w:t>    the introduced error and how much impact it has on the flow behavior.</w:t>
-      </w:r>
-      <w:r>
-        <w:rPr>
-          <w:rFonts w:ascii="Times New Roman" w:eastAsia="Times New Roman" w:hAnsi="Times New Roman" w:cs="Times New Roman"/>
-          <w:color w:val="0432FF"/>
-        </w:rPr>
-        <w:br/>
-      </w:r>
-    </w:p>
-    <w:p>
-      <w:pPr>
-        <w:rPr>
-          <w:rFonts w:ascii="Times New Roman" w:eastAsia="Times New Roman" w:hAnsi="Times New Roman" w:cs="Times New Roman"/>
-          <w:color w:val="FF0000"/>
-        </w:rPr>
-      </w:pPr>
-      <w:r>
-        <w:rPr>
-          <w:rFonts w:ascii="Times New Roman" w:eastAsia="Times New Roman" w:hAnsi="Times New Roman" w:cs="Times New Roman"/>
-          <w:color w:val="FF0000"/>
-        </w:rPr>
-        <w:t>(We did add FTLE plots – see main response for more info.)</w:t>
-      </w:r>
-    </w:p>
-    <w:p>
-      <w:pPr>
-        <w:rPr>
-          <w:rFonts w:ascii="Times New Roman" w:eastAsia="Times New Roman" w:hAnsi="Times New Roman" w:cs="Times New Roman"/>
-          <w:color w:val="FF0000"/>
-        </w:rPr>
-      </w:pPr>
-    </w:p>
-    <w:p>
-      <w:pPr>
-        <w:rPr>
-          <w:rFonts w:ascii="Times New Roman" w:eastAsia="Times New Roman" w:hAnsi="Times New Roman" w:cs="Times New Roman"/>
-          <w:color w:val="0432FF"/>
-        </w:rPr>
-      </w:pPr>
-      <w:r>
-        <w:rPr>
-          <w:rFonts w:ascii="Times New Roman" w:eastAsia="Times New Roman" w:hAnsi="Times New Roman" w:cs="Times New Roman"/>
-          <w:color w:val="0432FF"/>
-        </w:rPr>
-        <w:t>    In conclusion, I have strong doubts regarding the correctness and thus usefulness</w:t>
-      </w:r>
-      <w:r>
-        <w:rPr>
-          <w:rFonts w:ascii="Times New Roman" w:eastAsia="Times New Roman" w:hAnsi="Times New Roman" w:cs="Times New Roman"/>
-          <w:color w:val="0432FF"/>
-        </w:rPr>
-        <w:br/>
-        <w:t>    of local flow maps. I could be persuaded to accept the paper on the grounds that</w:t>
-      </w:r>
-      <w:r>
-        <w:rPr>
-          <w:rFonts w:ascii="Times New Roman" w:eastAsia="Times New Roman" w:hAnsi="Times New Roman" w:cs="Times New Roman"/>
-          <w:color w:val="0432FF"/>
-        </w:rPr>
-        <w:br/>
-        <w:t>    this study can serve as a first step for future research. I do believe that this</w:t>
-      </w:r>
-      <w:r>
-        <w:rPr>
-          <w:rFonts w:ascii="Times New Roman" w:eastAsia="Times New Roman" w:hAnsi="Times New Roman" w:cs="Times New Roman"/>
-          <w:color w:val="0432FF"/>
-        </w:rPr>
-        <w:br/>
-        <w:t>    is an interesting research direction.</w:t>
-      </w:r>
-      <w:r>
-        <w:rPr>
-          <w:rFonts w:ascii="Times New Roman" w:eastAsia="Times New Roman" w:hAnsi="Times New Roman" w:cs="Times New Roman"/>
-          <w:color w:val="0432FF"/>
-        </w:rPr>
-        <w:br/>
-      </w:r>
-    </w:p>
-    <w:p>
-      <w:pPr>
-        <w:rPr>
-          <w:rFonts w:ascii="Times New Roman" w:eastAsia="Times New Roman" w:hAnsi="Times New Roman" w:cs="Times New Roman"/>
-          <w:color w:val="FF0000"/>
-        </w:rPr>
-      </w:pPr>
-      <w:r>
-        <w:rPr>
-          <w:rFonts w:ascii="Times New Roman" w:eastAsia="Times New Roman" w:hAnsi="Times New Roman" w:cs="Times New Roman"/>
-          <w:color w:val="FF0000"/>
-        </w:rPr>
-        <w:t>Thank you for concluding your review with this perspective, and we found these comments heartening.  In all, it is our view that we have done a more thorough analysis than has been done previously, and we are showing a proposition that was not previously available.  Your comments about the failure modes are well taken, but resolving them will take additional analysis.  While we stand by our work, we understand if some interpret this as a “step” / “first step” towards increased Lagrangian understanding.  In particular, we felt your comments about bifurcation were interesting --- some sub-classes of features may be particularly important to preserve, and these features should be analyzed separately since they may get lost in global statistics.  That said, we do view this as future work -- with this study, we have done more analysis than what has been done previously and are having to remove results to meet the page limit.</w:t>
-      </w:r>
-    </w:p>
-    <w:p>
-      <w:pPr>
-        <w:rPr>
-          <w:rFonts w:ascii="Times New Roman" w:eastAsia="Times New Roman" w:hAnsi="Times New Roman" w:cs="Times New Roman"/>
-          <w:color w:val="FF0000"/>
-        </w:rPr>
-      </w:pPr>
-    </w:p>
-    <w:p>
-      <w:pPr>
-        <w:rPr>
-          <w:rFonts w:ascii="Times New Roman" w:eastAsia="Times New Roman" w:hAnsi="Times New Roman" w:cs="Times New Roman"/>
-          <w:color w:val="FF0000"/>
-        </w:rPr>
-      </w:pPr>
-      <w:r>
-        <w:rPr>
-          <w:rFonts w:ascii="Times New Roman" w:eastAsia="Times New Roman" w:hAnsi="Times New Roman" w:cs="Times New Roman"/>
-          <w:color w:val="FF0000"/>
-        </w:rPr>
-        <w:t>TODO</w:t>
-      </w:r>
-      <w:r>
-        <w:rPr>
-          <w:rFonts w:ascii="Times New Roman" w:eastAsia="Times New Roman" w:hAnsi="Times New Roman" w:cs="Times New Roman"/>
-          <w:color w:val="FF0000"/>
-        </w:rPr>
-        <w:t>: Add statements. These could be pointed to do address the previous reviewer</w:t>
-      </w:r>
-      <w:r>
-        <w:rPr>
-          <w:rFonts w:ascii="Times New Roman" w:eastAsia="Times New Roman" w:hAnsi="Times New Roman" w:cs="Times New Roman"/>
-          <w:color w:val="FF0000"/>
-        </w:rPr>
-        <w:t>’</w:t>
-      </w:r>
-      <w:r>
-        <w:rPr>
-          <w:rFonts w:ascii="Times New Roman" w:eastAsia="Times New Roman" w:hAnsi="Times New Roman" w:cs="Times New Roman"/>
-          <w:color w:val="FF0000"/>
-        </w:rPr>
-        <w:t xml:space="preserve">s comments as well. </w:t>
-      </w:r>
-    </w:p>
-    <w:p>
-      <w:pPr>
-        <w:rPr>
-          <w:rFonts w:ascii="Times New Roman" w:eastAsia="Times New Roman" w:hAnsi="Times New Roman" w:cs="Times New Roman"/>
-          <w:color w:val="222222"/>
-          <w:shd w:val="clear" w:color="auto" w:fill="FFFFFF"/>
-        </w:rPr>
-      </w:pPr>
-      <w:r>
-        <w:rPr>
-          <w:rFonts w:ascii="Times New Roman" w:eastAsia="Times New Roman" w:hAnsi="Times New Roman" w:cs="Times New Roman"/>
-          <w:color w:val="222222"/>
-        </w:rPr>
-        <w:br/>
-      </w:r>
     </w:p>
     <w:p>
       <w:pPr>
@@ -4594,6 +4736,13 @@
         </w:rPr>
         <w:br w:type="page"/>
       </w:r>
+    </w:p>
+    <w:p>
+      <w:pPr>
+        <w:rPr>
+          <w:rFonts w:ascii="Times New Roman" w:hAnsi="Times New Roman" w:cs="Times New Roman"/>
+        </w:rPr>
+      </w:pPr>
     </w:p>
     <w:p>
       <w:pPr>
@@ -4609,7 +4758,6 @@
           <w:b/>
           <w:bCs/>
         </w:rPr>
-        <w:lastRenderedPageBreak/>
         <w:t>The following content ha</w:t>
       </w:r>
       <w:r>
@@ -4729,13 +4877,6 @@
           <w:rFonts w:ascii="Times New Roman" w:hAnsi="Times New Roman" w:cs="Times New Roman"/>
         </w:rPr>
       </w:pPr>
-    </w:p>
-    <w:p>
-      <w:pPr>
-        <w:rPr>
-          <w:rFonts w:ascii="Times New Roman" w:hAnsi="Times New Roman" w:cs="Times New Roman"/>
-        </w:rPr>
-      </w:pPr>
       <w:r>
         <w:rPr>
           <w:rFonts w:ascii="Times New Roman" w:hAnsi="Times New Roman" w:cs="Times New Roman"/>
@@ -4801,13 +4942,142 @@
         <w:rPr>
           <w:rFonts w:ascii="Times New Roman" w:hAnsi="Times New Roman" w:cs="Times New Roman"/>
         </w:rPr>
+        <w:t xml:space="preserve">The following Figure showing </w:t>
+      </w:r>
+      <w:r>
+        <w:rPr>
+          <w:rFonts w:ascii="Times New Roman" w:hAnsi="Times New Roman" w:cs="Times New Roman"/>
+        </w:rPr>
+        <w:t>Cloverleaf3D</w:t>
+      </w:r>
+      <w:r>
+        <w:rPr>
+          <w:rFonts w:ascii="Times New Roman" w:hAnsi="Times New Roman" w:cs="Times New Roman"/>
+        </w:rPr>
+        <w:t xml:space="preserve"> data set reconstruction error for all the interval</w:t>
+      </w:r>
+      <w:r>
+        <w:rPr>
+          <w:rFonts w:ascii="Times New Roman" w:hAnsi="Times New Roman" w:cs="Times New Roman"/>
+        </w:rPr>
+        <w:t>s</w:t>
+      </w:r>
+      <w:r>
+        <w:rPr>
+          <w:rFonts w:ascii="Times New Roman" w:hAnsi="Times New Roman" w:cs="Times New Roman"/>
+        </w:rPr>
+        <w:t xml:space="preserve"> of test T</w:t>
+      </w:r>
+      <w:r>
+        <w:rPr>
+          <w:rFonts w:ascii="Times New Roman" w:hAnsi="Times New Roman" w:cs="Times New Roman"/>
+        </w:rPr>
+        <w:t>8</w:t>
+      </w:r>
+      <w:r>
+        <w:rPr>
+          <w:rFonts w:ascii="Times New Roman" w:hAnsi="Times New Roman" w:cs="Times New Roman"/>
+        </w:rPr>
+        <w:t xml:space="preserve">. </w:t>
+      </w:r>
+    </w:p>
+    <w:p>
+      <w:pPr>
+        <w:rPr>
+          <w:rFonts w:ascii="Times New Roman" w:hAnsi="Times New Roman" w:cs="Times New Roman"/>
+        </w:rPr>
+      </w:pPr>
+    </w:p>
+    <w:p>
+      <w:pPr>
+        <w:rPr>
+          <w:rFonts w:ascii="Times New Roman" w:hAnsi="Times New Roman" w:cs="Times New Roman"/>
+        </w:rPr>
+      </w:pPr>
+      <w:r>
+        <w:rPr>
+          <w:rFonts w:ascii="Times New Roman" w:hAnsi="Times New Roman" w:cs="Times New Roman"/>
+          <w:noProof/>
+        </w:rPr>
+        <w:drawing>
+          <wp:inline distT="0" distB="0" distL="0" distR="0" wp14:anchorId="4AD1791A" wp14:editId="4B9E8DF8">
+            <wp:extent cx="3779520" cy="963454"/>
+            <wp:effectExtent l="0" t="0" r="5080" b="1905"/>
+            <wp:docPr id="5" name="Picture 5" descr="Chart, bar chart&#10;&#10;Description automatically generated"/>
+            <wp:cNvGraphicFramePr>
+              <a:graphicFrameLocks xmlns:a="http://schemas.openxmlformats.org/drawingml/2006/main" noChangeAspect="1"/>
+            </wp:cNvGraphicFramePr>
+            <a:graphic xmlns:a="http://schemas.openxmlformats.org/drawingml/2006/main">
+              <a:graphicData uri="http://schemas.openxmlformats.org/drawingml/2006/picture">
+                <pic:pic xmlns:pic="http://schemas.openxmlformats.org/drawingml/2006/picture">
+                  <pic:nvPicPr>
+                    <pic:cNvPr id="5" name="Picture 5" descr="Chart, bar chart&#10;&#10;Description automatically generated"/>
+                    <pic:cNvPicPr/>
+                  </pic:nvPicPr>
+                  <pic:blipFill>
+                    <a:blip r:embed="rId8" cstate="print">
+                      <a:extLst>
+                        <a:ext uri="{28A0092B-C50C-407E-A947-70E740481C1C}">
+                          <a14:useLocalDpi xmlns:a14="http://schemas.microsoft.com/office/drawing/2010/main" val="0"/>
+                        </a:ext>
+                      </a:extLst>
+                    </a:blip>
+                    <a:stretch>
+                      <a:fillRect/>
+                    </a:stretch>
+                  </pic:blipFill>
+                  <pic:spPr>
+                    <a:xfrm>
+                      <a:off x="0" y="0"/>
+                      <a:ext cx="4082299" cy="1040637"/>
+                    </a:xfrm>
+                    <a:prstGeom prst="rect">
+                      <a:avLst/>
+                    </a:prstGeom>
+                  </pic:spPr>
+                </pic:pic>
+              </a:graphicData>
+            </a:graphic>
+          </wp:inline>
+        </w:drawing>
+      </w:r>
+    </w:p>
+    <w:p>
+      <w:pPr>
+        <w:rPr>
+          <w:rFonts w:ascii="Times New Roman" w:hAnsi="Times New Roman" w:cs="Times New Roman"/>
+        </w:rPr>
+      </w:pPr>
+    </w:p>
+    <w:p>
+      <w:pPr>
+        <w:rPr>
+          <w:rFonts w:ascii="Times New Roman" w:hAnsi="Times New Roman" w:cs="Times New Roman"/>
+        </w:rPr>
+      </w:pPr>
+      <w:r>
+        <w:rPr>
+          <w:rFonts w:ascii="Times New Roman" w:hAnsi="Times New Roman" w:cs="Times New Roman"/>
+        </w:rPr>
         <w:t>The following Figure</w:t>
       </w:r>
       <w:r>
         <w:rPr>
           <w:rFonts w:ascii="Times New Roman" w:hAnsi="Times New Roman" w:cs="Times New Roman"/>
         </w:rPr>
-        <w:t xml:space="preserve"> showing Nyx data set reconstruction error for all the interval of test T1</w:t>
+        <w:t xml:space="preserve"> showing Nyx data set reconstruction error for all the interval</w:t>
+      </w:r>
+      <w:r>
+        <w:rPr>
+          <w:rFonts w:ascii="Times New Roman" w:hAnsi="Times New Roman" w:cs="Times New Roman"/>
+        </w:rPr>
+        <w:t>s</w:t>
+      </w:r>
+      <w:r>
+        <w:rPr>
+          <w:rFonts w:ascii="Times New Roman" w:hAnsi="Times New Roman" w:cs="Times New Roman"/>
+        </w:rPr>
+        <w:t xml:space="preserve"> of test T1</w:t>
       </w:r>
       <w:r>
         <w:rPr>
@@ -4846,7 +5116,7 @@
                     <pic:cNvPicPr/>
                   </pic:nvPicPr>
                   <pic:blipFill rotWithShape="1">
-                    <a:blip r:embed="rId8" cstate="print">
+                    <a:blip r:embed="rId9" cstate="print">
                       <a:extLst>
                         <a:ext uri="{28A0092B-C50C-407E-A947-70E740481C1C}">
                           <a14:useLocalDpi xmlns:a14="http://schemas.microsoft.com/office/drawing/2010/main" val="0"/>
@@ -4893,20 +5163,6 @@
           <w:rFonts w:ascii="Times New Roman" w:hAnsi="Times New Roman" w:cs="Times New Roman"/>
         </w:rPr>
       </w:pPr>
-    </w:p>
-    <w:p>
-      <w:pPr>
-        <w:rPr>
-          <w:rFonts w:ascii="Times New Roman" w:hAnsi="Times New Roman" w:cs="Times New Roman"/>
-        </w:rPr>
-      </w:pPr>
-    </w:p>
-    <w:p>
-      <w:pPr>
-        <w:rPr>
-          <w:rFonts w:ascii="Times New Roman" w:hAnsi="Times New Roman" w:cs="Times New Roman"/>
-        </w:rPr>
-      </w:pPr>
       <w:r>
         <w:rPr>
           <w:rFonts w:ascii="Times New Roman" w:hAnsi="Times New Roman" w:cs="Times New Roman"/>
@@ -4954,7 +5210,7 @@
                     <pic:cNvPicPr/>
                   </pic:nvPicPr>
                   <pic:blipFill>
-                    <a:blip r:embed="rId9" cstate="print">
+                    <a:blip r:embed="rId10" cstate="print">
                       <a:extLst>
                         <a:ext uri="{28A0092B-C50C-407E-A947-70E740481C1C}">
                           <a14:useLocalDpi xmlns:a14="http://schemas.microsoft.com/office/drawing/2010/main" val="0"/>
@@ -4992,8 +5248,8 @@
 </file>
 
 <file path=word/numbering.xml><?xml version="1.0" encoding="utf-8"?>
-<w:numbering xmlns:wpc="http://schemas.microsoft.com/office/word/2010/wordprocessingCanvas" xmlns:mo="http://schemas.microsoft.com/office/mac/office/2008/main" xmlns:mc="http://schemas.openxmlformats.org/markup-compatibility/2006" xmlns:mv="urn:schemas-microsoft-com:mac:vml" xmlns:o="urn:schemas-microsoft-com:office:office" xmlns:r="http://schemas.openxmlformats.org/officeDocument/2006/relationships" xmlns:m="http://schemas.openxmlformats.org/officeDocument/2006/math" xmlns:v="urn:schemas-microsoft-com:vml" xmlns:wp14="http://schemas.microsoft.com/office/word/2010/wordprocessingDrawing" xmlns:wp="http://schemas.openxmlformats.org/drawingml/2006/wordprocessingDrawing" xmlns:w10="urn:schemas-microsoft-com:office:word" xmlns:w="http://schemas.openxmlformats.org/wordprocessingml/2006/main" xmlns:w14="http://schemas.microsoft.com/office/word/2010/wordml" xmlns:w15="http://schemas.microsoft.com/office/word/2012/wordml" xmlns:wpg="http://schemas.microsoft.com/office/word/2010/wordprocessingGroup" xmlns:wpi="http://schemas.microsoft.com/office/word/2010/wordprocessingInk" xmlns:wne="http://schemas.microsoft.com/office/word/2006/wordml" xmlns:wps="http://schemas.microsoft.com/office/word/2010/wordprocessingShape" mc:Ignorable="w14 w15 wp14">
-  <w:abstractNum w:abstractNumId="0">
+<w:numbering xmlns:wpc="http://schemas.microsoft.com/office/word/2010/wordprocessingCanvas" xmlns:cx="http://schemas.microsoft.com/office/drawing/2014/chartex" xmlns:cx1="http://schemas.microsoft.com/office/drawing/2015/9/8/chartex" xmlns:cx2="http://schemas.microsoft.com/office/drawing/2015/10/21/chartex" xmlns:cx3="http://schemas.microsoft.com/office/drawing/2016/5/9/chartex" xmlns:cx4="http://schemas.microsoft.com/office/drawing/2016/5/10/chartex" xmlns:cx5="http://schemas.microsoft.com/office/drawing/2016/5/11/chartex" xmlns:cx6="http://schemas.microsoft.com/office/drawing/2016/5/12/chartex" xmlns:cx7="http://schemas.microsoft.com/office/drawing/2016/5/13/chartex" xmlns:cx8="http://schemas.microsoft.com/office/drawing/2016/5/14/chartex" xmlns:mc="http://schemas.openxmlformats.org/markup-compatibility/2006" xmlns:aink="http://schemas.microsoft.com/office/drawing/2016/ink" xmlns:am3d="http://schemas.microsoft.com/office/drawing/2017/model3d" xmlns:o="urn:schemas-microsoft-com:office:office" xmlns:r="http://schemas.openxmlformats.org/officeDocument/2006/relationships" xmlns:m="http://schemas.openxmlformats.org/officeDocument/2006/math" xmlns:v="urn:schemas-microsoft-com:vml" xmlns:wp14="http://schemas.microsoft.com/office/word/2010/wordprocessingDrawing" xmlns:wp="http://schemas.openxmlformats.org/drawingml/2006/wordprocessingDrawing" xmlns:w10="urn:schemas-microsoft-com:office:word" xmlns:w="http://schemas.openxmlformats.org/wordprocessingml/2006/main" xmlns:w14="http://schemas.microsoft.com/office/word/2010/wordml" xmlns:w15="http://schemas.microsoft.com/office/word/2012/wordml" xmlns:w16cex="http://schemas.microsoft.com/office/word/2018/wordml/cex" xmlns:w16cid="http://schemas.microsoft.com/office/word/2016/wordml/cid" xmlns:w16="http://schemas.microsoft.com/office/word/2018/wordml" xmlns:w16se="http://schemas.microsoft.com/office/word/2015/wordml/symex" xmlns:wpg="http://schemas.microsoft.com/office/word/2010/wordprocessingGroup" xmlns:wpi="http://schemas.microsoft.com/office/word/2010/wordprocessingInk" xmlns:wne="http://schemas.microsoft.com/office/word/2006/wordml" xmlns:wps="http://schemas.microsoft.com/office/word/2010/wordprocessingShape" mc:Ignorable="w14 w15 w16se w16cid w16 w16cex wp14">
+  <w:abstractNum w:abstractNumId="0" w15:restartNumberingAfterBreak="0">
     <w:nsid w:val="06A349E6"/>
     <w:multiLevelType w:val="hybridMultilevel"/>
     <w:tmpl w:val="398AEB5E"/>
@@ -5089,7 +5345,7 @@
 </file>
 
 <file path=word/styles.xml><?xml version="1.0" encoding="utf-8"?>
-<w:styles xmlns:mc="http://schemas.openxmlformats.org/markup-compatibility/2006" xmlns:r="http://schemas.openxmlformats.org/officeDocument/2006/relationships" xmlns:w="http://schemas.openxmlformats.org/wordprocessingml/2006/main" xmlns:w14="http://schemas.microsoft.com/office/word/2010/wordml" xmlns:w15="http://schemas.microsoft.com/office/word/2012/wordml" mc:Ignorable="w14 w15">
+<w:styles xmlns:mc="http://schemas.openxmlformats.org/markup-compatibility/2006" xmlns:r="http://schemas.openxmlformats.org/officeDocument/2006/relationships" xmlns:w="http://schemas.openxmlformats.org/wordprocessingml/2006/main" xmlns:w14="http://schemas.microsoft.com/office/word/2010/wordml" xmlns:w15="http://schemas.microsoft.com/office/word/2012/wordml" xmlns:w16cex="http://schemas.microsoft.com/office/word/2018/wordml/cex" xmlns:w16cid="http://schemas.microsoft.com/office/word/2016/wordml/cid" xmlns:w16="http://schemas.microsoft.com/office/word/2018/wordml" xmlns:w16se="http://schemas.microsoft.com/office/word/2015/wordml/symex" mc:Ignorable="w14 w15 w16se w16cid w16 w16cex">
   <w:docDefaults>
     <w:rPrDefault>
       <w:rPr>
@@ -5101,7 +5357,7 @@
     </w:rPrDefault>
     <w:pPrDefault/>
   </w:docDefaults>
-  <w:latentStyles w:defLockedState="0" w:defUIPriority="99" w:defSemiHidden="0" w:defUnhideWhenUsed="0" w:defQFormat="0" w:count="382">
+  <w:latentStyles w:defLockedState="0" w:defUIPriority="99" w:defSemiHidden="0" w:defUnhideWhenUsed="0" w:defQFormat="0" w:count="376">
     <w:lsdException w:name="Normal" w:uiPriority="0" w:qFormat="1"/>
     <w:lsdException w:name="heading 1" w:uiPriority="9" w:qFormat="1"/>
     <w:lsdException w:name="heading 2" w:semiHidden="1" w:uiPriority="9" w:unhideWhenUsed="1" w:qFormat="1"/>
@@ -5483,6 +5739,7 @@
   <w:style w:type="character" w:default="1" w:styleId="DefaultParagraphFont">
     <w:name w:val="Default Paragraph Font"/>
     <w:uiPriority w:val="1"/>
+    <w:semiHidden/>
     <w:unhideWhenUsed/>
   </w:style>
   <w:style w:type="table" w:default="1" w:styleId="TableNormal">

</xml_diff>